<commit_message>
fix observation issue, update web/docx template
</commit_message>
<xml_diff>
--- a/lib/template/ELN_Reactions.docx
+++ b/lib/template/ELN_Reactions.docx
@@ -70,6 +70,7 @@
     </w:p>
     <w:p>
       <w:pPr>
+        <w:outlineLvl w:val="0"/>
         <w:rPr>
           <w:rFonts w:ascii="Arial" w:hAnsi="Arial" w:cs="Arial"/>
           <w:b/>
@@ -88,13 +89,13 @@
         <mc:AlternateContent>
           <mc:Choice Requires="wps">
             <w:drawing>
-              <wp:anchor distT="0" distB="0" distL="114300" distR="114300" simplePos="0" relativeHeight="251659264" behindDoc="0" locked="0" layoutInCell="1" allowOverlap="1" wp14:anchorId="167AE5CF" wp14:editId="68DB8C6D">
+              <wp:anchor distT="0" distB="0" distL="114300" distR="114300" simplePos="0" relativeHeight="251659264" behindDoc="0" locked="0" layoutInCell="1" allowOverlap="1" wp14:anchorId="167AE5CF" wp14:editId="41210A51">
                 <wp:simplePos x="0" y="0"/>
                 <wp:positionH relativeFrom="column">
                   <wp:posOffset>-65459</wp:posOffset>
                 </wp:positionH>
                 <wp:positionV relativeFrom="paragraph">
-                  <wp:posOffset>172234</wp:posOffset>
+                  <wp:posOffset>198120</wp:posOffset>
                 </wp:positionV>
                 <wp:extent cx="5713200" cy="3600"/>
                 <wp:effectExtent l="0" t="0" r="27305" b="47625"/>
@@ -143,7 +144,7 @@
           </mc:Choice>
           <mc:Fallback>
             <w:pict>
-              <v:line w14:anchorId="7F3A4EB1" id="Straight Connector 1" o:spid="_x0000_s1026" style="position:absolute;z-index:251659264;visibility:visible;mso-wrap-style:square;mso-width-percent:0;mso-height-percent:0;mso-wrap-distance-left:9pt;mso-wrap-distance-top:0;mso-wrap-distance-right:9pt;mso-wrap-distance-bottom:0;mso-position-horizontal:absolute;mso-position-horizontal-relative:text;mso-position-vertical:absolute;mso-position-vertical-relative:text;mso-width-percent:0;mso-height-percent:0;mso-width-relative:margin;mso-height-relative:margin" from="-5.15pt,13.55pt" to="444.7pt,13.85pt" o:gfxdata="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" strokecolor="#5b9bd5 [3204]" strokeweight=".5pt">
+              <v:line w14:anchorId="5BD62684" id="Straight Connector 1" o:spid="_x0000_s1026" style="position:absolute;z-index:251659264;visibility:visible;mso-wrap-style:square;mso-width-percent:0;mso-height-percent:0;mso-wrap-distance-left:9pt;mso-wrap-distance-top:0;mso-wrap-distance-right:9pt;mso-wrap-distance-bottom:0;mso-position-horizontal:absolute;mso-position-horizontal-relative:text;mso-position-vertical:absolute;mso-position-vertical-relative:text;mso-width-percent:0;mso-height-percent:0;mso-width-relative:margin;mso-height-relative:margin" from="-5.15pt,15.6pt" to="444.7pt,15.9pt" o:gfxdata="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" strokecolor="#5b9bd5 [3204]" strokeweight=".5pt">
                 <v:stroke joinstyle="miter"/>
               </v:line>
             </w:pict>
@@ -265,6 +266,18 @@
     </w:p>
     <w:p>
       <w:pPr>
+        <w:rPr>
+          <w:rFonts w:ascii="Arial" w:hAnsi="Arial" w:cs="Arial"/>
+          <w:b/>
+          <w:noProof/>
+          <w:sz w:val="22"/>
+          <w:szCs w:val="22"/>
+        </w:rPr>
+      </w:pPr>
+    </w:p>
+    <w:p>
+      <w:pPr>
+        <w:outlineLvl w:val="0"/>
         <w:rPr>
           <w:rFonts w:ascii="Arial" w:hAnsi="Arial" w:cs="Arial"/>
           <w:noProof/>
@@ -714,10 +727,10 @@
         <w:gridCol w:w="340"/>
         <w:gridCol w:w="1531"/>
         <w:gridCol w:w="1191"/>
-        <w:gridCol w:w="1134"/>
-        <w:gridCol w:w="1191"/>
-        <w:gridCol w:w="1361"/>
-        <w:gridCol w:w="1134"/>
+        <w:gridCol w:w="1077"/>
+        <w:gridCol w:w="1247"/>
+        <w:gridCol w:w="1418"/>
+        <w:gridCol w:w="1077"/>
         <w:gridCol w:w="1134"/>
       </w:tblGrid>
       <w:tr>
@@ -759,7 +772,7 @@
                 <w:sz w:val="18"/>
                 <w:szCs w:val="18"/>
               </w:rPr>
-              <w:t>Formular</w:t>
+              <w:t>Formula</w:t>
             </w:r>
           </w:p>
         </w:tc>
@@ -808,7 +821,7 @@
         </w:tc>
         <w:tc>
           <w:tcPr>
-            <w:tcW w:w="1134" w:type="dxa"/>
+            <w:tcW w:w="1077" w:type="dxa"/>
           </w:tcPr>
           <w:p>
             <w:pPr>
@@ -827,13 +840,31 @@
                 <w:sz w:val="18"/>
                 <w:szCs w:val="18"/>
               </w:rPr>
-              <w:t>Mass[g]</w:t>
+              <w:t>Mass</w:t>
+            </w:r>
+            <w:r>
+              <w:rPr>
+                <w:rFonts w:ascii="Arial" w:hAnsi="Arial" w:cs="Arial"/>
+                <w:noProof/>
+                <w:sz w:val="18"/>
+                <w:szCs w:val="18"/>
+              </w:rPr>
+              <w:t xml:space="preserve"> </w:t>
+            </w:r>
+            <w:r>
+              <w:rPr>
+                <w:rFonts w:ascii="Arial" w:hAnsi="Arial" w:cs="Arial"/>
+                <w:noProof/>
+                <w:sz w:val="18"/>
+                <w:szCs w:val="18"/>
+              </w:rPr>
+              <w:t>[g]</w:t>
             </w:r>
           </w:p>
         </w:tc>
         <w:tc>
           <w:tcPr>
-            <w:tcW w:w="1191" w:type="dxa"/>
+            <w:tcW w:w="1247" w:type="dxa"/>
           </w:tcPr>
           <w:p>
             <w:pPr>
@@ -852,13 +883,31 @@
                 <w:sz w:val="18"/>
                 <w:szCs w:val="18"/>
               </w:rPr>
-              <w:t>Volume[mL]</w:t>
+              <w:t>Volume</w:t>
+            </w:r>
+            <w:r>
+              <w:rPr>
+                <w:rFonts w:ascii="Arial" w:hAnsi="Arial" w:cs="Arial"/>
+                <w:noProof/>
+                <w:sz w:val="18"/>
+                <w:szCs w:val="18"/>
+              </w:rPr>
+              <w:t xml:space="preserve"> </w:t>
+            </w:r>
+            <w:r>
+              <w:rPr>
+                <w:rFonts w:ascii="Arial" w:hAnsi="Arial" w:cs="Arial"/>
+                <w:noProof/>
+                <w:sz w:val="18"/>
+                <w:szCs w:val="18"/>
+              </w:rPr>
+              <w:t>[mL]</w:t>
             </w:r>
           </w:p>
         </w:tc>
         <w:tc>
           <w:tcPr>
-            <w:tcW w:w="1361" w:type="dxa"/>
+            <w:tcW w:w="1418" w:type="dxa"/>
           </w:tcPr>
           <w:p>
             <w:pPr>
@@ -877,13 +926,31 @@
                 <w:sz w:val="18"/>
                 <w:szCs w:val="18"/>
               </w:rPr>
-              <w:t>Density[g/mL]</w:t>
+              <w:t>Density</w:t>
+            </w:r>
+            <w:r>
+              <w:rPr>
+                <w:rFonts w:ascii="Arial" w:hAnsi="Arial" w:cs="Arial"/>
+                <w:noProof/>
+                <w:sz w:val="18"/>
+                <w:szCs w:val="18"/>
+              </w:rPr>
+              <w:t xml:space="preserve"> </w:t>
+            </w:r>
+            <w:r>
+              <w:rPr>
+                <w:rFonts w:ascii="Arial" w:hAnsi="Arial" w:cs="Arial"/>
+                <w:noProof/>
+                <w:sz w:val="18"/>
+                <w:szCs w:val="18"/>
+              </w:rPr>
+              <w:t>[g/mL]</w:t>
             </w:r>
           </w:p>
         </w:tc>
         <w:tc>
           <w:tcPr>
-            <w:tcW w:w="1134" w:type="dxa"/>
+            <w:tcW w:w="1077" w:type="dxa"/>
           </w:tcPr>
           <w:p>
             <w:pPr>
@@ -1101,8 +1168,8 @@
           <w:rFonts w:ascii="Arial" w:hAnsi="Arial" w:cs="Arial"/>
           <w:noProof/>
           <w:color w:val="2E74B5" w:themeColor="accent1" w:themeShade="BF"/>
-          <w:sz w:val="16"/>
-          <w:szCs w:val="16"/>
+          <w:sz w:val="18"/>
+          <w:szCs w:val="18"/>
         </w:rPr>
       </w:pPr>
       <w:r>
@@ -1117,8 +1184,8 @@
           <w:rFonts w:ascii="Arial" w:hAnsi="Arial" w:cs="Arial"/>
           <w:noProof/>
           <w:color w:val="000000"/>
-          <w:sz w:val="16"/>
-          <w:szCs w:val="16"/>
+          <w:sz w:val="18"/>
+          <w:szCs w:val="18"/>
         </w:rPr>
         <w:fldChar w:fldCharType="begin"/>
       </w:r>
@@ -1127,8 +1194,8 @@
           <w:rFonts w:ascii="Arial" w:hAnsi="Arial" w:cs="Arial"/>
           <w:noProof/>
           <w:color w:val="000000"/>
-          <w:sz w:val="16"/>
-          <w:szCs w:val="16"/>
+          <w:sz w:val="18"/>
+          <w:szCs w:val="18"/>
         </w:rPr>
         <w:instrText xml:space="preserve"> MERGEFIELD =s.</w:instrText>
       </w:r>
@@ -1137,8 +1204,8 @@
           <w:rFonts w:ascii="Arial" w:hAnsi="Arial" w:cs="Arial"/>
           <w:noProof/>
           <w:color w:val="000000"/>
-          <w:sz w:val="16"/>
-          <w:szCs w:val="16"/>
+          <w:sz w:val="18"/>
+          <w:szCs w:val="18"/>
         </w:rPr>
         <w:instrText>iupac_</w:instrText>
       </w:r>
@@ -1147,8 +1214,8 @@
           <w:rFonts w:ascii="Arial" w:hAnsi="Arial" w:cs="Arial"/>
           <w:noProof/>
           <w:color w:val="000000"/>
-          <w:sz w:val="16"/>
-          <w:szCs w:val="16"/>
+          <w:sz w:val="18"/>
+          <w:szCs w:val="18"/>
         </w:rPr>
         <w:instrText xml:space="preserve">name </w:instrText>
       </w:r>
@@ -1156,8 +1223,8 @@
         <w:rPr>
           <w:rFonts w:ascii="Arial" w:hAnsi="Arial" w:cs="Arial"/>
           <w:color w:val="000000"/>
-          <w:sz w:val="16"/>
-          <w:szCs w:val="16"/>
+          <w:sz w:val="18"/>
+          <w:szCs w:val="18"/>
         </w:rPr>
         <w:instrText xml:space="preserve">\* MERGEFORMAT </w:instrText>
       </w:r>
@@ -1166,8 +1233,8 @@
           <w:rFonts w:ascii="Arial" w:hAnsi="Arial" w:cs="Arial"/>
           <w:noProof/>
           <w:color w:val="000000"/>
-          <w:sz w:val="16"/>
-          <w:szCs w:val="16"/>
+          <w:sz w:val="18"/>
+          <w:szCs w:val="18"/>
         </w:rPr>
         <w:fldChar w:fldCharType="separate"/>
       </w:r>
@@ -1176,8 +1243,8 @@
           <w:rFonts w:ascii="Arial" w:hAnsi="Arial" w:cs="Arial"/>
           <w:noProof/>
           <w:color w:val="000000"/>
-          <w:sz w:val="16"/>
-          <w:szCs w:val="16"/>
+          <w:sz w:val="18"/>
+          <w:szCs w:val="18"/>
         </w:rPr>
         <w:t>«=s.iupac_name»</w:t>
       </w:r>
@@ -1186,8 +1253,8 @@
           <w:rFonts w:ascii="Arial" w:hAnsi="Arial" w:cs="Arial"/>
           <w:noProof/>
           <w:color w:val="000000"/>
-          <w:sz w:val="16"/>
-          <w:szCs w:val="16"/>
+          <w:sz w:val="18"/>
+          <w:szCs w:val="18"/>
         </w:rPr>
         <w:fldChar w:fldCharType="end"/>
       </w:r>
@@ -1196,8 +1263,8 @@
           <w:rFonts w:ascii="Arial" w:hAnsi="Arial" w:cs="Arial"/>
           <w:noProof/>
           <w:color w:val="000000"/>
-          <w:sz w:val="16"/>
-          <w:szCs w:val="16"/>
+          <w:sz w:val="18"/>
+          <w:szCs w:val="18"/>
         </w:rPr>
         <w:t xml:space="preserve">  (</w:t>
       </w:r>
@@ -1206,8 +1273,8 @@
           <w:rFonts w:ascii="Arial" w:hAnsi="Arial" w:cs="Arial"/>
           <w:noProof/>
           <w:color w:val="000000"/>
-          <w:sz w:val="16"/>
-          <w:szCs w:val="16"/>
+          <w:sz w:val="18"/>
+          <w:szCs w:val="18"/>
         </w:rPr>
         <w:fldChar w:fldCharType="begin"/>
       </w:r>
@@ -1216,8 +1283,8 @@
           <w:rFonts w:ascii="Arial" w:hAnsi="Arial" w:cs="Arial"/>
           <w:noProof/>
           <w:color w:val="000000"/>
-          <w:sz w:val="16"/>
-          <w:szCs w:val="16"/>
+          <w:sz w:val="18"/>
+          <w:szCs w:val="18"/>
         </w:rPr>
         <w:instrText xml:space="preserve"> MERGEFIELD =s.short_label </w:instrText>
       </w:r>
@@ -1225,8 +1292,8 @@
         <w:rPr>
           <w:rFonts w:ascii="Arial" w:hAnsi="Arial" w:cs="Arial"/>
           <w:color w:val="000000"/>
-          <w:sz w:val="16"/>
-          <w:szCs w:val="16"/>
+          <w:sz w:val="18"/>
+          <w:szCs w:val="18"/>
         </w:rPr>
         <w:instrText xml:space="preserve">\* MERGEFORMAT </w:instrText>
       </w:r>
@@ -1235,8 +1302,8 @@
           <w:rFonts w:ascii="Arial" w:hAnsi="Arial" w:cs="Arial"/>
           <w:noProof/>
           <w:color w:val="000000"/>
-          <w:sz w:val="16"/>
-          <w:szCs w:val="16"/>
+          <w:sz w:val="18"/>
+          <w:szCs w:val="18"/>
         </w:rPr>
         <w:fldChar w:fldCharType="separate"/>
       </w:r>
@@ -1245,8 +1312,8 @@
           <w:rFonts w:ascii="Arial" w:hAnsi="Arial" w:cs="Arial"/>
           <w:noProof/>
           <w:color w:val="000000"/>
-          <w:sz w:val="16"/>
-          <w:szCs w:val="16"/>
+          <w:sz w:val="18"/>
+          <w:szCs w:val="18"/>
         </w:rPr>
         <w:t>«=s.short_label»</w:t>
       </w:r>
@@ -1255,8 +1322,8 @@
           <w:rFonts w:ascii="Arial" w:hAnsi="Arial" w:cs="Arial"/>
           <w:noProof/>
           <w:color w:val="000000"/>
-          <w:sz w:val="16"/>
-          <w:szCs w:val="16"/>
+          <w:sz w:val="18"/>
+          <w:szCs w:val="18"/>
         </w:rPr>
         <w:fldChar w:fldCharType="end"/>
       </w:r>
@@ -1265,8 +1332,8 @@
           <w:rFonts w:ascii="Arial" w:hAnsi="Arial" w:cs="Arial"/>
           <w:noProof/>
           <w:color w:val="000000"/>
-          <w:sz w:val="16"/>
-          <w:szCs w:val="16"/>
+          <w:sz w:val="18"/>
+          <w:szCs w:val="18"/>
         </w:rPr>
         <w:t>)</w:t>
       </w:r>
@@ -1981,8 +2048,8 @@
         <w:rPr>
           <w:rFonts w:ascii="Arial" w:hAnsi="Arial" w:cs="Arial"/>
           <w:noProof/>
-          <w:sz w:val="16"/>
-          <w:szCs w:val="16"/>
+          <w:sz w:val="18"/>
+          <w:szCs w:val="18"/>
         </w:rPr>
       </w:pPr>
       <w:r>
@@ -1997,8 +2064,8 @@
           <w:rFonts w:ascii="Arial" w:hAnsi="Arial" w:cs="Arial"/>
           <w:noProof/>
           <w:color w:val="000000"/>
-          <w:sz w:val="16"/>
-          <w:szCs w:val="16"/>
+          <w:sz w:val="18"/>
+          <w:szCs w:val="18"/>
         </w:rPr>
         <w:fldChar w:fldCharType="begin"/>
       </w:r>
@@ -2007,8 +2074,8 @@
           <w:rFonts w:ascii="Arial" w:hAnsi="Arial" w:cs="Arial"/>
           <w:noProof/>
           <w:color w:val="000000"/>
-          <w:sz w:val="16"/>
-          <w:szCs w:val="16"/>
+          <w:sz w:val="18"/>
+          <w:szCs w:val="18"/>
         </w:rPr>
         <w:instrText xml:space="preserve"> MERGEFIELD =</w:instrText>
       </w:r>
@@ -2017,8 +2084,8 @@
           <w:rFonts w:ascii="Arial" w:hAnsi="Arial" w:cs="Arial"/>
           <w:noProof/>
           <w:color w:val="000000"/>
-          <w:sz w:val="16"/>
-          <w:szCs w:val="16"/>
+          <w:sz w:val="18"/>
+          <w:szCs w:val="18"/>
         </w:rPr>
         <w:instrText>r</w:instrText>
       </w:r>
@@ -2027,8 +2094,8 @@
           <w:rFonts w:ascii="Arial" w:hAnsi="Arial" w:cs="Arial"/>
           <w:noProof/>
           <w:color w:val="000000"/>
-          <w:sz w:val="16"/>
-          <w:szCs w:val="16"/>
+          <w:sz w:val="18"/>
+          <w:szCs w:val="18"/>
         </w:rPr>
         <w:instrText>.</w:instrText>
       </w:r>
@@ -2037,8 +2104,8 @@
           <w:rFonts w:ascii="Arial" w:hAnsi="Arial" w:cs="Arial"/>
           <w:noProof/>
           <w:color w:val="000000"/>
-          <w:sz w:val="16"/>
-          <w:szCs w:val="16"/>
+          <w:sz w:val="18"/>
+          <w:szCs w:val="18"/>
         </w:rPr>
         <w:instrText>iupac_</w:instrText>
       </w:r>
@@ -2047,8 +2114,8 @@
           <w:rFonts w:ascii="Arial" w:hAnsi="Arial" w:cs="Arial"/>
           <w:noProof/>
           <w:color w:val="000000"/>
-          <w:sz w:val="16"/>
-          <w:szCs w:val="16"/>
+          <w:sz w:val="18"/>
+          <w:szCs w:val="18"/>
         </w:rPr>
         <w:instrText xml:space="preserve">name </w:instrText>
       </w:r>
@@ -2056,8 +2123,8 @@
         <w:rPr>
           <w:rFonts w:ascii="Arial" w:hAnsi="Arial" w:cs="Arial"/>
           <w:color w:val="000000"/>
-          <w:sz w:val="16"/>
-          <w:szCs w:val="16"/>
+          <w:sz w:val="18"/>
+          <w:szCs w:val="18"/>
         </w:rPr>
         <w:instrText xml:space="preserve">\* MERGEFORMAT </w:instrText>
       </w:r>
@@ -2066,8 +2133,8 @@
           <w:rFonts w:ascii="Arial" w:hAnsi="Arial" w:cs="Arial"/>
           <w:noProof/>
           <w:color w:val="000000"/>
-          <w:sz w:val="16"/>
-          <w:szCs w:val="16"/>
+          <w:sz w:val="18"/>
+          <w:szCs w:val="18"/>
         </w:rPr>
         <w:fldChar w:fldCharType="separate"/>
       </w:r>
@@ -2076,8 +2143,8 @@
           <w:rFonts w:ascii="Arial" w:hAnsi="Arial" w:cs="Arial"/>
           <w:noProof/>
           <w:color w:val="000000"/>
-          <w:sz w:val="16"/>
-          <w:szCs w:val="16"/>
+          <w:sz w:val="18"/>
+          <w:szCs w:val="18"/>
         </w:rPr>
         <w:t>«=r.iupac_name»</w:t>
       </w:r>
@@ -2086,8 +2153,8 @@
           <w:rFonts w:ascii="Arial" w:hAnsi="Arial" w:cs="Arial"/>
           <w:noProof/>
           <w:color w:val="000000"/>
-          <w:sz w:val="16"/>
-          <w:szCs w:val="16"/>
+          <w:sz w:val="18"/>
+          <w:szCs w:val="18"/>
         </w:rPr>
         <w:fldChar w:fldCharType="end"/>
       </w:r>
@@ -2096,8 +2163,8 @@
           <w:rFonts w:ascii="Arial" w:hAnsi="Arial" w:cs="Arial"/>
           <w:noProof/>
           <w:color w:val="000000"/>
-          <w:sz w:val="16"/>
-          <w:szCs w:val="16"/>
+          <w:sz w:val="18"/>
+          <w:szCs w:val="18"/>
         </w:rPr>
         <w:t xml:space="preserve">  (</w:t>
       </w:r>
@@ -2106,8 +2173,8 @@
           <w:rFonts w:ascii="Arial" w:hAnsi="Arial" w:cs="Arial"/>
           <w:noProof/>
           <w:color w:val="000000"/>
-          <w:sz w:val="16"/>
-          <w:szCs w:val="16"/>
+          <w:sz w:val="18"/>
+          <w:szCs w:val="18"/>
         </w:rPr>
         <w:fldChar w:fldCharType="begin"/>
       </w:r>
@@ -2116,8 +2183,8 @@
           <w:rFonts w:ascii="Arial" w:hAnsi="Arial" w:cs="Arial"/>
           <w:noProof/>
           <w:color w:val="000000"/>
-          <w:sz w:val="16"/>
-          <w:szCs w:val="16"/>
+          <w:sz w:val="18"/>
+          <w:szCs w:val="18"/>
         </w:rPr>
         <w:instrText xml:space="preserve"> MERGEFIELD =r.short_label </w:instrText>
       </w:r>
@@ -2125,8 +2192,8 @@
         <w:rPr>
           <w:rFonts w:ascii="Arial" w:hAnsi="Arial" w:cs="Arial"/>
           <w:color w:val="000000"/>
-          <w:sz w:val="16"/>
-          <w:szCs w:val="16"/>
+          <w:sz w:val="18"/>
+          <w:szCs w:val="18"/>
         </w:rPr>
         <w:instrText xml:space="preserve">\* MERGEFORMAT </w:instrText>
       </w:r>
@@ -2135,8 +2202,8 @@
           <w:rFonts w:ascii="Arial" w:hAnsi="Arial" w:cs="Arial"/>
           <w:noProof/>
           <w:color w:val="000000"/>
-          <w:sz w:val="16"/>
-          <w:szCs w:val="16"/>
+          <w:sz w:val="18"/>
+          <w:szCs w:val="18"/>
         </w:rPr>
         <w:fldChar w:fldCharType="separate"/>
       </w:r>
@@ -2145,8 +2212,8 @@
           <w:rFonts w:ascii="Arial" w:hAnsi="Arial" w:cs="Arial"/>
           <w:noProof/>
           <w:color w:val="000000"/>
-          <w:sz w:val="16"/>
-          <w:szCs w:val="16"/>
+          <w:sz w:val="18"/>
+          <w:szCs w:val="18"/>
         </w:rPr>
         <w:t>«=r.short_label»</w:t>
       </w:r>
@@ -2155,8 +2222,8 @@
           <w:rFonts w:ascii="Arial" w:hAnsi="Arial" w:cs="Arial"/>
           <w:noProof/>
           <w:color w:val="000000"/>
-          <w:sz w:val="16"/>
-          <w:szCs w:val="16"/>
+          <w:sz w:val="18"/>
+          <w:szCs w:val="18"/>
         </w:rPr>
         <w:fldChar w:fldCharType="end"/>
       </w:r>
@@ -2165,8 +2232,8 @@
           <w:rFonts w:ascii="Arial" w:hAnsi="Arial" w:cs="Arial"/>
           <w:noProof/>
           <w:color w:val="000000"/>
-          <w:sz w:val="16"/>
-          <w:szCs w:val="16"/>
+          <w:sz w:val="18"/>
+          <w:szCs w:val="18"/>
         </w:rPr>
         <w:t>)</w:t>
       </w:r>
@@ -2885,8 +2952,8 @@
           <w:b/>
           <w:noProof/>
           <w:color w:val="538135" w:themeColor="accent6" w:themeShade="BF"/>
-          <w:sz w:val="16"/>
-          <w:szCs w:val="16"/>
+          <w:sz w:val="18"/>
+          <w:szCs w:val="18"/>
         </w:rPr>
       </w:pPr>
       <w:r>
@@ -2896,14 +2963,13 @@
         </w:rPr>
         <w:t xml:space="preserve">  </w:t>
       </w:r>
-      <w:bookmarkStart w:id="0" w:name="_GoBack"/>
       <w:r>
         <w:rPr>
           <w:rFonts w:ascii="Arial" w:hAnsi="Arial" w:cs="Arial"/>
           <w:noProof/>
           <w:color w:val="000000"/>
-          <w:sz w:val="16"/>
-          <w:szCs w:val="16"/>
+          <w:sz w:val="18"/>
+          <w:szCs w:val="18"/>
         </w:rPr>
         <w:fldChar w:fldCharType="begin"/>
       </w:r>
@@ -2912,8 +2978,8 @@
           <w:rFonts w:ascii="Arial" w:hAnsi="Arial" w:cs="Arial"/>
           <w:noProof/>
           <w:color w:val="000000"/>
-          <w:sz w:val="16"/>
-          <w:szCs w:val="16"/>
+          <w:sz w:val="18"/>
+          <w:szCs w:val="18"/>
         </w:rPr>
         <w:instrText xml:space="preserve"> MERGEFIELD =s.</w:instrText>
       </w:r>
@@ -2922,8 +2988,8 @@
           <w:rFonts w:ascii="Arial" w:hAnsi="Arial" w:cs="Arial"/>
           <w:noProof/>
           <w:color w:val="000000"/>
-          <w:sz w:val="16"/>
-          <w:szCs w:val="16"/>
+          <w:sz w:val="18"/>
+          <w:szCs w:val="18"/>
         </w:rPr>
         <w:instrText>iupac_</w:instrText>
       </w:r>
@@ -2932,8 +2998,8 @@
           <w:rFonts w:ascii="Arial" w:hAnsi="Arial" w:cs="Arial"/>
           <w:noProof/>
           <w:color w:val="000000"/>
-          <w:sz w:val="16"/>
-          <w:szCs w:val="16"/>
+          <w:sz w:val="18"/>
+          <w:szCs w:val="18"/>
         </w:rPr>
         <w:instrText xml:space="preserve">name </w:instrText>
       </w:r>
@@ -2941,8 +3007,8 @@
         <w:rPr>
           <w:rFonts w:ascii="Arial" w:hAnsi="Arial" w:cs="Arial"/>
           <w:color w:val="000000"/>
-          <w:sz w:val="16"/>
-          <w:szCs w:val="16"/>
+          <w:sz w:val="18"/>
+          <w:szCs w:val="18"/>
         </w:rPr>
         <w:instrText xml:space="preserve">\* MERGEFORMAT </w:instrText>
       </w:r>
@@ -2951,8 +3017,8 @@
           <w:rFonts w:ascii="Arial" w:hAnsi="Arial" w:cs="Arial"/>
           <w:noProof/>
           <w:color w:val="000000"/>
-          <w:sz w:val="16"/>
-          <w:szCs w:val="16"/>
+          <w:sz w:val="18"/>
+          <w:szCs w:val="18"/>
         </w:rPr>
         <w:fldChar w:fldCharType="separate"/>
       </w:r>
@@ -2961,8 +3027,8 @@
           <w:rFonts w:ascii="Arial" w:hAnsi="Arial" w:cs="Arial"/>
           <w:noProof/>
           <w:color w:val="000000"/>
-          <w:sz w:val="16"/>
-          <w:szCs w:val="16"/>
+          <w:sz w:val="18"/>
+          <w:szCs w:val="18"/>
         </w:rPr>
         <w:t>«=s.iupac_name»</w:t>
       </w:r>
@@ -2971,8 +3037,8 @@
           <w:rFonts w:ascii="Arial" w:hAnsi="Arial" w:cs="Arial"/>
           <w:noProof/>
           <w:color w:val="000000"/>
-          <w:sz w:val="16"/>
-          <w:szCs w:val="16"/>
+          <w:sz w:val="18"/>
+          <w:szCs w:val="18"/>
         </w:rPr>
         <w:fldChar w:fldCharType="end"/>
       </w:r>
@@ -2981,8 +3047,8 @@
           <w:rFonts w:ascii="Arial" w:hAnsi="Arial" w:cs="Arial"/>
           <w:noProof/>
           <w:color w:val="000000"/>
-          <w:sz w:val="16"/>
-          <w:szCs w:val="16"/>
+          <w:sz w:val="18"/>
+          <w:szCs w:val="18"/>
         </w:rPr>
         <w:t xml:space="preserve">  (</w:t>
       </w:r>
@@ -2991,8 +3057,8 @@
           <w:rFonts w:ascii="Arial" w:hAnsi="Arial" w:cs="Arial"/>
           <w:noProof/>
           <w:color w:val="000000"/>
-          <w:sz w:val="16"/>
-          <w:szCs w:val="16"/>
+          <w:sz w:val="18"/>
+          <w:szCs w:val="18"/>
         </w:rPr>
         <w:fldChar w:fldCharType="begin"/>
       </w:r>
@@ -3001,8 +3067,8 @@
           <w:rFonts w:ascii="Arial" w:hAnsi="Arial" w:cs="Arial"/>
           <w:noProof/>
           <w:color w:val="000000"/>
-          <w:sz w:val="16"/>
-          <w:szCs w:val="16"/>
+          <w:sz w:val="18"/>
+          <w:szCs w:val="18"/>
         </w:rPr>
         <w:instrText xml:space="preserve"> MERGEFIELD =s.short_label </w:instrText>
       </w:r>
@@ -3010,8 +3076,8 @@
         <w:rPr>
           <w:rFonts w:ascii="Arial" w:hAnsi="Arial" w:cs="Arial"/>
           <w:color w:val="000000"/>
-          <w:sz w:val="16"/>
-          <w:szCs w:val="16"/>
+          <w:sz w:val="18"/>
+          <w:szCs w:val="18"/>
         </w:rPr>
         <w:instrText xml:space="preserve">\* MERGEFORMAT </w:instrText>
       </w:r>
@@ -3020,8 +3086,8 @@
           <w:rFonts w:ascii="Arial" w:hAnsi="Arial" w:cs="Arial"/>
           <w:noProof/>
           <w:color w:val="000000"/>
-          <w:sz w:val="16"/>
-          <w:szCs w:val="16"/>
+          <w:sz w:val="18"/>
+          <w:szCs w:val="18"/>
         </w:rPr>
         <w:fldChar w:fldCharType="separate"/>
       </w:r>
@@ -3030,8 +3096,8 @@
           <w:rFonts w:ascii="Arial" w:hAnsi="Arial" w:cs="Arial"/>
           <w:noProof/>
           <w:color w:val="000000"/>
-          <w:sz w:val="16"/>
-          <w:szCs w:val="16"/>
+          <w:sz w:val="18"/>
+          <w:szCs w:val="18"/>
         </w:rPr>
         <w:t>«=s.short_label»</w:t>
       </w:r>
@@ -3040,8 +3106,8 @@
           <w:rFonts w:ascii="Arial" w:hAnsi="Arial" w:cs="Arial"/>
           <w:noProof/>
           <w:color w:val="000000"/>
-          <w:sz w:val="16"/>
-          <w:szCs w:val="16"/>
+          <w:sz w:val="18"/>
+          <w:szCs w:val="18"/>
         </w:rPr>
         <w:fldChar w:fldCharType="end"/>
       </w:r>
@@ -3050,12 +3116,11 @@
           <w:rFonts w:ascii="Arial" w:hAnsi="Arial" w:cs="Arial"/>
           <w:noProof/>
           <w:color w:val="000000"/>
-          <w:sz w:val="16"/>
-          <w:szCs w:val="16"/>
+          <w:sz w:val="18"/>
+          <w:szCs w:val="18"/>
         </w:rPr>
         <w:t>)</w:t>
       </w:r>
-      <w:bookmarkEnd w:id="0"/>
     </w:p>
     <w:tbl>
       <w:tblPr>
@@ -3768,6 +3833,7 @@
     </w:p>
     <w:p>
       <w:pPr>
+        <w:outlineLvl w:val="0"/>
         <w:rPr>
           <w:rFonts w:ascii="Arial" w:hAnsi="Arial" w:cs="Arial"/>
           <w:noProof/>
@@ -4038,6 +4104,7 @@
     </w:p>
     <w:p>
       <w:pPr>
+        <w:outlineLvl w:val="0"/>
         <w:rPr>
           <w:rFonts w:ascii="Arial" w:hAnsi="Arial" w:cs="Arial"/>
           <w:sz w:val="20"/>
@@ -4064,6 +4131,7 @@
     </w:p>
     <w:p>
       <w:pPr>
+        <w:ind w:left="142"/>
         <w:rPr>
           <w:rFonts w:ascii="Arial" w:hAnsi="Arial" w:cs="Arial"/>
           <w:noProof/>
@@ -5140,6 +5208,7 @@
     </w:p>
     <w:p>
       <w:pPr>
+        <w:ind w:left="142"/>
         <w:rPr>
           <w:rFonts w:ascii="Arial" w:hAnsi="Arial" w:cs="Arial"/>
           <w:noProof/>
@@ -5147,6 +5216,15 @@
           <w:szCs w:val="20"/>
         </w:rPr>
       </w:pPr>
+      <w:r>
+        <w:rPr>
+          <w:rFonts w:ascii="Arial" w:hAnsi="Arial" w:cs="Arial"/>
+          <w:noProof/>
+          <w:sz w:val="20"/>
+          <w:szCs w:val="20"/>
+        </w:rPr>
+        <w:t xml:space="preserve"> </w:t>
+      </w:r>
       <w:r>
         <w:rPr>
           <w:rFonts w:ascii="Arial" w:hAnsi="Arial" w:cs="Arial"/>
@@ -5356,6 +5434,7 @@
     </w:p>
     <w:p>
       <w:pPr>
+        <w:outlineLvl w:val="0"/>
         <w:rPr>
           <w:rFonts w:ascii="Arial" w:hAnsi="Arial" w:cs="Arial"/>
           <w:noProof/>
@@ -5375,6 +5454,7 @@
     </w:p>
     <w:p>
       <w:pPr>
+        <w:ind w:left="142"/>
         <w:rPr>
           <w:rFonts w:ascii="Arial" w:hAnsi="Arial" w:cs="Arial"/>
           <w:noProof/>
@@ -5560,7 +5640,6 @@
           <w:sz w:val="20"/>
           <w:szCs w:val="20"/>
         </w:rPr>
-        <w:lastRenderedPageBreak/>
         <w:fldChar w:fldCharType="begin"/>
       </w:r>
       <w:r>
@@ -5610,6 +5689,7 @@
     </w:p>
     <w:p>
       <w:pPr>
+        <w:outlineLvl w:val="0"/>
         <w:rPr>
           <w:rFonts w:ascii="Arial" w:hAnsi="Arial" w:cs="Arial"/>
           <w:b/>
@@ -5722,6 +5802,7 @@
     </w:p>
     <w:p>
       <w:pPr>
+        <w:ind w:left="142"/>
         <w:rPr>
           <w:rFonts w:ascii="Arial" w:hAnsi="Arial" w:cs="Arial"/>
           <w:noProof/>
@@ -5862,6 +5943,7 @@
     </w:p>
     <w:p>
       <w:pPr>
+        <w:ind w:left="284"/>
         <w:rPr>
           <w:rFonts w:ascii="Arial" w:hAnsi="Arial" w:cs="Arial"/>
           <w:noProof/>
@@ -5925,6 +6007,7 @@
     </w:p>
     <w:p>
       <w:pPr>
+        <w:ind w:left="284"/>
         <w:rPr>
           <w:rFonts w:ascii="Arial" w:hAnsi="Arial" w:cs="Arial"/>
           <w:noProof/>
@@ -6175,6 +6258,7 @@
     </w:p>
     <w:p>
       <w:pPr>
+        <w:outlineLvl w:val="0"/>
         <w:rPr>
           <w:rFonts w:ascii="Arial" w:hAnsi="Arial" w:cs="Arial"/>
           <w:b/>
@@ -6246,6 +6330,7 @@
     </w:p>
     <w:p>
       <w:pPr>
+        <w:ind w:left="142"/>
         <w:rPr>
           <w:rFonts w:ascii="Arial" w:hAnsi="Arial" w:cs="Arial"/>
           <w:noProof/>
@@ -6309,6 +6394,7 @@
     </w:p>
     <w:p>
       <w:pPr>
+        <w:ind w:left="142"/>
         <w:rPr>
           <w:rFonts w:ascii="Arial" w:hAnsi="Arial" w:cs="Arial"/>
           <w:noProof/>
@@ -6539,6 +6625,159 @@
         <w:rPr>
           <w:rFonts w:ascii="Arial" w:hAnsi="Arial" w:cs="Arial"/>
           <w:noProof/>
+          <w:sz w:val="20"/>
+          <w:szCs w:val="20"/>
+        </w:rPr>
+      </w:pPr>
+      <w:bookmarkStart w:id="0" w:name="_GoBack"/>
+      <w:bookmarkEnd w:id="0"/>
+    </w:p>
+    <w:p>
+      <w:pPr>
+        <w:rPr>
+          <w:rFonts w:ascii="Arial" w:hAnsi="Arial" w:cs="Arial"/>
+          <w:noProof/>
+        </w:rPr>
+      </w:pPr>
+      <w:r>
+        <w:rPr>
+          <w:rFonts w:ascii="Arial" w:hAnsi="Arial" w:cs="Arial"/>
+          <w:noProof/>
+        </w:rPr>
+        <w:fldChar w:fldCharType="begin"/>
+      </w:r>
+      <w:r>
+        <w:rPr>
+          <w:rFonts w:ascii="Arial" w:hAnsi="Arial" w:cs="Arial"/>
+          <w:noProof/>
+        </w:rPr>
+        <w:instrText xml:space="preserve"> MERGEFIELD </w:instrText>
+      </w:r>
+      <w:r>
+        <w:rPr>
+          <w:rFonts w:ascii="Arial" w:hAnsi="Arial" w:cs="Arial"/>
+          <w:noProof/>
+        </w:rPr>
+        <w:instrText>configs</w:instrText>
+      </w:r>
+      <w:r>
+        <w:rPr>
+          <w:rFonts w:ascii="Arial" w:hAnsi="Arial" w:cs="Arial"/>
+          <w:noProof/>
+        </w:rPr>
+        <w:instrText>.</w:instrText>
+      </w:r>
+      <w:r>
+        <w:rPr>
+          <w:rFonts w:ascii="Arial" w:hAnsi="Arial" w:cs="Arial"/>
+          <w:noProof/>
+        </w:rPr>
+        <w:instrText>pageBreak</w:instrText>
+      </w:r>
+      <w:r>
+        <w:rPr>
+          <w:rFonts w:ascii="Arial" w:hAnsi="Arial" w:cs="Arial"/>
+          <w:noProof/>
+        </w:rPr>
+        <w:instrText xml:space="preserve">:if </w:instrText>
+      </w:r>
+      <w:r>
+        <w:rPr>
+          <w:rFonts w:ascii="Arial" w:hAnsi="Arial" w:cs="Arial"/>
+        </w:rPr>
+        <w:instrText xml:space="preserve">\* MERGEFORMAT </w:instrText>
+      </w:r>
+      <w:r>
+        <w:rPr>
+          <w:rFonts w:ascii="Arial" w:hAnsi="Arial" w:cs="Arial"/>
+          <w:noProof/>
+        </w:rPr>
+        <w:fldChar w:fldCharType="separate"/>
+      </w:r>
+      <w:r>
+        <w:rPr>
+          <w:rFonts w:ascii="Arial" w:hAnsi="Arial" w:cs="Arial"/>
+          <w:noProof/>
+        </w:rPr>
+        <w:t>«configs.pageBreak:if»</w:t>
+      </w:r>
+      <w:r>
+        <w:rPr>
+          <w:rFonts w:ascii="Arial" w:hAnsi="Arial" w:cs="Arial"/>
+          <w:noProof/>
+        </w:rPr>
+        <w:fldChar w:fldCharType="end"/>
+      </w:r>
+    </w:p>
+    <w:p>
+      <w:pPr>
+        <w:rPr>
+          <w:rFonts w:ascii="Arial" w:hAnsi="Arial" w:cs="Arial"/>
+          <w:noProof/>
+        </w:rPr>
+      </w:pPr>
+      <w:r>
+        <w:rPr>
+          <w:rFonts w:ascii="Arial" w:hAnsi="Arial" w:cs="Arial"/>
+          <w:noProof/>
+        </w:rPr>
+        <w:fldChar w:fldCharType="begin"/>
+      </w:r>
+      <w:r>
+        <w:rPr>
+          <w:rFonts w:ascii="Arial" w:hAnsi="Arial" w:cs="Arial"/>
+          <w:noProof/>
+        </w:rPr>
+        <w:instrText xml:space="preserve"> MERGEFIELD reaction.not_last:if </w:instrText>
+      </w:r>
+      <w:r>
+        <w:rPr>
+          <w:rFonts w:ascii="Arial" w:hAnsi="Arial" w:cs="Arial"/>
+        </w:rPr>
+        <w:instrText xml:space="preserve">\* MERGEFORMAT </w:instrText>
+      </w:r>
+      <w:r>
+        <w:rPr>
+          <w:rFonts w:ascii="Arial" w:hAnsi="Arial" w:cs="Arial"/>
+          <w:noProof/>
+        </w:rPr>
+        <w:fldChar w:fldCharType="separate"/>
+      </w:r>
+      <w:r>
+        <w:rPr>
+          <w:rFonts w:ascii="Arial" w:hAnsi="Arial" w:cs="Arial"/>
+          <w:noProof/>
+        </w:rPr>
+        <w:t>«reaction.not_last:if»</w:t>
+      </w:r>
+      <w:r>
+        <w:rPr>
+          <w:rFonts w:ascii="Arial" w:hAnsi="Arial" w:cs="Arial"/>
+          <w:noProof/>
+        </w:rPr>
+        <w:fldChar w:fldCharType="end"/>
+      </w:r>
+    </w:p>
+    <w:p>
+      <w:pPr>
+        <w:rPr>
+          <w:rFonts w:ascii="Arial" w:hAnsi="Arial" w:cs="Arial"/>
+          <w:noProof/>
+        </w:rPr>
+      </w:pPr>
+      <w:r>
+        <w:rPr>
+          <w:rFonts w:ascii="Arial" w:hAnsi="Arial" w:cs="Arial"/>
+          <w:noProof/>
+        </w:rPr>
+        <w:br w:type="page"/>
+      </w:r>
+    </w:p>
+    <w:p>
+      <w:pPr>
+        <w:rPr>
+          <w:rFonts w:ascii="Arial" w:hAnsi="Arial" w:cs="Arial"/>
+          <w:noProof/>
         </w:rPr>
       </w:pPr>
     </w:p>
@@ -6549,6 +6788,47 @@
           <w:noProof/>
         </w:rPr>
       </w:pPr>
+      <w:r>
+        <w:rPr>
+          <w:rFonts w:ascii="Arial" w:hAnsi="Arial" w:cs="Arial"/>
+          <w:noProof/>
+        </w:rPr>
+        <w:fldChar w:fldCharType="begin"/>
+      </w:r>
+      <w:r>
+        <w:rPr>
+          <w:rFonts w:ascii="Arial" w:hAnsi="Arial" w:cs="Arial"/>
+          <w:noProof/>
+        </w:rPr>
+        <w:instrText xml:space="preserve"> MERGEFIELD reaction.not_last:endIf </w:instrText>
+      </w:r>
+      <w:r>
+        <w:rPr>
+          <w:rFonts w:ascii="Arial" w:hAnsi="Arial" w:cs="Arial"/>
+        </w:rPr>
+        <w:instrText xml:space="preserve">\* MERGEFORMAT </w:instrText>
+      </w:r>
+      <w:r>
+        <w:rPr>
+          <w:rFonts w:ascii="Arial" w:hAnsi="Arial" w:cs="Arial"/>
+          <w:noProof/>
+        </w:rPr>
+        <w:fldChar w:fldCharType="separate"/>
+      </w:r>
+      <w:r>
+        <w:rPr>
+          <w:rFonts w:ascii="Arial" w:hAnsi="Arial" w:cs="Arial"/>
+          <w:noProof/>
+        </w:rPr>
+        <w:t>«reaction.not_last:endIf»</w:t>
+      </w:r>
+      <w:r>
+        <w:rPr>
+          <w:rFonts w:ascii="Arial" w:hAnsi="Arial" w:cs="Arial"/>
+          <w:noProof/>
+        </w:rPr>
+        <w:fldChar w:fldCharType="end"/>
+      </w:r>
     </w:p>
     <w:p>
       <w:pPr>
@@ -6569,35 +6849,7 @@
           <w:rFonts w:ascii="Arial" w:hAnsi="Arial" w:cs="Arial"/>
           <w:noProof/>
         </w:rPr>
-        <w:instrText xml:space="preserve"> MERGEFIELD </w:instrText>
-      </w:r>
-      <w:r>
-        <w:rPr>
-          <w:rFonts w:ascii="Arial" w:hAnsi="Arial" w:cs="Arial"/>
-          <w:noProof/>
-        </w:rPr>
-        <w:instrText>configs</w:instrText>
-      </w:r>
-      <w:r>
-        <w:rPr>
-          <w:rFonts w:ascii="Arial" w:hAnsi="Arial" w:cs="Arial"/>
-          <w:noProof/>
-        </w:rPr>
-        <w:instrText>.</w:instrText>
-      </w:r>
-      <w:r>
-        <w:rPr>
-          <w:rFonts w:ascii="Arial" w:hAnsi="Arial" w:cs="Arial"/>
-          <w:noProof/>
-        </w:rPr>
-        <w:instrText>pageBreak</w:instrText>
-      </w:r>
-      <w:r>
-        <w:rPr>
-          <w:rFonts w:ascii="Arial" w:hAnsi="Arial" w:cs="Arial"/>
-          <w:noProof/>
-        </w:rPr>
-        <w:instrText xml:space="preserve">:if </w:instrText>
+        <w:instrText xml:space="preserve"> MERGEFIELD configs.pageBreak:endIf </w:instrText>
       </w:r>
       <w:r>
         <w:rPr>
@@ -6617,7 +6869,7 @@
           <w:rFonts w:ascii="Arial" w:hAnsi="Arial" w:cs="Arial"/>
           <w:noProof/>
         </w:rPr>
-        <w:t>«configs.pageBreak:if»</w:t>
+        <w:t>«configs.pageBreak:endIf»</w:t>
       </w:r>
       <w:r>
         <w:rPr>
@@ -6637,176 +6889,6 @@
       <w:r>
         <w:rPr>
           <w:rFonts w:ascii="Arial" w:hAnsi="Arial" w:cs="Arial"/>
-          <w:noProof/>
-        </w:rPr>
-        <w:fldChar w:fldCharType="begin"/>
-      </w:r>
-      <w:r>
-        <w:rPr>
-          <w:rFonts w:ascii="Arial" w:hAnsi="Arial" w:cs="Arial"/>
-          <w:noProof/>
-        </w:rPr>
-        <w:instrText xml:space="preserve"> MERGEFIELD reaction.not_last:if </w:instrText>
-      </w:r>
-      <w:r>
-        <w:rPr>
-          <w:rFonts w:ascii="Arial" w:hAnsi="Arial" w:cs="Arial"/>
-        </w:rPr>
-        <w:instrText xml:space="preserve">\* MERGEFORMAT </w:instrText>
-      </w:r>
-      <w:r>
-        <w:rPr>
-          <w:rFonts w:ascii="Arial" w:hAnsi="Arial" w:cs="Arial"/>
-          <w:noProof/>
-        </w:rPr>
-        <w:fldChar w:fldCharType="separate"/>
-      </w:r>
-      <w:r>
-        <w:rPr>
-          <w:rFonts w:ascii="Arial" w:hAnsi="Arial" w:cs="Arial"/>
-          <w:noProof/>
-        </w:rPr>
-        <w:t>«reaction.not_last:if»</w:t>
-      </w:r>
-      <w:r>
-        <w:rPr>
-          <w:rFonts w:ascii="Arial" w:hAnsi="Arial" w:cs="Arial"/>
-          <w:noProof/>
-        </w:rPr>
-        <w:fldChar w:fldCharType="end"/>
-      </w:r>
-    </w:p>
-    <w:p>
-      <w:pPr>
-        <w:rPr>
-          <w:rFonts w:ascii="Arial" w:hAnsi="Arial" w:cs="Arial"/>
-          <w:noProof/>
-        </w:rPr>
-      </w:pPr>
-      <w:r>
-        <w:rPr>
-          <w:rFonts w:ascii="Arial" w:hAnsi="Arial" w:cs="Arial"/>
-          <w:noProof/>
-        </w:rPr>
-        <w:br w:type="page"/>
-      </w:r>
-    </w:p>
-    <w:p>
-      <w:pPr>
-        <w:rPr>
-          <w:rFonts w:ascii="Arial" w:hAnsi="Arial" w:cs="Arial"/>
-          <w:noProof/>
-        </w:rPr>
-      </w:pPr>
-    </w:p>
-    <w:p>
-      <w:pPr>
-        <w:rPr>
-          <w:rFonts w:ascii="Arial" w:hAnsi="Arial" w:cs="Arial"/>
-          <w:noProof/>
-        </w:rPr>
-      </w:pPr>
-      <w:r>
-        <w:rPr>
-          <w:rFonts w:ascii="Arial" w:hAnsi="Arial" w:cs="Arial"/>
-          <w:noProof/>
-        </w:rPr>
-        <w:fldChar w:fldCharType="begin"/>
-      </w:r>
-      <w:r>
-        <w:rPr>
-          <w:rFonts w:ascii="Arial" w:hAnsi="Arial" w:cs="Arial"/>
-          <w:noProof/>
-        </w:rPr>
-        <w:instrText xml:space="preserve"> MERGEFIELD reaction.not_last:endIf </w:instrText>
-      </w:r>
-      <w:r>
-        <w:rPr>
-          <w:rFonts w:ascii="Arial" w:hAnsi="Arial" w:cs="Arial"/>
-        </w:rPr>
-        <w:instrText xml:space="preserve">\* MERGEFORMAT </w:instrText>
-      </w:r>
-      <w:r>
-        <w:rPr>
-          <w:rFonts w:ascii="Arial" w:hAnsi="Arial" w:cs="Arial"/>
-          <w:noProof/>
-        </w:rPr>
-        <w:fldChar w:fldCharType="separate"/>
-      </w:r>
-      <w:r>
-        <w:rPr>
-          <w:rFonts w:ascii="Arial" w:hAnsi="Arial" w:cs="Arial"/>
-          <w:noProof/>
-        </w:rPr>
-        <w:t>«reaction.not_last:endIf»</w:t>
-      </w:r>
-      <w:r>
-        <w:rPr>
-          <w:rFonts w:ascii="Arial" w:hAnsi="Arial" w:cs="Arial"/>
-          <w:noProof/>
-        </w:rPr>
-        <w:fldChar w:fldCharType="end"/>
-      </w:r>
-    </w:p>
-    <w:p>
-      <w:pPr>
-        <w:rPr>
-          <w:rFonts w:ascii="Arial" w:hAnsi="Arial" w:cs="Arial"/>
-          <w:noProof/>
-        </w:rPr>
-      </w:pPr>
-      <w:r>
-        <w:rPr>
-          <w:rFonts w:ascii="Arial" w:hAnsi="Arial" w:cs="Arial"/>
-          <w:noProof/>
-        </w:rPr>
-        <w:fldChar w:fldCharType="begin"/>
-      </w:r>
-      <w:r>
-        <w:rPr>
-          <w:rFonts w:ascii="Arial" w:hAnsi="Arial" w:cs="Arial"/>
-          <w:noProof/>
-        </w:rPr>
-        <w:instrText xml:space="preserve"> MERGEFIELD configs.pageBreak:endIf </w:instrText>
-      </w:r>
-      <w:r>
-        <w:rPr>
-          <w:rFonts w:ascii="Arial" w:hAnsi="Arial" w:cs="Arial"/>
-        </w:rPr>
-        <w:instrText xml:space="preserve">\* MERGEFORMAT </w:instrText>
-      </w:r>
-      <w:r>
-        <w:rPr>
-          <w:rFonts w:ascii="Arial" w:hAnsi="Arial" w:cs="Arial"/>
-          <w:noProof/>
-        </w:rPr>
-        <w:fldChar w:fldCharType="separate"/>
-      </w:r>
-      <w:r>
-        <w:rPr>
-          <w:rFonts w:ascii="Arial" w:hAnsi="Arial" w:cs="Arial"/>
-          <w:noProof/>
-        </w:rPr>
-        <w:t>«configs.pageBreak:endIf»</w:t>
-      </w:r>
-      <w:r>
-        <w:rPr>
-          <w:rFonts w:ascii="Arial" w:hAnsi="Arial" w:cs="Arial"/>
-          <w:noProof/>
-        </w:rPr>
-        <w:fldChar w:fldCharType="end"/>
-      </w:r>
-    </w:p>
-    <w:p>
-      <w:pPr>
-        <w:rPr>
-          <w:rFonts w:ascii="Arial" w:hAnsi="Arial" w:cs="Arial"/>
-          <w:noProof/>
-        </w:rPr>
-      </w:pPr>
-      <w:r>
-        <w:rPr>
-          <w:rFonts w:ascii="Arial" w:hAnsi="Arial" w:cs="Arial"/>
         </w:rPr>
         <w:fldChar w:fldCharType="begin"/>
       </w:r>
@@ -6850,12 +6932,9 @@
       </w:r>
     </w:p>
     <w:sectPr>
-      <w:headerReference w:type="even" r:id="rId8"/>
-      <w:headerReference w:type="default" r:id="rId9"/>
-      <w:footerReference w:type="even" r:id="rId10"/>
-      <w:footerReference w:type="default" r:id="rId11"/>
-      <w:headerReference w:type="first" r:id="rId12"/>
-      <w:footerReference w:type="first" r:id="rId13"/>
+      <w:headerReference w:type="default" r:id="rId8"/>
+      <w:footerReference w:type="even" r:id="rId9"/>
+      <w:footerReference w:type="default" r:id="rId10"/>
       <w:pgSz w:w="11900" w:h="16840"/>
       <w:pgMar w:top="1440" w:right="1440" w:bottom="1440" w:left="1440" w:header="708" w:footer="708" w:gutter="0"/>
       <w:pgNumType w:start="1"/>
@@ -7002,7 +7081,7 @@
       <w:rPr>
         <w:noProof/>
       </w:rPr>
-      <w:t>1</w:t>
+      <w:t>2</w:t>
     </w:r>
     <w:r>
       <w:fldChar w:fldCharType="end"/>
@@ -7010,37 +7089,14 @@
     <w:r>
       <w:t xml:space="preserve"> of </w:t>
     </w:r>
-    <w:r>
-      <w:fldChar w:fldCharType="begin"/>
-    </w:r>
-    <w:r>
-      <w:instrText xml:space="preserve"> NUMPAGES  \* MERGEFORMAT </w:instrText>
-    </w:r>
-    <w:r>
-      <w:fldChar w:fldCharType="separate"/>
-    </w:r>
-    <w:r>
-      <w:rPr>
-        <w:noProof/>
-      </w:rPr>
-      <w:t>3</w:t>
-    </w:r>
-    <w:r>
-      <w:rPr>
-        <w:noProof/>
-      </w:rPr>
-      <w:fldChar w:fldCharType="end"/>
-    </w:r>
-  </w:p>
-</w:ftr>
-</file>
-
-<file path=word/footer3.xml><?xml version="1.0" encoding="utf-8"?>
-<w:ftr xmlns:wpc="http://schemas.microsoft.com/office/word/2010/wordprocessingCanvas" xmlns:mo="http://schemas.microsoft.com/office/mac/office/2008/main" xmlns:mc="http://schemas.openxmlformats.org/markup-compatibility/2006" xmlns:mv="urn:schemas-microsoft-com:mac:vml" xmlns:o="urn:schemas-microsoft-com:office:office" xmlns:r="http://schemas.openxmlformats.org/officeDocument/2006/relationships" xmlns:m="http://schemas.openxmlformats.org/officeDocument/2006/math" xmlns:v="urn:schemas-microsoft-com:vml" xmlns:wp14="http://schemas.microsoft.com/office/word/2010/wordprocessingDrawing" xmlns:wp="http://schemas.openxmlformats.org/drawingml/2006/wordprocessingDrawing" xmlns:w10="urn:schemas-microsoft-com:office:word" xmlns:w="http://schemas.openxmlformats.org/wordprocessingml/2006/main" xmlns:w14="http://schemas.microsoft.com/office/word/2010/wordml" xmlns:w15="http://schemas.microsoft.com/office/word/2012/wordml" xmlns:wpg="http://schemas.microsoft.com/office/word/2010/wordprocessingGroup" xmlns:wpi="http://schemas.microsoft.com/office/word/2010/wordprocessingInk" xmlns:wne="http://schemas.microsoft.com/office/word/2006/wordml" xmlns:wps="http://schemas.microsoft.com/office/word/2010/wordprocessingShape" mc:Ignorable="w14 w15 wp14">
-  <w:p>
-    <w:pPr>
-      <w:pStyle w:val="Footer"/>
-    </w:pPr>
+    <w:fldSimple w:instr=" NUMPAGES  \* MERGEFORMAT ">
+      <w:r>
+        <w:rPr>
+          <w:noProof/>
+        </w:rPr>
+        <w:t>3</w:t>
+      </w:r>
+    </w:fldSimple>
   </w:p>
 </w:ftr>
 </file>
@@ -7068,53 +7124,20 @@
 <w:hdr xmlns:wpc="http://schemas.microsoft.com/office/word/2010/wordprocessingCanvas" xmlns:mo="http://schemas.microsoft.com/office/mac/office/2008/main" xmlns:mc="http://schemas.openxmlformats.org/markup-compatibility/2006" xmlns:mv="urn:schemas-microsoft-com:mac:vml" xmlns:o="urn:schemas-microsoft-com:office:office" xmlns:r="http://schemas.openxmlformats.org/officeDocument/2006/relationships" xmlns:m="http://schemas.openxmlformats.org/officeDocument/2006/math" xmlns:v="urn:schemas-microsoft-com:vml" xmlns:wp14="http://schemas.microsoft.com/office/word/2010/wordprocessingDrawing" xmlns:wp="http://schemas.openxmlformats.org/drawingml/2006/wordprocessingDrawing" xmlns:w10="urn:schemas-microsoft-com:office:word" xmlns:w="http://schemas.openxmlformats.org/wordprocessingml/2006/main" xmlns:w14="http://schemas.microsoft.com/office/word/2010/wordml" xmlns:w15="http://schemas.microsoft.com/office/word/2012/wordml" xmlns:wpg="http://schemas.microsoft.com/office/word/2010/wordprocessingGroup" xmlns:wpi="http://schemas.microsoft.com/office/word/2010/wordprocessingInk" xmlns:wne="http://schemas.microsoft.com/office/word/2006/wordml" xmlns:wps="http://schemas.microsoft.com/office/word/2010/wordprocessingShape" mc:Ignorable="w14 w15 wp14">
   <w:p>
     <w:pPr>
-      <w:pStyle w:val="Header"/>
-    </w:pPr>
-  </w:p>
-</w:hdr>
-</file>
-
-<file path=word/header2.xml><?xml version="1.0" encoding="utf-8"?>
-<w:hdr xmlns:wpc="http://schemas.microsoft.com/office/word/2010/wordprocessingCanvas" xmlns:mo="http://schemas.microsoft.com/office/mac/office/2008/main" xmlns:mc="http://schemas.openxmlformats.org/markup-compatibility/2006" xmlns:mv="urn:schemas-microsoft-com:mac:vml" xmlns:o="urn:schemas-microsoft-com:office:office" xmlns:r="http://schemas.openxmlformats.org/officeDocument/2006/relationships" xmlns:m="http://schemas.openxmlformats.org/officeDocument/2006/math" xmlns:v="urn:schemas-microsoft-com:vml" xmlns:wp14="http://schemas.microsoft.com/office/word/2010/wordprocessingDrawing" xmlns:wp="http://schemas.openxmlformats.org/drawingml/2006/wordprocessingDrawing" xmlns:w10="urn:schemas-microsoft-com:office:word" xmlns:w="http://schemas.openxmlformats.org/wordprocessingml/2006/main" xmlns:w14="http://schemas.microsoft.com/office/word/2010/wordml" xmlns:w15="http://schemas.microsoft.com/office/word/2012/wordml" xmlns:wpg="http://schemas.microsoft.com/office/word/2010/wordprocessingGroup" xmlns:wpi="http://schemas.microsoft.com/office/word/2010/wordprocessingInk" xmlns:wne="http://schemas.microsoft.com/office/word/2006/wordml" xmlns:wps="http://schemas.microsoft.com/office/word/2010/wordprocessingShape" mc:Ignorable="w14 w15 wp14">
-  <w:p>
-    <w:pPr>
       <w:jc w:val="right"/>
     </w:pPr>
     <w:r>
       <w:t xml:space="preserve">Date: </w:t>
     </w:r>
-    <w:r>
-      <w:fldChar w:fldCharType="begin"/>
-    </w:r>
-    <w:r>
-      <w:instrText xml:space="preserve"> MERGEFIELD =date \* MERGEFORMAT </w:instrText>
-    </w:r>
-    <w:r>
-      <w:fldChar w:fldCharType="separate"/>
-    </w:r>
-    <w:r>
-      <w:rPr>
-        <w:noProof/>
-      </w:rPr>
-      <w:t>«=date»</w:t>
-    </w:r>
-    <w:r>
-      <w:rPr>
-        <w:noProof/>
-      </w:rPr>
-      <w:fldChar w:fldCharType="end"/>
-    </w:r>
+    <w:fldSimple w:instr=" MERGEFIELD =date \* MERGEFORMAT ">
+      <w:r>
+        <w:rPr>
+          <w:noProof/>
+        </w:rPr>
+        <w:t>«=date»</w:t>
+      </w:r>
+    </w:fldSimple>
   </w:p>
-  <w:p>
-    <w:pPr>
-      <w:pStyle w:val="Header"/>
-    </w:pPr>
-  </w:p>
-</w:hdr>
-</file>
-
-<file path=word/header3.xml><?xml version="1.0" encoding="utf-8"?>
-<w:hdr xmlns:wpc="http://schemas.microsoft.com/office/word/2010/wordprocessingCanvas" xmlns:mo="http://schemas.microsoft.com/office/mac/office/2008/main" xmlns:mc="http://schemas.openxmlformats.org/markup-compatibility/2006" xmlns:mv="urn:schemas-microsoft-com:mac:vml" xmlns:o="urn:schemas-microsoft-com:office:office" xmlns:r="http://schemas.openxmlformats.org/officeDocument/2006/relationships" xmlns:m="http://schemas.openxmlformats.org/officeDocument/2006/math" xmlns:v="urn:schemas-microsoft-com:vml" xmlns:wp14="http://schemas.microsoft.com/office/word/2010/wordprocessingDrawing" xmlns:wp="http://schemas.openxmlformats.org/drawingml/2006/wordprocessingDrawing" xmlns:w10="urn:schemas-microsoft-com:office:word" xmlns:w="http://schemas.openxmlformats.org/wordprocessingml/2006/main" xmlns:w14="http://schemas.microsoft.com/office/word/2010/wordml" xmlns:w15="http://schemas.microsoft.com/office/word/2012/wordml" xmlns:wpg="http://schemas.microsoft.com/office/word/2010/wordprocessingGroup" xmlns:wpi="http://schemas.microsoft.com/office/word/2010/wordprocessingInk" xmlns:wne="http://schemas.microsoft.com/office/word/2006/wordml" xmlns:wps="http://schemas.microsoft.com/office/word/2010/wordprocessingShape" mc:Ignorable="w14 w15 wp14">
   <w:p>
     <w:pPr>
       <w:pStyle w:val="Header"/>
@@ -7622,6 +7645,29 @@
       </w:tblCellMar>
     </w:tblPr>
   </w:style>
+  <w:style w:type="paragraph" w:styleId="DocumentMap">
+    <w:name w:val="Document Map"/>
+    <w:basedOn w:val="Normal"/>
+    <w:link w:val="DocumentMapChar"/>
+    <w:uiPriority w:val="99"/>
+    <w:semiHidden/>
+    <w:unhideWhenUsed/>
+    <w:rsid w:val="0081088A"/>
+    <w:rPr>
+      <w:rFonts w:ascii="Times New Roman" w:hAnsi="Times New Roman" w:cs="Times New Roman"/>
+    </w:rPr>
+  </w:style>
+  <w:style w:type="character" w:customStyle="1" w:styleId="DocumentMapChar">
+    <w:name w:val="Document Map Char"/>
+    <w:basedOn w:val="DefaultParagraphFont"/>
+    <w:link w:val="DocumentMap"/>
+    <w:uiPriority w:val="99"/>
+    <w:semiHidden/>
+    <w:rsid w:val="0081088A"/>
+    <w:rPr>
+      <w:rFonts w:ascii="Times New Roman" w:hAnsi="Times New Roman" w:cs="Times New Roman"/>
+    </w:rPr>
+  </w:style>
 </w:styles>
 </file>
 
@@ -7891,7 +7937,7 @@
 </file>
 
 <file path=customXml/itemProps1.xml><?xml version="1.0" encoding="utf-8"?>
-<ds:datastoreItem xmlns:ds="http://schemas.openxmlformats.org/officeDocument/2006/customXml" ds:itemID="{BAD0A0F3-F472-1946-82E1-41A7B9160F7E}">
+<ds:datastoreItem xmlns:ds="http://schemas.openxmlformats.org/officeDocument/2006/customXml" ds:itemID="{34E5FB2B-ACD9-9A4A-B5CB-871E9977BCB6}">
   <ds:schemaRefs>
     <ds:schemaRef ds:uri="http://schemas.openxmlformats.org/officeDocument/2006/bibliography"/>
   </ds:schemaRefs>

</xml_diff>

<commit_message>
multiple solvents as samples resolve #357 #358
</commit_message>
<xml_diff>
--- a/lib/template/ELN_Reactions.docx
+++ b/lib/template/ELN_Reactions.docx
@@ -3910,6 +3910,15 @@
           <w:sz w:val="20"/>
           <w:szCs w:val="20"/>
         </w:rPr>
+        <w:instrText>s</w:instrText>
+      </w:r>
+      <w:r>
+        <w:rPr>
+          <w:rFonts w:ascii="Arial" w:hAnsi="Arial" w:cs="Arial"/>
+          <w:noProof/>
+          <w:sz w:val="20"/>
+          <w:szCs w:val="20"/>
+        </w:rPr>
         <w:instrText xml:space="preserve"> </w:instrText>
       </w:r>
       <w:r>
@@ -3936,7 +3945,7 @@
           <w:sz w:val="20"/>
           <w:szCs w:val="20"/>
         </w:rPr>
-        <w:t>«=reaction.solvent»</w:t>
+        <w:t>«=reaction.solvents»</w:t>
       </w:r>
       <w:r>
         <w:rPr>
@@ -4020,6 +4029,8 @@
         </w:rPr>
         <w:fldChar w:fldCharType="end"/>
       </w:r>
+      <w:bookmarkStart w:id="0" w:name="_GoBack"/>
+      <w:bookmarkEnd w:id="0"/>
     </w:p>
     <w:p>
       <w:pPr>
@@ -6629,8 +6640,6 @@
           <w:szCs w:val="20"/>
         </w:rPr>
       </w:pPr>
-      <w:bookmarkStart w:id="0" w:name="_GoBack"/>
-      <w:bookmarkEnd w:id="0"/>
     </w:p>
     <w:p>
       <w:pPr>
@@ -7081,7 +7090,7 @@
       <w:rPr>
         <w:noProof/>
       </w:rPr>
-      <w:t>2</w:t>
+      <w:t>1</w:t>
     </w:r>
     <w:r>
       <w:fldChar w:fldCharType="end"/>
@@ -7089,14 +7098,27 @@
     <w:r>
       <w:t xml:space="preserve"> of </w:t>
     </w:r>
-    <w:fldSimple w:instr=" NUMPAGES  \* MERGEFORMAT ">
-      <w:r>
-        <w:rPr>
-          <w:noProof/>
-        </w:rPr>
-        <w:t>3</w:t>
-      </w:r>
-    </w:fldSimple>
+    <w:r>
+      <w:fldChar w:fldCharType="begin"/>
+    </w:r>
+    <w:r>
+      <w:instrText xml:space="preserve"> NUMPAGES  \* MERGEFORMAT </w:instrText>
+    </w:r>
+    <w:r>
+      <w:fldChar w:fldCharType="separate"/>
+    </w:r>
+    <w:r>
+      <w:rPr>
+        <w:noProof/>
+      </w:rPr>
+      <w:t>3</w:t>
+    </w:r>
+    <w:r>
+      <w:rPr>
+        <w:noProof/>
+      </w:rPr>
+      <w:fldChar w:fldCharType="end"/>
+    </w:r>
   </w:p>
 </w:ftr>
 </file>
@@ -7129,14 +7151,27 @@
     <w:r>
       <w:t xml:space="preserve">Date: </w:t>
     </w:r>
-    <w:fldSimple w:instr=" MERGEFIELD =date \* MERGEFORMAT ">
-      <w:r>
-        <w:rPr>
-          <w:noProof/>
-        </w:rPr>
-        <w:t>«=date»</w:t>
-      </w:r>
-    </w:fldSimple>
+    <w:r>
+      <w:fldChar w:fldCharType="begin"/>
+    </w:r>
+    <w:r>
+      <w:instrText xml:space="preserve"> MERGEFIELD =date \* MERGEFORMAT </w:instrText>
+    </w:r>
+    <w:r>
+      <w:fldChar w:fldCharType="separate"/>
+    </w:r>
+    <w:r>
+      <w:rPr>
+        <w:noProof/>
+      </w:rPr>
+      <w:t>«=date»</w:t>
+    </w:r>
+    <w:r>
+      <w:rPr>
+        <w:noProof/>
+      </w:rPr>
+      <w:fldChar w:fldCharType="end"/>
+    </w:r>
   </w:p>
   <w:p>
     <w:pPr>
@@ -7937,7 +7972,7 @@
 </file>
 
 <file path=customXml/itemProps1.xml><?xml version="1.0" encoding="utf-8"?>
-<ds:datastoreItem xmlns:ds="http://schemas.openxmlformats.org/officeDocument/2006/customXml" ds:itemID="{34E5FB2B-ACD9-9A4A-B5CB-871E9977BCB6}">
+<ds:datastoreItem xmlns:ds="http://schemas.openxmlformats.org/officeDocument/2006/customXml" ds:itemID="{28BCCE8F-4F5A-9241-8610-0EB2F280DCC6}">
   <ds:schemaRefs>
     <ds:schemaRef ds:uri="http://schemas.openxmlformats.org/officeDocument/2006/bibliography"/>
   </ds:schemaRefs>

</xml_diff>

<commit_message>
Report add reactions status
</commit_message>
<xml_diff>
--- a/lib/template/ELN_Reactions.docx
+++ b/lib/template/ELN_Reactions.docx
@@ -263,17 +263,183 @@
         </w:rPr>
         <w:fldChar w:fldCharType="end"/>
       </w:r>
-    </w:p>
-    <w:p>
-      <w:pPr>
+      <w:r>
         <w:rPr>
           <w:rFonts w:ascii="Arial" w:hAnsi="Arial" w:cs="Arial"/>
           <w:b/>
           <w:noProof/>
+          <w:color w:val="2E74B5" w:themeColor="accent1" w:themeShade="BF"/>
           <w:sz w:val="22"/>
           <w:szCs w:val="22"/>
         </w:rPr>
-      </w:pPr>
+        <w:t xml:space="preserve">   </w:t>
+      </w:r>
+      <w:r>
+        <w:rPr>
+          <w:rFonts w:ascii="Arial" w:hAnsi="Arial" w:cs="Arial"/>
+          <w:sz w:val="16"/>
+          <w:szCs w:val="16"/>
+        </w:rPr>
+        <w:fldChar w:fldCharType="begin"/>
+      </w:r>
+      <w:r>
+        <w:rPr>
+          <w:rFonts w:ascii="Arial" w:hAnsi="Arial" w:cs="Arial"/>
+          <w:sz w:val="16"/>
+          <w:szCs w:val="16"/>
+        </w:rPr>
+        <w:instrText xml:space="preserve"> MERGEFIELD @reaction.</w:instrText>
+      </w:r>
+      <w:r>
+        <w:rPr>
+          <w:rFonts w:ascii="Arial" w:hAnsi="Arial" w:cs="Arial"/>
+          <w:sz w:val="16"/>
+          <w:szCs w:val="16"/>
+        </w:rPr>
+        <w:instrText>status</w:instrText>
+      </w:r>
+      <w:r>
+        <w:rPr>
+          <w:rFonts w:ascii="Arial" w:hAnsi="Arial" w:cs="Arial"/>
+          <w:sz w:val="16"/>
+          <w:szCs w:val="16"/>
+        </w:rPr>
+        <w:instrText xml:space="preserve">:start \* MERGEFORMAT </w:instrText>
+      </w:r>
+      <w:r>
+        <w:rPr>
+          <w:rFonts w:ascii="Arial" w:hAnsi="Arial" w:cs="Arial"/>
+          <w:sz w:val="16"/>
+          <w:szCs w:val="16"/>
+        </w:rPr>
+        <w:fldChar w:fldCharType="separate"/>
+      </w:r>
+      <w:r>
+        <w:rPr>
+          <w:rFonts w:ascii="Arial" w:hAnsi="Arial" w:cs="Arial"/>
+          <w:noProof/>
+          <w:sz w:val="16"/>
+          <w:szCs w:val="16"/>
+        </w:rPr>
+        <w:t>«@reaction.status:start»</w:t>
+      </w:r>
+      <w:r>
+        <w:rPr>
+          <w:rFonts w:ascii="Arial" w:hAnsi="Arial" w:cs="Arial"/>
+          <w:sz w:val="16"/>
+          <w:szCs w:val="16"/>
+        </w:rPr>
+        <w:fldChar w:fldCharType="end"/>
+      </w:r>
+      <w:r>
+        <w:rPr>
+          <w:rFonts w:ascii="Arial" w:hAnsi="Arial" w:cs="Arial"/>
+          <w:b/>
+          <w:noProof/>
+          <w:color w:val="2E74B5" w:themeColor="accent1" w:themeShade="BF"/>
+          <w:sz w:val="22"/>
+          <w:szCs w:val="22"/>
+        </w:rPr>
+        <w:drawing>
+          <wp:inline distT="0" distB="0" distL="0" distR="0" wp14:anchorId="2F16F13E" wp14:editId="509F1998">
+            <wp:extent cx="903600" cy="180000"/>
+            <wp:effectExtent l="0" t="0" r="11430" b="0"/>
+            <wp:docPr id="2" name="Picture 2"/>
+            <wp:cNvGraphicFramePr>
+              <a:graphicFrameLocks xmlns:a="http://schemas.openxmlformats.org/drawingml/2006/main" noChangeAspect="1"/>
+            </wp:cNvGraphicFramePr>
+            <a:graphic xmlns:a="http://schemas.openxmlformats.org/drawingml/2006/main">
+              <a:graphicData uri="http://schemas.openxmlformats.org/drawingml/2006/picture">
+                <pic:pic xmlns:pic="http://schemas.openxmlformats.org/drawingml/2006/picture">
+                  <pic:nvPicPr>
+                    <pic:cNvPr id="2" name="successful.png"/>
+                    <pic:cNvPicPr/>
+                  </pic:nvPicPr>
+                  <pic:blipFill>
+                    <a:blip r:embed="rId7">
+                      <a:extLst>
+                        <a:ext uri="{28A0092B-C50C-407E-A947-70E740481C1C}">
+                          <a14:useLocalDpi xmlns:a14="http://schemas.microsoft.com/office/drawing/2010/main" val="0"/>
+                        </a:ext>
+                      </a:extLst>
+                    </a:blip>
+                    <a:stretch>
+                      <a:fillRect/>
+                    </a:stretch>
+                  </pic:blipFill>
+                  <pic:spPr>
+                    <a:xfrm>
+                      <a:off x="0" y="0"/>
+                      <a:ext cx="903600" cy="180000"/>
+                    </a:xfrm>
+                    <a:prstGeom prst="rect">
+                      <a:avLst/>
+                    </a:prstGeom>
+                  </pic:spPr>
+                </pic:pic>
+              </a:graphicData>
+            </a:graphic>
+          </wp:inline>
+        </w:drawing>
+      </w:r>
+      <w:r>
+        <w:rPr>
+          <w:rFonts w:ascii="Arial" w:hAnsi="Arial" w:cs="Arial"/>
+          <w:sz w:val="16"/>
+          <w:szCs w:val="16"/>
+        </w:rPr>
+        <w:fldChar w:fldCharType="begin"/>
+      </w:r>
+      <w:r>
+        <w:rPr>
+          <w:rFonts w:ascii="Arial" w:hAnsi="Arial" w:cs="Arial"/>
+          <w:sz w:val="16"/>
+          <w:szCs w:val="16"/>
+        </w:rPr>
+        <w:instrText xml:space="preserve"> MERGEFIELD @reaction.</w:instrText>
+      </w:r>
+      <w:r>
+        <w:rPr>
+          <w:rFonts w:ascii="Arial" w:hAnsi="Arial" w:cs="Arial"/>
+          <w:sz w:val="16"/>
+          <w:szCs w:val="16"/>
+        </w:rPr>
+        <w:instrText>status</w:instrText>
+      </w:r>
+      <w:r>
+        <w:rPr>
+          <w:rFonts w:ascii="Arial" w:hAnsi="Arial" w:cs="Arial"/>
+          <w:sz w:val="16"/>
+          <w:szCs w:val="16"/>
+        </w:rPr>
+        <w:instrText xml:space="preserve">:end \* MERGEFORMAT </w:instrText>
+      </w:r>
+      <w:r>
+        <w:rPr>
+          <w:rFonts w:ascii="Arial" w:hAnsi="Arial" w:cs="Arial"/>
+          <w:sz w:val="16"/>
+          <w:szCs w:val="16"/>
+        </w:rPr>
+        <w:fldChar w:fldCharType="separate"/>
+      </w:r>
+      <w:r>
+        <w:rPr>
+          <w:rFonts w:ascii="Arial" w:hAnsi="Arial" w:cs="Arial"/>
+          <w:noProof/>
+          <w:sz w:val="16"/>
+          <w:szCs w:val="16"/>
+        </w:rPr>
+        <w:t>«@reaction.status:end»</w:t>
+      </w:r>
+      <w:r>
+        <w:rPr>
+          <w:rFonts w:ascii="Arial" w:hAnsi="Arial" w:cs="Arial"/>
+          <w:noProof/>
+          <w:sz w:val="16"/>
+          <w:szCs w:val="16"/>
+        </w:rPr>
+        <w:fldChar w:fldCharType="end"/>
+      </w:r>
     </w:p>
     <w:p>
       <w:pPr>
@@ -365,6 +531,8 @@
           <w:noProof/>
         </w:rPr>
       </w:pPr>
+      <w:bookmarkStart w:id="0" w:name="_GoBack"/>
+      <w:bookmarkEnd w:id="0"/>
     </w:p>
     <w:p>
       <w:pPr>
@@ -501,7 +669,7 @@
                     <pic:cNvPicPr/>
                   </pic:nvPicPr>
                   <pic:blipFill>
-                    <a:blip r:embed="rId7">
+                    <a:blip r:embed="rId8">
                       <a:extLst>
                         <a:ext uri="{28A0092B-C50C-407E-A947-70E740481C1C}">
                           <a14:useLocalDpi xmlns:a14="http://schemas.microsoft.com/office/drawing/2010/main" val="0"/>
@@ -4029,8 +4197,6 @@
         </w:rPr>
         <w:fldChar w:fldCharType="end"/>
       </w:r>
-      <w:bookmarkStart w:id="0" w:name="_GoBack"/>
-      <w:bookmarkEnd w:id="0"/>
     </w:p>
     <w:p>
       <w:pPr>
@@ -5588,6 +5754,7 @@
           <w:sz w:val="20"/>
           <w:szCs w:val="20"/>
         </w:rPr>
+        <w:lastRenderedPageBreak/>
         <w:fldChar w:fldCharType="begin"/>
       </w:r>
       <w:r>
@@ -6941,9 +7108,9 @@
       </w:r>
     </w:p>
     <w:sectPr>
-      <w:headerReference w:type="default" r:id="rId8"/>
-      <w:footerReference w:type="even" r:id="rId9"/>
-      <w:footerReference w:type="default" r:id="rId10"/>
+      <w:headerReference w:type="default" r:id="rId9"/>
+      <w:footerReference w:type="even" r:id="rId10"/>
+      <w:footerReference w:type="default" r:id="rId11"/>
       <w:pgSz w:w="11900" w:h="16840"/>
       <w:pgMar w:top="1440" w:right="1440" w:bottom="1440" w:left="1440" w:header="708" w:footer="708" w:gutter="0"/>
       <w:pgNumType w:start="1"/>
@@ -7098,27 +7265,14 @@
     <w:r>
       <w:t xml:space="preserve"> of </w:t>
     </w:r>
-    <w:r>
-      <w:fldChar w:fldCharType="begin"/>
-    </w:r>
-    <w:r>
-      <w:instrText xml:space="preserve"> NUMPAGES  \* MERGEFORMAT </w:instrText>
-    </w:r>
-    <w:r>
-      <w:fldChar w:fldCharType="separate"/>
-    </w:r>
-    <w:r>
-      <w:rPr>
-        <w:noProof/>
-      </w:rPr>
-      <w:t>3</w:t>
-    </w:r>
-    <w:r>
-      <w:rPr>
-        <w:noProof/>
-      </w:rPr>
-      <w:fldChar w:fldCharType="end"/>
-    </w:r>
+    <w:fldSimple w:instr=" NUMPAGES  \* MERGEFORMAT ">
+      <w:r>
+        <w:rPr>
+          <w:noProof/>
+        </w:rPr>
+        <w:t>3</w:t>
+      </w:r>
+    </w:fldSimple>
   </w:p>
 </w:ftr>
 </file>
@@ -7151,27 +7305,14 @@
     <w:r>
       <w:t xml:space="preserve">Date: </w:t>
     </w:r>
-    <w:r>
-      <w:fldChar w:fldCharType="begin"/>
-    </w:r>
-    <w:r>
-      <w:instrText xml:space="preserve"> MERGEFIELD =date \* MERGEFORMAT </w:instrText>
-    </w:r>
-    <w:r>
-      <w:fldChar w:fldCharType="separate"/>
-    </w:r>
-    <w:r>
-      <w:rPr>
-        <w:noProof/>
-      </w:rPr>
-      <w:t>«=date»</w:t>
-    </w:r>
-    <w:r>
-      <w:rPr>
-        <w:noProof/>
-      </w:rPr>
-      <w:fldChar w:fldCharType="end"/>
-    </w:r>
+    <w:fldSimple w:instr=" MERGEFIELD =date \* MERGEFORMAT ">
+      <w:r>
+        <w:rPr>
+          <w:noProof/>
+        </w:rPr>
+        <w:t>«=date»</w:t>
+      </w:r>
+    </w:fldSimple>
   </w:p>
   <w:p>
     <w:pPr>
@@ -7972,7 +8113,7 @@
 </file>
 
 <file path=customXml/itemProps1.xml><?xml version="1.0" encoding="utf-8"?>
-<ds:datastoreItem xmlns:ds="http://schemas.openxmlformats.org/officeDocument/2006/customXml" ds:itemID="{28BCCE8F-4F5A-9241-8610-0EB2F280DCC6}">
+<ds:datastoreItem xmlns:ds="http://schemas.openxmlformats.org/officeDocument/2006/customXml" ds:itemID="{47EBDDB6-5DAD-8B4F-8A5A-F2B9F46BFAEC}">
   <ds:schemaRefs>
     <ds:schemaRef ds:uri="http://schemas.openxmlformats.org/officeDocument/2006/bibliography"/>
   </ds:schemaRefs>

</xml_diff>

<commit_message>
Report can show product-only formula resolve #524
</commit_message>
<xml_diff>
--- a/lib/template/ELN_Reactions.docx
+++ b/lib/template/ELN_Reactions.docx
@@ -1,6 +1,6 @@
 
 <file path=word/document.xml><?xml version="1.0" encoding="utf-8"?>
-<w:document xmlns:wpc="http://schemas.microsoft.com/office/word/2010/wordprocessingCanvas" xmlns:mo="http://schemas.microsoft.com/office/mac/office/2008/main" xmlns:mc="http://schemas.openxmlformats.org/markup-compatibility/2006" xmlns:mv="urn:schemas-microsoft-com:mac:vml" xmlns:o="urn:schemas-microsoft-com:office:office" xmlns:r="http://schemas.openxmlformats.org/officeDocument/2006/relationships" xmlns:m="http://schemas.openxmlformats.org/officeDocument/2006/math" xmlns:v="urn:schemas-microsoft-com:vml" xmlns:wp14="http://schemas.microsoft.com/office/word/2010/wordprocessingDrawing" xmlns:wp="http://schemas.openxmlformats.org/drawingml/2006/wordprocessingDrawing" xmlns:w10="urn:schemas-microsoft-com:office:word" xmlns:w="http://schemas.openxmlformats.org/wordprocessingml/2006/main" xmlns:w14="http://schemas.microsoft.com/office/word/2010/wordml" xmlns:w15="http://schemas.microsoft.com/office/word/2012/wordml" xmlns:wpg="http://schemas.microsoft.com/office/word/2010/wordprocessingGroup" xmlns:wpi="http://schemas.microsoft.com/office/word/2010/wordprocessingInk" xmlns:wne="http://schemas.microsoft.com/office/word/2006/wordml" xmlns:wps="http://schemas.microsoft.com/office/word/2010/wordprocessingShape" mc:Ignorable="w14 w15 wp14">
+<w:document xmlns:wpc="http://schemas.microsoft.com/office/word/2010/wordprocessingCanvas" xmlns:mc="http://schemas.openxmlformats.org/markup-compatibility/2006" xmlns:o="urn:schemas-microsoft-com:office:office" xmlns:r="http://schemas.openxmlformats.org/officeDocument/2006/relationships" xmlns:m="http://schemas.openxmlformats.org/officeDocument/2006/math" xmlns:v="urn:schemas-microsoft-com:vml" xmlns:wp14="http://schemas.microsoft.com/office/word/2010/wordprocessingDrawing" xmlns:wp="http://schemas.openxmlformats.org/drawingml/2006/wordprocessingDrawing" xmlns:w10="urn:schemas-microsoft-com:office:word" xmlns:w="http://schemas.openxmlformats.org/wordprocessingml/2006/main" xmlns:w14="http://schemas.microsoft.com/office/word/2010/wordml" xmlns:w15="http://schemas.microsoft.com/office/word/2012/wordml" xmlns:wpg="http://schemas.microsoft.com/office/word/2010/wordprocessingGroup" xmlns:wpi="http://schemas.microsoft.com/office/word/2010/wordprocessingInk" xmlns:wne="http://schemas.microsoft.com/office/word/2006/wordml" xmlns:wps="http://schemas.microsoft.com/office/word/2010/wordprocessingShape" mc:Ignorable="w14 w15 wp14">
   <w:body>
     <w:p>
       <w:pPr>
@@ -85,6 +85,7 @@
           <w:noProof/>
           <w:sz w:val="22"/>
           <w:szCs w:val="22"/>
+          <w:lang w:val="de-DE" w:eastAsia="de-DE"/>
         </w:rPr>
         <mc:AlternateContent>
           <mc:Choice Requires="wps">
@@ -142,7 +143,7 @@
               </wp:anchor>
             </w:drawing>
           </mc:Choice>
-          <mc:Fallback>
+          <mc:Fallback xmlns:mo="http://schemas.microsoft.com/office/mac/office/2008/main" xmlns:mv="urn:schemas-microsoft-com:mac:vml">
             <w:pict>
               <v:line w14:anchorId="5BD62684" id="Straight Connector 1" o:spid="_x0000_s1026" style="position:absolute;z-index:251659264;visibility:visible;mso-wrap-style:square;mso-width-percent:0;mso-height-percent:0;mso-wrap-distance-left:9pt;mso-wrap-distance-top:0;mso-wrap-distance-right:9pt;mso-wrap-distance-bottom:0;mso-position-horizontal:absolute;mso-position-horizontal-relative:text;mso-position-vertical:absolute;mso-position-vertical-relative:text;mso-width-percent:0;mso-height-percent:0;mso-width-relative:margin;mso-height-relative:margin" from="-5.15pt,15.6pt" to="444.7pt,15.9pt" o:gfxdata="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" strokecolor="#5b9bd5 [3204]" strokeweight=".5pt">
                 <v:stroke joinstyle="miter"/>
@@ -288,23 +289,7 @@
           <w:sz w:val="16"/>
           <w:szCs w:val="16"/>
         </w:rPr>
-        <w:instrText xml:space="preserve"> MERGEFIELD @reaction.</w:instrText>
-      </w:r>
-      <w:r>
-        <w:rPr>
-          <w:rFonts w:ascii="Arial" w:hAnsi="Arial" w:cs="Arial"/>
-          <w:sz w:val="16"/>
-          <w:szCs w:val="16"/>
-        </w:rPr>
-        <w:instrText>status</w:instrText>
-      </w:r>
-      <w:r>
-        <w:rPr>
-          <w:rFonts w:ascii="Arial" w:hAnsi="Arial" w:cs="Arial"/>
-          <w:sz w:val="16"/>
-          <w:szCs w:val="16"/>
-        </w:rPr>
-        <w:instrText xml:space="preserve">:start \* MERGEFORMAT </w:instrText>
+        <w:instrText xml:space="preserve"> MERGEFIELD @reaction.status:start \* MERGEFORMAT </w:instrText>
       </w:r>
       <w:r>
         <w:rPr>
@@ -339,6 +324,7 @@
           <w:color w:val="2E74B5" w:themeColor="accent1" w:themeShade="BF"/>
           <w:sz w:val="22"/>
           <w:szCs w:val="22"/>
+          <w:lang w:val="de-DE" w:eastAsia="de-DE"/>
         </w:rPr>
         <w:drawing>
           <wp:inline distT="0" distB="0" distL="0" distR="0" wp14:anchorId="2F16F13E" wp14:editId="509F1998">
@@ -356,7 +342,7 @@
                     <pic:cNvPicPr/>
                   </pic:nvPicPr>
                   <pic:blipFill>
-                    <a:blip r:embed="rId7">
+                    <a:blip r:embed="rId7" cstate="print">
                       <a:extLst>
                         <a:ext uri="{28A0092B-C50C-407E-A947-70E740481C1C}">
                           <a14:useLocalDpi xmlns:a14="http://schemas.microsoft.com/office/drawing/2010/main" val="0"/>
@@ -396,23 +382,7 @@
           <w:sz w:val="16"/>
           <w:szCs w:val="16"/>
         </w:rPr>
-        <w:instrText xml:space="preserve"> MERGEFIELD @reaction.</w:instrText>
-      </w:r>
-      <w:r>
-        <w:rPr>
-          <w:rFonts w:ascii="Arial" w:hAnsi="Arial" w:cs="Arial"/>
-          <w:sz w:val="16"/>
-          <w:szCs w:val="16"/>
-        </w:rPr>
-        <w:instrText>status</w:instrText>
-      </w:r>
-      <w:r>
-        <w:rPr>
-          <w:rFonts w:ascii="Arial" w:hAnsi="Arial" w:cs="Arial"/>
-          <w:sz w:val="16"/>
-          <w:szCs w:val="16"/>
-        </w:rPr>
-        <w:instrText xml:space="preserve">:end \* MERGEFORMAT </w:instrText>
+        <w:instrText xml:space="preserve"> MERGEFIELD @reaction.status:end \* MERGEFORMAT </w:instrText>
       </w:r>
       <w:r>
         <w:rPr>
@@ -531,8 +501,6 @@
           <w:noProof/>
         </w:rPr>
       </w:pPr>
-      <w:bookmarkStart w:id="0" w:name="_GoBack"/>
-      <w:bookmarkEnd w:id="0"/>
     </w:p>
     <w:p>
       <w:pPr>
@@ -611,21 +579,67 @@
         <w:fldChar w:fldCharType="end"/>
       </w:r>
     </w:p>
+    <w:bookmarkStart w:id="0" w:name="_GoBack"/>
+    <w:bookmarkEnd w:id="0"/>
     <w:p>
       <w:pPr>
         <w:rPr>
           <w:rFonts w:ascii="Arial" w:hAnsi="Arial" w:cs="Arial"/>
+          <w:noProof/>
         </w:rPr>
       </w:pPr>
       <w:r>
         <w:rPr>
           <w:rFonts w:ascii="Arial" w:hAnsi="Arial" w:cs="Arial"/>
+          <w:noProof/>
         </w:rPr>
         <w:fldChar w:fldCharType="begin"/>
       </w:r>
       <w:r>
         <w:rPr>
           <w:rFonts w:ascii="Arial" w:hAnsi="Arial" w:cs="Arial"/>
+          <w:noProof/>
+        </w:rPr>
+        <w:instrText xml:space="preserve"> MERGEFIELD  configs.wholeFormula:if  \* MERGEFORMAT </w:instrText>
+      </w:r>
+      <w:r>
+        <w:rPr>
+          <w:rFonts w:ascii="Arial" w:hAnsi="Arial" w:cs="Arial"/>
+          <w:noProof/>
+        </w:rPr>
+        <w:fldChar w:fldCharType="separate"/>
+      </w:r>
+      <w:r>
+        <w:rPr>
+          <w:rFonts w:ascii="Arial" w:hAnsi="Arial" w:cs="Arial"/>
+          <w:noProof/>
+        </w:rPr>
+        <w:t>«configs.wholeFormula:if»</w:t>
+      </w:r>
+      <w:r>
+        <w:rPr>
+          <w:rFonts w:ascii="Arial" w:hAnsi="Arial" w:cs="Arial"/>
+          <w:noProof/>
+        </w:rPr>
+        <w:fldChar w:fldCharType="end"/>
+      </w:r>
+    </w:p>
+    <w:p>
+      <w:pPr>
+        <w:rPr>
+          <w:rFonts w:ascii="Arial" w:hAnsi="Arial" w:cs="Arial"/>
+          <w:noProof/>
+        </w:rPr>
+      </w:pPr>
+      <w:r>
+        <w:rPr>
+          <w:rFonts w:ascii="Arial" w:hAnsi="Arial" w:cs="Arial"/>
+        </w:rPr>
+        <w:fldChar w:fldCharType="begin"/>
+      </w:r>
+      <w:r>
+        <w:rPr>
+          <w:rFonts w:ascii="Arial" w:hAnsi="Arial" w:cs="Arial"/>
         </w:rPr>
         <w:instrText xml:space="preserve"> MERGEFIELD @reaction.image:start \* MERGEFORMAT </w:instrText>
       </w:r>
@@ -652,6 +666,7 @@
         <w:rPr>
           <w:rFonts w:ascii="Arial" w:hAnsi="Arial" w:cs="Arial"/>
           <w:noProof/>
+          <w:lang w:val="de-DE" w:eastAsia="de-DE"/>
         </w:rPr>
         <w:drawing>
           <wp:inline distT="0" distB="0" distL="0" distR="0" wp14:anchorId="757092BB" wp14:editId="4C7376DC">
@@ -735,6 +750,251 @@
           <w:noProof/>
         </w:rPr>
       </w:pPr>
+      <w:r>
+        <w:rPr>
+          <w:rFonts w:ascii="Arial" w:hAnsi="Arial" w:cs="Arial"/>
+          <w:noProof/>
+        </w:rPr>
+        <w:fldChar w:fldCharType="begin"/>
+      </w:r>
+      <w:r>
+        <w:rPr>
+          <w:rFonts w:ascii="Arial" w:hAnsi="Arial" w:cs="Arial"/>
+          <w:noProof/>
+        </w:rPr>
+        <w:instrText xml:space="preserve"> MERGEFIELD  configs.wholeFormula:endIf  \* MERGEFORMAT </w:instrText>
+      </w:r>
+      <w:r>
+        <w:rPr>
+          <w:rFonts w:ascii="Arial" w:hAnsi="Arial" w:cs="Arial"/>
+          <w:noProof/>
+        </w:rPr>
+        <w:fldChar w:fldCharType="separate"/>
+      </w:r>
+      <w:r>
+        <w:rPr>
+          <w:rFonts w:ascii="Arial" w:hAnsi="Arial" w:cs="Arial"/>
+          <w:noProof/>
+        </w:rPr>
+        <w:t>«configs.wholeFormula:endIf»</w:t>
+      </w:r>
+      <w:r>
+        <w:rPr>
+          <w:rFonts w:ascii="Arial" w:hAnsi="Arial" w:cs="Arial"/>
+          <w:noProof/>
+        </w:rPr>
+        <w:fldChar w:fldCharType="end"/>
+      </w:r>
+    </w:p>
+    <w:p>
+      <w:pPr>
+        <w:rPr>
+          <w:rFonts w:ascii="Arial" w:hAnsi="Arial" w:cs="Arial"/>
+          <w:noProof/>
+        </w:rPr>
+      </w:pPr>
+      <w:r>
+        <w:rPr>
+          <w:rFonts w:ascii="Arial" w:hAnsi="Arial" w:cs="Arial"/>
+          <w:noProof/>
+        </w:rPr>
+        <w:fldChar w:fldCharType="begin"/>
+      </w:r>
+      <w:r>
+        <w:rPr>
+          <w:rFonts w:ascii="Arial" w:hAnsi="Arial" w:cs="Arial"/>
+          <w:noProof/>
+        </w:rPr>
+        <w:instrText xml:space="preserve"> MERGEFIELD  configs.productFormula:if  \* MERGEFORMAT </w:instrText>
+      </w:r>
+      <w:r>
+        <w:rPr>
+          <w:rFonts w:ascii="Arial" w:hAnsi="Arial" w:cs="Arial"/>
+          <w:noProof/>
+        </w:rPr>
+        <w:fldChar w:fldCharType="separate"/>
+      </w:r>
+      <w:r>
+        <w:rPr>
+          <w:rFonts w:ascii="Arial" w:hAnsi="Arial" w:cs="Arial"/>
+          <w:noProof/>
+        </w:rPr>
+        <w:t>«configs.productFormula:if»</w:t>
+      </w:r>
+      <w:r>
+        <w:rPr>
+          <w:rFonts w:ascii="Arial" w:hAnsi="Arial" w:cs="Arial"/>
+          <w:noProof/>
+        </w:rPr>
+        <w:fldChar w:fldCharType="end"/>
+      </w:r>
+    </w:p>
+    <w:p>
+      <w:pPr>
+        <w:rPr>
+          <w:rFonts w:ascii="Arial" w:hAnsi="Arial" w:cs="Arial"/>
+        </w:rPr>
+      </w:pPr>
+      <w:r>
+        <w:rPr>
+          <w:rFonts w:ascii="Arial" w:hAnsi="Arial" w:cs="Arial"/>
+        </w:rPr>
+        <w:fldChar w:fldCharType="begin"/>
+      </w:r>
+      <w:r>
+        <w:rPr>
+          <w:rFonts w:ascii="Arial" w:hAnsi="Arial" w:cs="Arial"/>
+        </w:rPr>
+        <w:instrText xml:space="preserve"> MERGEFIELD  @reaction.image_product:start  \* MERGEFORMAT </w:instrText>
+      </w:r>
+      <w:r>
+        <w:rPr>
+          <w:rFonts w:ascii="Arial" w:hAnsi="Arial" w:cs="Arial"/>
+        </w:rPr>
+        <w:fldChar w:fldCharType="separate"/>
+      </w:r>
+      <w:r>
+        <w:rPr>
+          <w:rFonts w:ascii="Arial" w:hAnsi="Arial" w:cs="Arial"/>
+          <w:noProof/>
+        </w:rPr>
+        <w:t>«@reaction.image_product:start»</w:t>
+      </w:r>
+      <w:r>
+        <w:rPr>
+          <w:rFonts w:ascii="Arial" w:hAnsi="Arial" w:cs="Arial"/>
+        </w:rPr>
+        <w:fldChar w:fldCharType="end"/>
+      </w:r>
+      <w:r>
+        <w:rPr>
+          <w:rFonts w:ascii="Arial" w:hAnsi="Arial" w:cs="Arial"/>
+          <w:noProof/>
+          <w:lang w:val="de-DE" w:eastAsia="de-DE"/>
+        </w:rPr>
+        <w:drawing>
+          <wp:inline distT="0" distB="0" distL="0" distR="0" wp14:anchorId="58107A8B" wp14:editId="0B3A0CDA">
+            <wp:extent cx="5616000" cy="1602000"/>
+            <wp:effectExtent l="0" t="0" r="0" b="0"/>
+            <wp:docPr id="3" name="Picture 3"/>
+            <wp:cNvGraphicFramePr>
+              <a:graphicFrameLocks xmlns:a="http://schemas.openxmlformats.org/drawingml/2006/main" noChangeAspect="1"/>
+            </wp:cNvGraphicFramePr>
+            <a:graphic xmlns:a="http://schemas.openxmlformats.org/drawingml/2006/main">
+              <a:graphicData uri="http://schemas.openxmlformats.org/drawingml/2006/picture">
+                <pic:pic xmlns:pic="http://schemas.openxmlformats.org/drawingml/2006/picture">
+                  <pic:nvPicPr>
+                    <pic:cNvPr id="8" name="logo1.png"/>
+                    <pic:cNvPicPr/>
+                  </pic:nvPicPr>
+                  <pic:blipFill>
+                    <a:blip r:embed="rId8">
+                      <a:extLst>
+                        <a:ext uri="{28A0092B-C50C-407E-A947-70E740481C1C}">
+                          <a14:useLocalDpi xmlns:a14="http://schemas.microsoft.com/office/drawing/2010/main" val="0"/>
+                        </a:ext>
+                      </a:extLst>
+                    </a:blip>
+                    <a:stretch>
+                      <a:fillRect/>
+                    </a:stretch>
+                  </pic:blipFill>
+                  <pic:spPr>
+                    <a:xfrm>
+                      <a:off x="0" y="0"/>
+                      <a:ext cx="5616000" cy="1602000"/>
+                    </a:xfrm>
+                    <a:prstGeom prst="rect">
+                      <a:avLst/>
+                    </a:prstGeom>
+                  </pic:spPr>
+                </pic:pic>
+              </a:graphicData>
+            </a:graphic>
+          </wp:inline>
+        </w:drawing>
+      </w:r>
+      <w:r>
+        <w:rPr>
+          <w:rFonts w:ascii="Arial" w:hAnsi="Arial" w:cs="Arial"/>
+        </w:rPr>
+        <w:fldChar w:fldCharType="begin"/>
+      </w:r>
+      <w:r>
+        <w:rPr>
+          <w:rFonts w:ascii="Arial" w:hAnsi="Arial" w:cs="Arial"/>
+        </w:rPr>
+        <w:instrText xml:space="preserve"> MERGEFIELD  @reaction.image_product:end  \* MERGEFORMAT </w:instrText>
+      </w:r>
+      <w:r>
+        <w:rPr>
+          <w:rFonts w:ascii="Arial" w:hAnsi="Arial" w:cs="Arial"/>
+        </w:rPr>
+        <w:fldChar w:fldCharType="separate"/>
+      </w:r>
+      <w:r>
+        <w:rPr>
+          <w:rFonts w:ascii="Arial" w:hAnsi="Arial" w:cs="Arial"/>
+          <w:noProof/>
+        </w:rPr>
+        <w:t>«@reaction.image_product:end»</w:t>
+      </w:r>
+      <w:r>
+        <w:rPr>
+          <w:rFonts w:ascii="Arial" w:hAnsi="Arial" w:cs="Arial"/>
+        </w:rPr>
+        <w:fldChar w:fldCharType="end"/>
+      </w:r>
+    </w:p>
+    <w:p>
+      <w:pPr>
+        <w:rPr>
+          <w:rFonts w:ascii="Arial" w:hAnsi="Arial" w:cs="Arial"/>
+        </w:rPr>
+      </w:pPr>
+      <w:r>
+        <w:rPr>
+          <w:rFonts w:ascii="Arial" w:hAnsi="Arial" w:cs="Arial"/>
+          <w:noProof/>
+        </w:rPr>
+        <w:fldChar w:fldCharType="begin"/>
+      </w:r>
+      <w:r>
+        <w:rPr>
+          <w:rFonts w:ascii="Arial" w:hAnsi="Arial" w:cs="Arial"/>
+          <w:noProof/>
+        </w:rPr>
+        <w:instrText xml:space="preserve"> MERGEFIELD  configs.productFormula:endIf  \* MERGEFORMAT </w:instrText>
+      </w:r>
+      <w:r>
+        <w:rPr>
+          <w:rFonts w:ascii="Arial" w:hAnsi="Arial" w:cs="Arial"/>
+          <w:noProof/>
+        </w:rPr>
+        <w:fldChar w:fldCharType="separate"/>
+      </w:r>
+      <w:r>
+        <w:rPr>
+          <w:rFonts w:ascii="Arial" w:hAnsi="Arial" w:cs="Arial"/>
+          <w:noProof/>
+        </w:rPr>
+        <w:t>«configs.productFormula:endIf»</w:t>
+      </w:r>
+      <w:r>
+        <w:rPr>
+          <w:rFonts w:ascii="Arial" w:hAnsi="Arial" w:cs="Arial"/>
+          <w:noProof/>
+        </w:rPr>
+        <w:fldChar w:fldCharType="end"/>
+      </w:r>
+    </w:p>
+    <w:p>
+      <w:pPr>
+        <w:rPr>
+          <w:rFonts w:ascii="Arial" w:hAnsi="Arial" w:cs="Arial"/>
+          <w:noProof/>
+        </w:rPr>
+      </w:pPr>
     </w:p>
     <w:p>
       <w:pPr>
@@ -1159,6 +1419,7 @@
               <w:rPr>
                 <w:rFonts w:ascii="Arial" w:hAnsi="Arial" w:cs="Arial" w:hint="eastAsia"/>
                 <w:noProof/>
+                <w:lang w:val="de-DE" w:eastAsia="de-DE"/>
               </w:rPr>
               <mc:AlternateContent>
                 <mc:Choice Requires="wps">
@@ -1214,7 +1475,7 @@
                     </wp:anchor>
                   </w:drawing>
                 </mc:Choice>
-                <mc:Fallback>
+                <mc:Fallback xmlns:mo="http://schemas.microsoft.com/office/mac/office/2008/main" xmlns:mv="urn:schemas-microsoft-com:mac:vml">
                   <w:pict>
                     <v:line w14:anchorId="5FCF7CF8" id="Straight Connector 5" o:spid="_x0000_s1026" style="position:absolute;z-index:251663360;visibility:visible;mso-wrap-style:square;mso-width-percent:0;mso-wrap-distance-left:9pt;mso-wrap-distance-top:0;mso-wrap-distance-right:9pt;mso-wrap-distance-bottom:0;mso-position-horizontal:absolute;mso-position-horizontal-relative:text;mso-position-vertical:absolute;mso-position-vertical-relative:text;mso-width-percent:0;mso-width-relative:margin" from="-397.7pt,16.9pt" to="55.85pt,16.9pt" o:gfxdata="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" strokecolor="#5b9bd5 [3204]" strokeweight="1pt">
                       <v:stroke joinstyle="miter"/>
@@ -3934,6 +4195,7 @@
         <w:rPr>
           <w:rFonts w:ascii="Arial" w:hAnsi="Arial" w:cs="Arial" w:hint="eastAsia"/>
           <w:noProof/>
+          <w:lang w:val="de-DE" w:eastAsia="de-DE"/>
         </w:rPr>
         <mc:AlternateContent>
           <mc:Choice Requires="wps">
@@ -3989,7 +4251,7 @@
               </wp:anchor>
             </w:drawing>
           </mc:Choice>
-          <mc:Fallback>
+          <mc:Fallback xmlns:mo="http://schemas.microsoft.com/office/mac/office/2008/main" xmlns:mv="urn:schemas-microsoft-com:mac:vml">
             <w:pict>
               <v:line w14:anchorId="0B175D85" id="Straight Connector 6" o:spid="_x0000_s1026" style="position:absolute;z-index:251661312;visibility:visible;mso-wrap-style:square;mso-width-percent:0;mso-wrap-distance-left:9pt;mso-wrap-distance-top:0;mso-wrap-distance-right:9pt;mso-wrap-distance-bottom:0;mso-position-horizontal:absolute;mso-position-horizontal-relative:text;mso-position-vertical:absolute;mso-position-vertical-relative:text;mso-width-percent:0;mso-width-relative:margin" from="3.7pt,4.45pt" to="457.25pt,4.45pt" o:gfxdata="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" strokecolor="#5b9bd5 [3204]">
                 <v:stroke joinstyle="miter"/>
@@ -4323,6 +4585,7 @@
           <w:sz w:val="20"/>
           <w:szCs w:val="20"/>
         </w:rPr>
+        <w:lastRenderedPageBreak/>
         <w:fldChar w:fldCharType="begin"/>
       </w:r>
       <w:r>
@@ -5754,7 +6017,6 @@
           <w:sz w:val="20"/>
           <w:szCs w:val="20"/>
         </w:rPr>
-        <w:lastRenderedPageBreak/>
         <w:fldChar w:fldCharType="begin"/>
       </w:r>
       <w:r>
@@ -7122,7 +7384,7 @@
 </file>
 
 <file path=word/endnotes.xml><?xml version="1.0" encoding="utf-8"?>
-<w:endnotes xmlns:wpc="http://schemas.microsoft.com/office/word/2010/wordprocessingCanvas" xmlns:mo="http://schemas.microsoft.com/office/mac/office/2008/main" xmlns:mc="http://schemas.openxmlformats.org/markup-compatibility/2006" xmlns:mv="urn:schemas-microsoft-com:mac:vml" xmlns:o="urn:schemas-microsoft-com:office:office" xmlns:r="http://schemas.openxmlformats.org/officeDocument/2006/relationships" xmlns:m="http://schemas.openxmlformats.org/officeDocument/2006/math" xmlns:v="urn:schemas-microsoft-com:vml" xmlns:wp14="http://schemas.microsoft.com/office/word/2010/wordprocessingDrawing" xmlns:wp="http://schemas.openxmlformats.org/drawingml/2006/wordprocessingDrawing" xmlns:w10="urn:schemas-microsoft-com:office:word" xmlns:w="http://schemas.openxmlformats.org/wordprocessingml/2006/main" xmlns:w14="http://schemas.microsoft.com/office/word/2010/wordml" xmlns:w15="http://schemas.microsoft.com/office/word/2012/wordml" xmlns:wpg="http://schemas.microsoft.com/office/word/2010/wordprocessingGroup" xmlns:wpi="http://schemas.microsoft.com/office/word/2010/wordprocessingInk" xmlns:wne="http://schemas.microsoft.com/office/word/2006/wordml" xmlns:wps="http://schemas.microsoft.com/office/word/2010/wordprocessingShape" mc:Ignorable="w14 w15 wp14">
+<w:endnotes xmlns:wpc="http://schemas.microsoft.com/office/word/2010/wordprocessingCanvas" xmlns:mc="http://schemas.openxmlformats.org/markup-compatibility/2006" xmlns:o="urn:schemas-microsoft-com:office:office" xmlns:r="http://schemas.openxmlformats.org/officeDocument/2006/relationships" xmlns:m="http://schemas.openxmlformats.org/officeDocument/2006/math" xmlns:v="urn:schemas-microsoft-com:vml" xmlns:wp14="http://schemas.microsoft.com/office/word/2010/wordprocessingDrawing" xmlns:wp="http://schemas.openxmlformats.org/drawingml/2006/wordprocessingDrawing" xmlns:w10="urn:schemas-microsoft-com:office:word" xmlns:w="http://schemas.openxmlformats.org/wordprocessingml/2006/main" xmlns:w14="http://schemas.microsoft.com/office/word/2010/wordml" xmlns:w15="http://schemas.microsoft.com/office/word/2012/wordml" xmlns:wpg="http://schemas.microsoft.com/office/word/2010/wordprocessingGroup" xmlns:wpi="http://schemas.microsoft.com/office/word/2010/wordprocessingInk" xmlns:wne="http://schemas.microsoft.com/office/word/2006/wordml" xmlns:wps="http://schemas.microsoft.com/office/word/2010/wordprocessingShape" mc:Ignorable="w14 w15 wp14">
   <w:endnote w:type="separator" w:id="-1">
     <w:p>
       <w:r>
@@ -7141,7 +7403,7 @@
 </file>
 
 <file path=word/footer1.xml><?xml version="1.0" encoding="utf-8"?>
-<w:ftr xmlns:wpc="http://schemas.microsoft.com/office/word/2010/wordprocessingCanvas" xmlns:mo="http://schemas.microsoft.com/office/mac/office/2008/main" xmlns:mc="http://schemas.openxmlformats.org/markup-compatibility/2006" xmlns:mv="urn:schemas-microsoft-com:mac:vml" xmlns:o="urn:schemas-microsoft-com:office:office" xmlns:r="http://schemas.openxmlformats.org/officeDocument/2006/relationships" xmlns:m="http://schemas.openxmlformats.org/officeDocument/2006/math" xmlns:v="urn:schemas-microsoft-com:vml" xmlns:wp14="http://schemas.microsoft.com/office/word/2010/wordprocessingDrawing" xmlns:wp="http://schemas.openxmlformats.org/drawingml/2006/wordprocessingDrawing" xmlns:w10="urn:schemas-microsoft-com:office:word" xmlns:w="http://schemas.openxmlformats.org/wordprocessingml/2006/main" xmlns:w14="http://schemas.microsoft.com/office/word/2010/wordml" xmlns:w15="http://schemas.microsoft.com/office/word/2012/wordml" xmlns:wpg="http://schemas.microsoft.com/office/word/2010/wordprocessingGroup" xmlns:wpi="http://schemas.microsoft.com/office/word/2010/wordprocessingInk" xmlns:wne="http://schemas.microsoft.com/office/word/2006/wordml" xmlns:wps="http://schemas.microsoft.com/office/word/2010/wordprocessingShape" mc:Ignorable="w14 w15 wp14">
+<w:ftr xmlns:wpc="http://schemas.microsoft.com/office/word/2010/wordprocessingCanvas" xmlns:mc="http://schemas.openxmlformats.org/markup-compatibility/2006" xmlns:o="urn:schemas-microsoft-com:office:office" xmlns:r="http://schemas.openxmlformats.org/officeDocument/2006/relationships" xmlns:m="http://schemas.openxmlformats.org/officeDocument/2006/math" xmlns:v="urn:schemas-microsoft-com:vml" xmlns:wp14="http://schemas.microsoft.com/office/word/2010/wordprocessingDrawing" xmlns:wp="http://schemas.openxmlformats.org/drawingml/2006/wordprocessingDrawing" xmlns:w10="urn:schemas-microsoft-com:office:word" xmlns:w="http://schemas.openxmlformats.org/wordprocessingml/2006/main" xmlns:w14="http://schemas.microsoft.com/office/word/2010/wordml" xmlns:w15="http://schemas.microsoft.com/office/word/2012/wordml" xmlns:wpg="http://schemas.microsoft.com/office/word/2010/wordprocessingGroup" xmlns:wpi="http://schemas.microsoft.com/office/word/2010/wordprocessingInk" xmlns:wne="http://schemas.microsoft.com/office/word/2006/wordml" xmlns:wps="http://schemas.microsoft.com/office/word/2010/wordprocessingShape" mc:Ignorable="w14 w15 wp14">
   <w:p>
     <w:pPr>
       <w:pStyle w:val="Footer"/>
@@ -7179,7 +7441,7 @@
 </file>
 
 <file path=word/footer2.xml><?xml version="1.0" encoding="utf-8"?>
-<w:ftr xmlns:wpc="http://schemas.microsoft.com/office/word/2010/wordprocessingCanvas" xmlns:mo="http://schemas.microsoft.com/office/mac/office/2008/main" xmlns:mc="http://schemas.openxmlformats.org/markup-compatibility/2006" xmlns:mv="urn:schemas-microsoft-com:mac:vml" xmlns:o="urn:schemas-microsoft-com:office:office" xmlns:r="http://schemas.openxmlformats.org/officeDocument/2006/relationships" xmlns:m="http://schemas.openxmlformats.org/officeDocument/2006/math" xmlns:v="urn:schemas-microsoft-com:vml" xmlns:wp14="http://schemas.microsoft.com/office/word/2010/wordprocessingDrawing" xmlns:wp="http://schemas.openxmlformats.org/drawingml/2006/wordprocessingDrawing" xmlns:w10="urn:schemas-microsoft-com:office:word" xmlns:w="http://schemas.openxmlformats.org/wordprocessingml/2006/main" xmlns:w14="http://schemas.microsoft.com/office/word/2010/wordml" xmlns:w15="http://schemas.microsoft.com/office/word/2012/wordml" xmlns:wpg="http://schemas.microsoft.com/office/word/2010/wordprocessingGroup" xmlns:wpi="http://schemas.microsoft.com/office/word/2010/wordprocessingInk" xmlns:wne="http://schemas.microsoft.com/office/word/2006/wordml" xmlns:wps="http://schemas.microsoft.com/office/word/2010/wordprocessingShape" mc:Ignorable="w14 w15 wp14">
+<w:ftr xmlns:wpc="http://schemas.microsoft.com/office/word/2010/wordprocessingCanvas" xmlns:mc="http://schemas.openxmlformats.org/markup-compatibility/2006" xmlns:o="urn:schemas-microsoft-com:office:office" xmlns:r="http://schemas.openxmlformats.org/officeDocument/2006/relationships" xmlns:m="http://schemas.openxmlformats.org/officeDocument/2006/math" xmlns:v="urn:schemas-microsoft-com:vml" xmlns:wp14="http://schemas.microsoft.com/office/word/2010/wordprocessingDrawing" xmlns:wp="http://schemas.openxmlformats.org/drawingml/2006/wordprocessingDrawing" xmlns:w10="urn:schemas-microsoft-com:office:word" xmlns:w="http://schemas.openxmlformats.org/wordprocessingml/2006/main" xmlns:w14="http://schemas.microsoft.com/office/word/2010/wordml" xmlns:w15="http://schemas.microsoft.com/office/word/2012/wordml" xmlns:wpg="http://schemas.microsoft.com/office/word/2010/wordprocessingGroup" xmlns:wpi="http://schemas.microsoft.com/office/word/2010/wordprocessingInk" xmlns:wne="http://schemas.microsoft.com/office/word/2006/wordml" xmlns:wps="http://schemas.microsoft.com/office/word/2010/wordprocessingShape" mc:Ignorable="w14 w15 wp14">
   <w:p>
     <w:pPr>
       <w:rPr>
@@ -7257,7 +7519,7 @@
       <w:rPr>
         <w:noProof/>
       </w:rPr>
-      <w:t>1</w:t>
+      <w:t>3</w:t>
     </w:r>
     <w:r>
       <w:fldChar w:fldCharType="end"/>
@@ -7278,7 +7540,7 @@
 </file>
 
 <file path=word/footnotes.xml><?xml version="1.0" encoding="utf-8"?>
-<w:footnotes xmlns:wpc="http://schemas.microsoft.com/office/word/2010/wordprocessingCanvas" xmlns:mo="http://schemas.microsoft.com/office/mac/office/2008/main" xmlns:mc="http://schemas.openxmlformats.org/markup-compatibility/2006" xmlns:mv="urn:schemas-microsoft-com:mac:vml" xmlns:o="urn:schemas-microsoft-com:office:office" xmlns:r="http://schemas.openxmlformats.org/officeDocument/2006/relationships" xmlns:m="http://schemas.openxmlformats.org/officeDocument/2006/math" xmlns:v="urn:schemas-microsoft-com:vml" xmlns:wp14="http://schemas.microsoft.com/office/word/2010/wordprocessingDrawing" xmlns:wp="http://schemas.openxmlformats.org/drawingml/2006/wordprocessingDrawing" xmlns:w10="urn:schemas-microsoft-com:office:word" xmlns:w="http://schemas.openxmlformats.org/wordprocessingml/2006/main" xmlns:w14="http://schemas.microsoft.com/office/word/2010/wordml" xmlns:w15="http://schemas.microsoft.com/office/word/2012/wordml" xmlns:wpg="http://schemas.microsoft.com/office/word/2010/wordprocessingGroup" xmlns:wpi="http://schemas.microsoft.com/office/word/2010/wordprocessingInk" xmlns:wne="http://schemas.microsoft.com/office/word/2006/wordml" xmlns:wps="http://schemas.microsoft.com/office/word/2010/wordprocessingShape" mc:Ignorable="w14 w15 wp14">
+<w:footnotes xmlns:wpc="http://schemas.microsoft.com/office/word/2010/wordprocessingCanvas" xmlns:mc="http://schemas.openxmlformats.org/markup-compatibility/2006" xmlns:o="urn:schemas-microsoft-com:office:office" xmlns:r="http://schemas.openxmlformats.org/officeDocument/2006/relationships" xmlns:m="http://schemas.openxmlformats.org/officeDocument/2006/math" xmlns:v="urn:schemas-microsoft-com:vml" xmlns:wp14="http://schemas.microsoft.com/office/word/2010/wordprocessingDrawing" xmlns:wp="http://schemas.openxmlformats.org/drawingml/2006/wordprocessingDrawing" xmlns:w10="urn:schemas-microsoft-com:office:word" xmlns:w="http://schemas.openxmlformats.org/wordprocessingml/2006/main" xmlns:w14="http://schemas.microsoft.com/office/word/2010/wordml" xmlns:w15="http://schemas.microsoft.com/office/word/2012/wordml" xmlns:wpg="http://schemas.microsoft.com/office/word/2010/wordprocessingGroup" xmlns:wpi="http://schemas.microsoft.com/office/word/2010/wordprocessingInk" xmlns:wne="http://schemas.microsoft.com/office/word/2006/wordml" xmlns:wps="http://schemas.microsoft.com/office/word/2010/wordprocessingShape" mc:Ignorable="w14 w15 wp14">
   <w:footnote w:type="separator" w:id="-1">
     <w:p>
       <w:r>
@@ -7297,7 +7559,7 @@
 </file>
 
 <file path=word/header1.xml><?xml version="1.0" encoding="utf-8"?>
-<w:hdr xmlns:wpc="http://schemas.microsoft.com/office/word/2010/wordprocessingCanvas" xmlns:mo="http://schemas.microsoft.com/office/mac/office/2008/main" xmlns:mc="http://schemas.openxmlformats.org/markup-compatibility/2006" xmlns:mv="urn:schemas-microsoft-com:mac:vml" xmlns:o="urn:schemas-microsoft-com:office:office" xmlns:r="http://schemas.openxmlformats.org/officeDocument/2006/relationships" xmlns:m="http://schemas.openxmlformats.org/officeDocument/2006/math" xmlns:v="urn:schemas-microsoft-com:vml" xmlns:wp14="http://schemas.microsoft.com/office/word/2010/wordprocessingDrawing" xmlns:wp="http://schemas.openxmlformats.org/drawingml/2006/wordprocessingDrawing" xmlns:w10="urn:schemas-microsoft-com:office:word" xmlns:w="http://schemas.openxmlformats.org/wordprocessingml/2006/main" xmlns:w14="http://schemas.microsoft.com/office/word/2010/wordml" xmlns:w15="http://schemas.microsoft.com/office/word/2012/wordml" xmlns:wpg="http://schemas.microsoft.com/office/word/2010/wordprocessingGroup" xmlns:wpi="http://schemas.microsoft.com/office/word/2010/wordprocessingInk" xmlns:wne="http://schemas.microsoft.com/office/word/2006/wordml" xmlns:wps="http://schemas.microsoft.com/office/word/2010/wordprocessingShape" mc:Ignorable="w14 w15 wp14">
+<w:hdr xmlns:wpc="http://schemas.microsoft.com/office/word/2010/wordprocessingCanvas" xmlns:mc="http://schemas.openxmlformats.org/markup-compatibility/2006" xmlns:o="urn:schemas-microsoft-com:office:office" xmlns:r="http://schemas.openxmlformats.org/officeDocument/2006/relationships" xmlns:m="http://schemas.openxmlformats.org/officeDocument/2006/math" xmlns:v="urn:schemas-microsoft-com:vml" xmlns:wp14="http://schemas.microsoft.com/office/word/2010/wordprocessingDrawing" xmlns:wp="http://schemas.openxmlformats.org/drawingml/2006/wordprocessingDrawing" xmlns:w10="urn:schemas-microsoft-com:office:word" xmlns:w="http://schemas.openxmlformats.org/wordprocessingml/2006/main" xmlns:w14="http://schemas.microsoft.com/office/word/2010/wordml" xmlns:w15="http://schemas.microsoft.com/office/word/2012/wordml" xmlns:wpg="http://schemas.microsoft.com/office/word/2010/wordprocessingGroup" xmlns:wpi="http://schemas.microsoft.com/office/word/2010/wordprocessingInk" xmlns:wne="http://schemas.microsoft.com/office/word/2006/wordml" xmlns:wps="http://schemas.microsoft.com/office/word/2010/wordprocessingShape" mc:Ignorable="w14 w15 wp14">
   <w:p>
     <w:pPr>
       <w:jc w:val="right"/>
@@ -7335,7 +7597,7 @@
     </w:rPrDefault>
     <w:pPrDefault/>
   </w:docDefaults>
-  <w:latentStyles w:defLockedState="0" w:defUIPriority="99" w:defSemiHidden="0" w:defUnhideWhenUsed="0" w:defQFormat="0" w:count="380">
+  <w:latentStyles w:defLockedState="0" w:defUIPriority="99" w:defSemiHidden="0" w:defUnhideWhenUsed="0" w:defQFormat="0" w:count="371">
     <w:lsdException w:name="Normal" w:uiPriority="0" w:qFormat="1"/>
     <w:lsdException w:name="heading 1" w:uiPriority="9" w:qFormat="1"/>
     <w:lsdException w:name="heading 2" w:semiHidden="1" w:uiPriority="9" w:unhideWhenUsed="1" w:qFormat="1"/>
@@ -7492,15 +7754,6 @@
     <w:lsdException w:name="Balloon Text" w:semiHidden="1" w:unhideWhenUsed="1"/>
     <w:lsdException w:name="Table Grid" w:uiPriority="39"/>
     <w:lsdException w:name="Table Theme" w:semiHidden="1" w:unhideWhenUsed="1"/>
-    <w:lsdException w:name="Note Level 1" w:semiHidden="1" w:unhideWhenUsed="1"/>
-    <w:lsdException w:name="Note Level 2" w:semiHidden="1" w:unhideWhenUsed="1"/>
-    <w:lsdException w:name="Note Level 3" w:semiHidden="1" w:unhideWhenUsed="1"/>
-    <w:lsdException w:name="Note Level 4" w:semiHidden="1" w:unhideWhenUsed="1"/>
-    <w:lsdException w:name="Note Level 5" w:semiHidden="1" w:unhideWhenUsed="1"/>
-    <w:lsdException w:name="Note Level 6" w:semiHidden="1" w:unhideWhenUsed="1"/>
-    <w:lsdException w:name="Note Level 7" w:semiHidden="1" w:unhideWhenUsed="1"/>
-    <w:lsdException w:name="Note Level 8" w:semiHidden="1" w:unhideWhenUsed="1"/>
-    <w:lsdException w:name="Note Level 9" w:semiHidden="1" w:unhideWhenUsed="1"/>
     <w:lsdException w:name="Placeholder Text" w:semiHidden="1"/>
     <w:lsdException w:name="No Spacing" w:uiPriority="1" w:qFormat="1"/>
     <w:lsdException w:name="Light Shading" w:uiPriority="60"/>
@@ -7804,7 +8057,6 @@
     <w:uiPriority w:val="39"/>
     <w:rsid w:val="00BE3CA1"/>
     <w:tblPr>
-      <w:tblInd w:w="0" w:type="dxa"/>
       <w:tblBorders>
         <w:top w:val="single" w:sz="4" w:space="0" w:color="auto"/>
         <w:left w:val="single" w:sz="4" w:space="0" w:color="auto"/>
@@ -7813,12 +8065,6 @@
         <w:insideH w:val="single" w:sz="4" w:space="0" w:color="auto"/>
         <w:insideV w:val="single" w:sz="4" w:space="0" w:color="auto"/>
       </w:tblBorders>
-      <w:tblCellMar>
-        <w:top w:w="0" w:type="dxa"/>
-        <w:left w:w="108" w:type="dxa"/>
-        <w:bottom w:w="0" w:type="dxa"/>
-        <w:right w:w="108" w:type="dxa"/>
-      </w:tblCellMar>
     </w:tblPr>
   </w:style>
   <w:style w:type="paragraph" w:styleId="DocumentMap">
@@ -8113,7 +8359,7 @@
 </file>
 
 <file path=customXml/itemProps1.xml><?xml version="1.0" encoding="utf-8"?>
-<ds:datastoreItem xmlns:ds="http://schemas.openxmlformats.org/officeDocument/2006/customXml" ds:itemID="{47EBDDB6-5DAD-8B4F-8A5A-F2B9F46BFAEC}">
+<ds:datastoreItem xmlns:ds="http://schemas.openxmlformats.org/officeDocument/2006/customXml" ds:itemID="{359B6A46-972F-478E-83E4-1CECEA678BD1}">
   <ds:schemaRefs>
     <ds:schemaRef ds:uri="http://schemas.openxmlformats.org/officeDocument/2006/bibliography"/>
   </ds:schemaRefs>

</xml_diff>

<commit_message>
Update quilljs format to Reaction report
- Update sablon docx template
- Add a quill delta to HTML converter
- Apply quill format to report
</commit_message>
<xml_diff>
--- a/lib/template/ELN_Reactions.docx
+++ b/lib/template/ELN_Reactions.docx
@@ -1,6 +1,6 @@
 
 <file path=word/document.xml><?xml version="1.0" encoding="utf-8"?>
-<w:document xmlns:wpc="http://schemas.microsoft.com/office/word/2010/wordprocessingCanvas" xmlns:mc="http://schemas.openxmlformats.org/markup-compatibility/2006" xmlns:o="urn:schemas-microsoft-com:office:office" xmlns:r="http://schemas.openxmlformats.org/officeDocument/2006/relationships" xmlns:m="http://schemas.openxmlformats.org/officeDocument/2006/math" xmlns:v="urn:schemas-microsoft-com:vml" xmlns:wp14="http://schemas.microsoft.com/office/word/2010/wordprocessingDrawing" xmlns:wp="http://schemas.openxmlformats.org/drawingml/2006/wordprocessingDrawing" xmlns:w10="urn:schemas-microsoft-com:office:word" xmlns:w="http://schemas.openxmlformats.org/wordprocessingml/2006/main" xmlns:w14="http://schemas.microsoft.com/office/word/2010/wordml" xmlns:w15="http://schemas.microsoft.com/office/word/2012/wordml" xmlns:wpg="http://schemas.microsoft.com/office/word/2010/wordprocessingGroup" xmlns:wpi="http://schemas.microsoft.com/office/word/2010/wordprocessingInk" xmlns:wne="http://schemas.microsoft.com/office/word/2006/wordml" xmlns:wps="http://schemas.microsoft.com/office/word/2010/wordprocessingShape" mc:Ignorable="w14 w15 wp14">
+<w:document xmlns:wpc="http://schemas.microsoft.com/office/word/2010/wordprocessingCanvas" xmlns:mc="http://schemas.openxmlformats.org/markup-compatibility/2006" xmlns:o="urn:schemas-microsoft-com:office:office" xmlns:r="http://schemas.openxmlformats.org/officeDocument/2006/relationships" xmlns:m="http://schemas.openxmlformats.org/officeDocument/2006/math" xmlns:v="urn:schemas-microsoft-com:vml" xmlns:wp14="http://schemas.microsoft.com/office/word/2010/wordprocessingDrawing" xmlns:wp="http://schemas.openxmlformats.org/drawingml/2006/wordprocessingDrawing" xmlns:w10="urn:schemas-microsoft-com:office:word" xmlns:w="http://schemas.openxmlformats.org/wordprocessingml/2006/main" xmlns:w14="http://schemas.microsoft.com/office/word/2010/wordml" xmlns:wpg="http://schemas.microsoft.com/office/word/2010/wordprocessingGroup" xmlns:wpi="http://schemas.microsoft.com/office/word/2010/wordprocessingInk" xmlns:wne="http://schemas.microsoft.com/office/word/2006/wordml" xmlns:wps="http://schemas.microsoft.com/office/word/2010/wordprocessingShape" mc:Ignorable="w14 wp14">
   <w:body>
     <w:p>
       <w:pPr>
@@ -85,7 +85,7 @@
           <w:noProof/>
           <w:sz w:val="22"/>
           <w:szCs w:val="22"/>
-          <w:lang w:val="de-DE" w:eastAsia="de-DE"/>
+          <w:lang w:eastAsia="en-US"/>
         </w:rPr>
         <mc:AlternateContent>
           <mc:Choice Requires="wps">
@@ -143,7 +143,7 @@
               </wp:anchor>
             </w:drawing>
           </mc:Choice>
-          <mc:Fallback xmlns:mo="http://schemas.microsoft.com/office/mac/office/2008/main" xmlns:mv="urn:schemas-microsoft-com:mac:vml">
+          <mc:Fallback xmlns:mo="http://schemas.microsoft.com/office/mac/office/2008/main" xmlns:mv="urn:schemas-microsoft-com:mac:vml" xmlns:w15="http://schemas.microsoft.com/office/word/2012/wordml">
             <w:pict>
               <v:line w14:anchorId="5BD62684" id="Straight Connector 1" o:spid="_x0000_s1026" style="position:absolute;z-index:251659264;visibility:visible;mso-wrap-style:square;mso-width-percent:0;mso-height-percent:0;mso-wrap-distance-left:9pt;mso-wrap-distance-top:0;mso-wrap-distance-right:9pt;mso-wrap-distance-bottom:0;mso-position-horizontal:absolute;mso-position-horizontal-relative:text;mso-position-vertical:absolute;mso-position-vertical-relative:text;mso-width-percent:0;mso-height-percent:0;mso-width-relative:margin;mso-height-relative:margin" from="-5.15pt,15.6pt" to="444.7pt,15.9pt" o:gfxdata="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" strokecolor="#5b9bd5 [3204]" strokeweight=".5pt">
                 <v:stroke joinstyle="miter"/>
@@ -324,7 +324,7 @@
           <w:color w:val="2E74B5" w:themeColor="accent1" w:themeShade="BF"/>
           <w:sz w:val="22"/>
           <w:szCs w:val="22"/>
-          <w:lang w:val="de-DE" w:eastAsia="de-DE"/>
+          <w:lang w:eastAsia="en-US"/>
         </w:rPr>
         <w:drawing>
           <wp:inline distT="0" distB="0" distL="0" distR="0" wp14:anchorId="2F16F13E" wp14:editId="509F1998">
@@ -342,7 +342,7 @@
                     <pic:cNvPicPr/>
                   </pic:nvPicPr>
                   <pic:blipFill>
-                    <a:blip r:embed="rId7" cstate="print">
+                    <a:blip r:embed="rId9" cstate="print">
                       <a:extLst>
                         <a:ext uri="{28A0092B-C50C-407E-A947-70E740481C1C}">
                           <a14:useLocalDpi xmlns:a14="http://schemas.microsoft.com/office/drawing/2010/main" val="0"/>
@@ -414,83 +414,39 @@
     <w:p>
       <w:pPr>
         <w:outlineLvl w:val="0"/>
-        <w:rPr>
-          <w:rFonts w:ascii="Arial" w:hAnsi="Arial" w:cs="Arial"/>
+      </w:pPr>
+      <w:r>
+        <w:rPr>
+          <w:rFonts w:ascii="Arial" w:hAnsi="Arial" w:cs="Arial"/>
+          <w:b/>
           <w:noProof/>
           <w:sz w:val="22"/>
           <w:szCs w:val="22"/>
         </w:rPr>
-      </w:pPr>
-      <w:r>
-        <w:rPr>
-          <w:rFonts w:ascii="Arial" w:hAnsi="Arial" w:cs="Arial"/>
-          <w:b/>
+        <w:t>Collections:</w:t>
+      </w:r>
+      <w:r>
+        <w:rPr>
+          <w:rFonts w:ascii="Arial" w:hAnsi="Arial" w:cs="Arial"/>
           <w:noProof/>
           <w:sz w:val="22"/>
           <w:szCs w:val="22"/>
         </w:rPr>
-        <w:t>Collections:</w:t>
-      </w:r>
-      <w:r>
-        <w:rPr>
-          <w:rFonts w:ascii="Arial" w:hAnsi="Arial" w:cs="Arial"/>
-          <w:noProof/>
-          <w:sz w:val="22"/>
-          <w:szCs w:val="22"/>
-        </w:rPr>
         <w:t xml:space="preserve"> </w:t>
       </w:r>
       <w:r>
-        <w:rPr>
-          <w:rFonts w:ascii="Arial" w:hAnsi="Arial" w:cs="Arial"/>
-          <w:noProof/>
-          <w:sz w:val="22"/>
-          <w:szCs w:val="22"/>
-        </w:rPr>
         <w:fldChar w:fldCharType="begin"/>
       </w:r>
       <w:r>
-        <w:rPr>
-          <w:rFonts w:ascii="Arial" w:hAnsi="Arial" w:cs="Arial"/>
-          <w:noProof/>
-          <w:sz w:val="22"/>
-          <w:szCs w:val="22"/>
-        </w:rPr>
-        <w:instrText xml:space="preserve"> MERGEFIELD =reaction.collections </w:instrText>
-      </w:r>
-      <w:r>
-        <w:rPr>
-          <w:rFonts w:ascii="Arial" w:hAnsi="Arial" w:cs="Arial"/>
-          <w:sz w:val="22"/>
-          <w:szCs w:val="22"/>
-        </w:rPr>
-        <w:instrText xml:space="preserve"> \* MERGEFORMAT </w:instrText>
-      </w:r>
-      <w:r>
-        <w:rPr>
-          <w:rFonts w:ascii="Arial" w:hAnsi="Arial" w:cs="Arial"/>
-          <w:noProof/>
-          <w:sz w:val="22"/>
-          <w:szCs w:val="22"/>
-        </w:rPr>
+        <w:instrText xml:space="preserve"> MERGEFIELD =reaction.collections  \* MERGEFORMAT </w:instrText>
+      </w:r>
+      <w:r>
         <w:fldChar w:fldCharType="separate"/>
       </w:r>
       <w:r>
-        <w:rPr>
-          <w:rFonts w:ascii="Arial" w:hAnsi="Arial" w:cs="Arial"/>
-          <w:noProof/>
-          <w:sz w:val="22"/>
-          <w:szCs w:val="22"/>
-        </w:rPr>
         <w:t>«=reaction.collections»</w:t>
       </w:r>
       <w:r>
-        <w:rPr>
-          <w:rFonts w:ascii="Arial" w:hAnsi="Arial" w:cs="Arial"/>
-          <w:noProof/>
-          <w:sz w:val="22"/>
-          <w:szCs w:val="22"/>
-        </w:rPr>
         <w:fldChar w:fldCharType="end"/>
       </w:r>
     </w:p>
@@ -579,8 +535,6 @@
         <w:fldChar w:fldCharType="end"/>
       </w:r>
     </w:p>
-    <w:bookmarkStart w:id="0" w:name="_GoBack"/>
-    <w:bookmarkEnd w:id="0"/>
     <w:p>
       <w:pPr>
         <w:rPr>
@@ -666,7 +620,7 @@
         <w:rPr>
           <w:rFonts w:ascii="Arial" w:hAnsi="Arial" w:cs="Arial"/>
           <w:noProof/>
-          <w:lang w:val="de-DE" w:eastAsia="de-DE"/>
+          <w:lang w:eastAsia="en-US"/>
         </w:rPr>
         <w:drawing>
           <wp:inline distT="0" distB="0" distL="0" distR="0" wp14:anchorId="757092BB" wp14:editId="4C7376DC">
@@ -684,7 +638,7 @@
                     <pic:cNvPicPr/>
                   </pic:nvPicPr>
                   <pic:blipFill>
-                    <a:blip r:embed="rId8">
+                    <a:blip r:embed="rId10">
                       <a:extLst>
                         <a:ext uri="{28A0092B-C50C-407E-A947-70E740481C1C}">
                           <a14:useLocalDpi xmlns:a14="http://schemas.microsoft.com/office/drawing/2010/main" val="0"/>
@@ -870,7 +824,7 @@
         <w:rPr>
           <w:rFonts w:ascii="Arial" w:hAnsi="Arial" w:cs="Arial"/>
           <w:noProof/>
-          <w:lang w:val="de-DE" w:eastAsia="de-DE"/>
+          <w:lang w:eastAsia="en-US"/>
         </w:rPr>
         <w:drawing>
           <wp:inline distT="0" distB="0" distL="0" distR="0" wp14:anchorId="58107A8B" wp14:editId="0B3A0CDA">
@@ -888,7 +842,7 @@
                     <pic:cNvPicPr/>
                   </pic:nvPicPr>
                   <pic:blipFill>
-                    <a:blip r:embed="rId8">
+                    <a:blip r:embed="rId10">
                       <a:extLst>
                         <a:ext uri="{28A0092B-C50C-407E-A947-70E740481C1C}">
                           <a14:useLocalDpi xmlns:a14="http://schemas.microsoft.com/office/drawing/2010/main" val="0"/>
@@ -1419,7 +1373,7 @@
               <w:rPr>
                 <w:rFonts w:ascii="Arial" w:hAnsi="Arial" w:cs="Arial" w:hint="eastAsia"/>
                 <w:noProof/>
-                <w:lang w:val="de-DE" w:eastAsia="de-DE"/>
+                <w:lang w:eastAsia="en-US"/>
               </w:rPr>
               <mc:AlternateContent>
                 <mc:Choice Requires="wps">
@@ -1475,7 +1429,7 @@
                     </wp:anchor>
                   </w:drawing>
                 </mc:Choice>
-                <mc:Fallback xmlns:mo="http://schemas.microsoft.com/office/mac/office/2008/main" xmlns:mv="urn:schemas-microsoft-com:mac:vml">
+                <mc:Fallback xmlns:mo="http://schemas.microsoft.com/office/mac/office/2008/main" xmlns:mv="urn:schemas-microsoft-com:mac:vml" xmlns:w15="http://schemas.microsoft.com/office/word/2012/wordml">
                   <w:pict>
                     <v:line w14:anchorId="5FCF7CF8" id="Straight Connector 5" o:spid="_x0000_s1026" style="position:absolute;z-index:251663360;visibility:visible;mso-wrap-style:square;mso-width-percent:0;mso-wrap-distance-left:9pt;mso-wrap-distance-top:0;mso-wrap-distance-right:9pt;mso-wrap-distance-bottom:0;mso-position-horizontal:absolute;mso-position-horizontal-relative:text;mso-position-vertical:absolute;mso-position-vertical-relative:text;mso-width-percent:0;mso-width-relative:margin" from="-397.7pt,16.9pt" to="55.85pt,16.9pt" o:gfxdata="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" strokecolor="#5b9bd5 [3204]" strokeweight="1pt">
                       <v:stroke joinstyle="miter"/>
@@ -4195,7 +4149,7 @@
         <w:rPr>
           <w:rFonts w:ascii="Arial" w:hAnsi="Arial" w:cs="Arial" w:hint="eastAsia"/>
           <w:noProof/>
-          <w:lang w:val="de-DE" w:eastAsia="de-DE"/>
+          <w:lang w:eastAsia="en-US"/>
         </w:rPr>
         <mc:AlternateContent>
           <mc:Choice Requires="wps">
@@ -4251,7 +4205,7 @@
               </wp:anchor>
             </w:drawing>
           </mc:Choice>
-          <mc:Fallback xmlns:mo="http://schemas.microsoft.com/office/mac/office/2008/main" xmlns:mv="urn:schemas-microsoft-com:mac:vml">
+          <mc:Fallback xmlns:mo="http://schemas.microsoft.com/office/mac/office/2008/main" xmlns:mv="urn:schemas-microsoft-com:mac:vml" xmlns:w15="http://schemas.microsoft.com/office/word/2012/wordml">
             <w:pict>
               <v:line w14:anchorId="0B175D85" id="Straight Connector 6" o:spid="_x0000_s1026" style="position:absolute;z-index:251661312;visibility:visible;mso-wrap-style:square;mso-width-percent:0;mso-wrap-distance-left:9pt;mso-wrap-distance-top:0;mso-wrap-distance-right:9pt;mso-wrap-distance-bottom:0;mso-position-horizontal:absolute;mso-position-horizontal-relative:text;mso-position-vertical:absolute;mso-position-vertical-relative:text;mso-width-percent:0;mso-width-relative:margin" from="3.7pt,4.45pt" to="457.25pt,4.45pt" o:gfxdata="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" strokecolor="#5b9bd5 [3204]">
                 <v:stroke joinstyle="miter"/>
@@ -4278,6 +4232,7 @@
           <w:sz w:val="20"/>
           <w:szCs w:val="20"/>
         </w:rPr>
+        <w:lastRenderedPageBreak/>
         <w:t>Solvent(s):</w:t>
       </w:r>
       <w:r>
@@ -4585,7 +4540,6 @@
           <w:sz w:val="20"/>
           <w:szCs w:val="20"/>
         </w:rPr>
-        <w:lastRenderedPageBreak/>
         <w:fldChar w:fldCharType="begin"/>
       </w:r>
       <w:r>
@@ -7370,9 +7324,9 @@
       </w:r>
     </w:p>
     <w:sectPr>
-      <w:headerReference w:type="default" r:id="rId9"/>
-      <w:footerReference w:type="even" r:id="rId10"/>
-      <w:footerReference w:type="default" r:id="rId11"/>
+      <w:headerReference w:type="default" r:id="rId11"/>
+      <w:footerReference w:type="even" r:id="rId12"/>
+      <w:footerReference w:type="default" r:id="rId13"/>
       <w:pgSz w:w="11900" w:h="16840"/>
       <w:pgMar w:top="1440" w:right="1440" w:bottom="1440" w:left="1440" w:header="708" w:footer="708" w:gutter="0"/>
       <w:pgNumType w:start="1"/>
@@ -7384,7 +7338,7 @@
 </file>
 
 <file path=word/endnotes.xml><?xml version="1.0" encoding="utf-8"?>
-<w:endnotes xmlns:wpc="http://schemas.microsoft.com/office/word/2010/wordprocessingCanvas" xmlns:mc="http://schemas.openxmlformats.org/markup-compatibility/2006" xmlns:o="urn:schemas-microsoft-com:office:office" xmlns:r="http://schemas.openxmlformats.org/officeDocument/2006/relationships" xmlns:m="http://schemas.openxmlformats.org/officeDocument/2006/math" xmlns:v="urn:schemas-microsoft-com:vml" xmlns:wp14="http://schemas.microsoft.com/office/word/2010/wordprocessingDrawing" xmlns:wp="http://schemas.openxmlformats.org/drawingml/2006/wordprocessingDrawing" xmlns:w10="urn:schemas-microsoft-com:office:word" xmlns:w="http://schemas.openxmlformats.org/wordprocessingml/2006/main" xmlns:w14="http://schemas.microsoft.com/office/word/2010/wordml" xmlns:w15="http://schemas.microsoft.com/office/word/2012/wordml" xmlns:wpg="http://schemas.microsoft.com/office/word/2010/wordprocessingGroup" xmlns:wpi="http://schemas.microsoft.com/office/word/2010/wordprocessingInk" xmlns:wne="http://schemas.microsoft.com/office/word/2006/wordml" xmlns:wps="http://schemas.microsoft.com/office/word/2010/wordprocessingShape" mc:Ignorable="w14 w15 wp14">
+<w:endnotes xmlns:wpc="http://schemas.microsoft.com/office/word/2010/wordprocessingCanvas" xmlns:mc="http://schemas.openxmlformats.org/markup-compatibility/2006" xmlns:o="urn:schemas-microsoft-com:office:office" xmlns:r="http://schemas.openxmlformats.org/officeDocument/2006/relationships" xmlns:m="http://schemas.openxmlformats.org/officeDocument/2006/math" xmlns:v="urn:schemas-microsoft-com:vml" xmlns:wp14="http://schemas.microsoft.com/office/word/2010/wordprocessingDrawing" xmlns:wp="http://schemas.openxmlformats.org/drawingml/2006/wordprocessingDrawing" xmlns:w10="urn:schemas-microsoft-com:office:word" xmlns:w="http://schemas.openxmlformats.org/wordprocessingml/2006/main" xmlns:w14="http://schemas.microsoft.com/office/word/2010/wordml" xmlns:wpg="http://schemas.microsoft.com/office/word/2010/wordprocessingGroup" xmlns:wpi="http://schemas.microsoft.com/office/word/2010/wordprocessingInk" xmlns:wne="http://schemas.microsoft.com/office/word/2006/wordml" xmlns:wps="http://schemas.microsoft.com/office/word/2010/wordprocessingShape" mc:Ignorable="w14 wp14">
   <w:endnote w:type="separator" w:id="-1">
     <w:p>
       <w:r>
@@ -7403,7 +7357,7 @@
 </file>
 
 <file path=word/footer1.xml><?xml version="1.0" encoding="utf-8"?>
-<w:ftr xmlns:wpc="http://schemas.microsoft.com/office/word/2010/wordprocessingCanvas" xmlns:mc="http://schemas.openxmlformats.org/markup-compatibility/2006" xmlns:o="urn:schemas-microsoft-com:office:office" xmlns:r="http://schemas.openxmlformats.org/officeDocument/2006/relationships" xmlns:m="http://schemas.openxmlformats.org/officeDocument/2006/math" xmlns:v="urn:schemas-microsoft-com:vml" xmlns:wp14="http://schemas.microsoft.com/office/word/2010/wordprocessingDrawing" xmlns:wp="http://schemas.openxmlformats.org/drawingml/2006/wordprocessingDrawing" xmlns:w10="urn:schemas-microsoft-com:office:word" xmlns:w="http://schemas.openxmlformats.org/wordprocessingml/2006/main" xmlns:w14="http://schemas.microsoft.com/office/word/2010/wordml" xmlns:w15="http://schemas.microsoft.com/office/word/2012/wordml" xmlns:wpg="http://schemas.microsoft.com/office/word/2010/wordprocessingGroup" xmlns:wpi="http://schemas.microsoft.com/office/word/2010/wordprocessingInk" xmlns:wne="http://schemas.microsoft.com/office/word/2006/wordml" xmlns:wps="http://schemas.microsoft.com/office/word/2010/wordprocessingShape" mc:Ignorable="w14 w15 wp14">
+<w:ftr xmlns:wpc="http://schemas.microsoft.com/office/word/2010/wordprocessingCanvas" xmlns:mc="http://schemas.openxmlformats.org/markup-compatibility/2006" xmlns:o="urn:schemas-microsoft-com:office:office" xmlns:r="http://schemas.openxmlformats.org/officeDocument/2006/relationships" xmlns:m="http://schemas.openxmlformats.org/officeDocument/2006/math" xmlns:v="urn:schemas-microsoft-com:vml" xmlns:wp14="http://schemas.microsoft.com/office/word/2010/wordprocessingDrawing" xmlns:wp="http://schemas.openxmlformats.org/drawingml/2006/wordprocessingDrawing" xmlns:w10="urn:schemas-microsoft-com:office:word" xmlns:w="http://schemas.openxmlformats.org/wordprocessingml/2006/main" xmlns:w14="http://schemas.microsoft.com/office/word/2010/wordml" xmlns:wpg="http://schemas.microsoft.com/office/word/2010/wordprocessingGroup" xmlns:wpi="http://schemas.microsoft.com/office/word/2010/wordprocessingInk" xmlns:wne="http://schemas.microsoft.com/office/word/2006/wordml" xmlns:wps="http://schemas.microsoft.com/office/word/2010/wordprocessingShape" mc:Ignorable="w14 wp14">
   <w:p>
     <w:pPr>
       <w:pStyle w:val="Footer"/>
@@ -7441,7 +7395,7 @@
 </file>
 
 <file path=word/footer2.xml><?xml version="1.0" encoding="utf-8"?>
-<w:ftr xmlns:wpc="http://schemas.microsoft.com/office/word/2010/wordprocessingCanvas" xmlns:mc="http://schemas.openxmlformats.org/markup-compatibility/2006" xmlns:o="urn:schemas-microsoft-com:office:office" xmlns:r="http://schemas.openxmlformats.org/officeDocument/2006/relationships" xmlns:m="http://schemas.openxmlformats.org/officeDocument/2006/math" xmlns:v="urn:schemas-microsoft-com:vml" xmlns:wp14="http://schemas.microsoft.com/office/word/2010/wordprocessingDrawing" xmlns:wp="http://schemas.openxmlformats.org/drawingml/2006/wordprocessingDrawing" xmlns:w10="urn:schemas-microsoft-com:office:word" xmlns:w="http://schemas.openxmlformats.org/wordprocessingml/2006/main" xmlns:w14="http://schemas.microsoft.com/office/word/2010/wordml" xmlns:w15="http://schemas.microsoft.com/office/word/2012/wordml" xmlns:wpg="http://schemas.microsoft.com/office/word/2010/wordprocessingGroup" xmlns:wpi="http://schemas.microsoft.com/office/word/2010/wordprocessingInk" xmlns:wne="http://schemas.microsoft.com/office/word/2006/wordml" xmlns:wps="http://schemas.microsoft.com/office/word/2010/wordprocessingShape" mc:Ignorable="w14 w15 wp14">
+<w:ftr xmlns:wpc="http://schemas.microsoft.com/office/word/2010/wordprocessingCanvas" xmlns:mc="http://schemas.openxmlformats.org/markup-compatibility/2006" xmlns:o="urn:schemas-microsoft-com:office:office" xmlns:r="http://schemas.openxmlformats.org/officeDocument/2006/relationships" xmlns:m="http://schemas.openxmlformats.org/officeDocument/2006/math" xmlns:v="urn:schemas-microsoft-com:vml" xmlns:wp14="http://schemas.microsoft.com/office/word/2010/wordprocessingDrawing" xmlns:wp="http://schemas.openxmlformats.org/drawingml/2006/wordprocessingDrawing" xmlns:w10="urn:schemas-microsoft-com:office:word" xmlns:w="http://schemas.openxmlformats.org/wordprocessingml/2006/main" xmlns:w14="http://schemas.microsoft.com/office/word/2010/wordml" xmlns:wpg="http://schemas.microsoft.com/office/word/2010/wordprocessingGroup" xmlns:wpi="http://schemas.microsoft.com/office/word/2010/wordprocessingInk" xmlns:wne="http://schemas.microsoft.com/office/word/2006/wordml" xmlns:wps="http://schemas.microsoft.com/office/word/2010/wordprocessingShape" mc:Ignorable="w14 wp14">
   <w:p>
     <w:pPr>
       <w:rPr>
@@ -7519,7 +7473,7 @@
       <w:rPr>
         <w:noProof/>
       </w:rPr>
-      <w:t>3</w:t>
+      <w:t>2</w:t>
     </w:r>
     <w:r>
       <w:fldChar w:fldCharType="end"/>
@@ -7540,7 +7494,7 @@
 </file>
 
 <file path=word/footnotes.xml><?xml version="1.0" encoding="utf-8"?>
-<w:footnotes xmlns:wpc="http://schemas.microsoft.com/office/word/2010/wordprocessingCanvas" xmlns:mc="http://schemas.openxmlformats.org/markup-compatibility/2006" xmlns:o="urn:schemas-microsoft-com:office:office" xmlns:r="http://schemas.openxmlformats.org/officeDocument/2006/relationships" xmlns:m="http://schemas.openxmlformats.org/officeDocument/2006/math" xmlns:v="urn:schemas-microsoft-com:vml" xmlns:wp14="http://schemas.microsoft.com/office/word/2010/wordprocessingDrawing" xmlns:wp="http://schemas.openxmlformats.org/drawingml/2006/wordprocessingDrawing" xmlns:w10="urn:schemas-microsoft-com:office:word" xmlns:w="http://schemas.openxmlformats.org/wordprocessingml/2006/main" xmlns:w14="http://schemas.microsoft.com/office/word/2010/wordml" xmlns:w15="http://schemas.microsoft.com/office/word/2012/wordml" xmlns:wpg="http://schemas.microsoft.com/office/word/2010/wordprocessingGroup" xmlns:wpi="http://schemas.microsoft.com/office/word/2010/wordprocessingInk" xmlns:wne="http://schemas.microsoft.com/office/word/2006/wordml" xmlns:wps="http://schemas.microsoft.com/office/word/2010/wordprocessingShape" mc:Ignorable="w14 w15 wp14">
+<w:footnotes xmlns:wpc="http://schemas.microsoft.com/office/word/2010/wordprocessingCanvas" xmlns:mc="http://schemas.openxmlformats.org/markup-compatibility/2006" xmlns:o="urn:schemas-microsoft-com:office:office" xmlns:r="http://schemas.openxmlformats.org/officeDocument/2006/relationships" xmlns:m="http://schemas.openxmlformats.org/officeDocument/2006/math" xmlns:v="urn:schemas-microsoft-com:vml" xmlns:wp14="http://schemas.microsoft.com/office/word/2010/wordprocessingDrawing" xmlns:wp="http://schemas.openxmlformats.org/drawingml/2006/wordprocessingDrawing" xmlns:w10="urn:schemas-microsoft-com:office:word" xmlns:w="http://schemas.openxmlformats.org/wordprocessingml/2006/main" xmlns:w14="http://schemas.microsoft.com/office/word/2010/wordml" xmlns:wpg="http://schemas.microsoft.com/office/word/2010/wordprocessingGroup" xmlns:wpi="http://schemas.microsoft.com/office/word/2010/wordprocessingInk" xmlns:wne="http://schemas.microsoft.com/office/word/2006/wordml" xmlns:wps="http://schemas.microsoft.com/office/word/2010/wordprocessingShape" mc:Ignorable="w14 wp14">
   <w:footnote w:type="separator" w:id="-1">
     <w:p>
       <w:r>
@@ -7559,7 +7513,7 @@
 </file>
 
 <file path=word/header1.xml><?xml version="1.0" encoding="utf-8"?>
-<w:hdr xmlns:wpc="http://schemas.microsoft.com/office/word/2010/wordprocessingCanvas" xmlns:mc="http://schemas.openxmlformats.org/markup-compatibility/2006" xmlns:o="urn:schemas-microsoft-com:office:office" xmlns:r="http://schemas.openxmlformats.org/officeDocument/2006/relationships" xmlns:m="http://schemas.openxmlformats.org/officeDocument/2006/math" xmlns:v="urn:schemas-microsoft-com:vml" xmlns:wp14="http://schemas.microsoft.com/office/word/2010/wordprocessingDrawing" xmlns:wp="http://schemas.openxmlformats.org/drawingml/2006/wordprocessingDrawing" xmlns:w10="urn:schemas-microsoft-com:office:word" xmlns:w="http://schemas.openxmlformats.org/wordprocessingml/2006/main" xmlns:w14="http://schemas.microsoft.com/office/word/2010/wordml" xmlns:w15="http://schemas.microsoft.com/office/word/2012/wordml" xmlns:wpg="http://schemas.microsoft.com/office/word/2010/wordprocessingGroup" xmlns:wpi="http://schemas.microsoft.com/office/word/2010/wordprocessingInk" xmlns:wne="http://schemas.microsoft.com/office/word/2006/wordml" xmlns:wps="http://schemas.microsoft.com/office/word/2010/wordprocessingShape" mc:Ignorable="w14 w15 wp14">
+<w:hdr xmlns:wpc="http://schemas.microsoft.com/office/word/2010/wordprocessingCanvas" xmlns:mc="http://schemas.openxmlformats.org/markup-compatibility/2006" xmlns:o="urn:schemas-microsoft-com:office:office" xmlns:r="http://schemas.openxmlformats.org/officeDocument/2006/relationships" xmlns:m="http://schemas.openxmlformats.org/officeDocument/2006/math" xmlns:v="urn:schemas-microsoft-com:vml" xmlns:wp14="http://schemas.microsoft.com/office/word/2010/wordprocessingDrawing" xmlns:wp="http://schemas.openxmlformats.org/drawingml/2006/wordprocessingDrawing" xmlns:w10="urn:schemas-microsoft-com:office:word" xmlns:w="http://schemas.openxmlformats.org/wordprocessingml/2006/main" xmlns:w14="http://schemas.microsoft.com/office/word/2010/wordml" xmlns:wpg="http://schemas.microsoft.com/office/word/2010/wordprocessingGroup" xmlns:wpi="http://schemas.microsoft.com/office/word/2010/wordprocessingInk" xmlns:wne="http://schemas.microsoft.com/office/word/2006/wordml" xmlns:wps="http://schemas.microsoft.com/office/word/2010/wordprocessingShape" mc:Ignorable="w14 wp14">
   <w:p>
     <w:pPr>
       <w:jc w:val="right"/>
@@ -7584,8 +7538,218 @@
 </w:hdr>
 </file>
 
+<file path=word/numbering.xml><?xml version="1.0" encoding="utf-8"?>
+<w:numbering xmlns:wpc="http://schemas.microsoft.com/office/word/2010/wordprocessingCanvas" xmlns:mc="http://schemas.openxmlformats.org/markup-compatibility/2006" xmlns:o="urn:schemas-microsoft-com:office:office" xmlns:r="http://schemas.openxmlformats.org/officeDocument/2006/relationships" xmlns:m="http://schemas.openxmlformats.org/officeDocument/2006/math" xmlns:v="urn:schemas-microsoft-com:vml" xmlns:wp14="http://schemas.microsoft.com/office/word/2010/wordprocessingDrawing" xmlns:wp="http://schemas.openxmlformats.org/drawingml/2006/wordprocessingDrawing" xmlns:w10="urn:schemas-microsoft-com:office:word" xmlns:w="http://schemas.openxmlformats.org/wordprocessingml/2006/main" xmlns:w14="http://schemas.microsoft.com/office/word/2010/wordml" xmlns:wpg="http://schemas.microsoft.com/office/word/2010/wordprocessingGroup" xmlns:wpi="http://schemas.microsoft.com/office/word/2010/wordprocessingInk" xmlns:wne="http://schemas.microsoft.com/office/word/2006/wordml" xmlns:wps="http://schemas.microsoft.com/office/word/2010/wordprocessingShape" mc:Ignorable="w14 wp14">
+  <w:abstractNum w:abstractNumId="0">
+    <w:nsid w:val="1B1649E7"/>
+    <w:multiLevelType w:val="hybridMultilevel"/>
+    <w:tmpl w:val="E62E2672"/>
+    <w:lvl w:ilvl="0" w:tplc="0409000F">
+      <w:start w:val="1"/>
+      <w:numFmt w:val="decimal"/>
+      <w:lvlText w:val="%1."/>
+      <w:lvlJc w:val="left"/>
+      <w:pPr>
+        <w:ind w:left="720" w:hanging="360"/>
+      </w:pPr>
+    </w:lvl>
+    <w:lvl w:ilvl="1" w:tplc="04090019" w:tentative="1">
+      <w:start w:val="1"/>
+      <w:numFmt w:val="lowerLetter"/>
+      <w:lvlText w:val="%2."/>
+      <w:lvlJc w:val="left"/>
+      <w:pPr>
+        <w:ind w:left="1440" w:hanging="360"/>
+      </w:pPr>
+    </w:lvl>
+    <w:lvl w:ilvl="2" w:tplc="0409001B" w:tentative="1">
+      <w:start w:val="1"/>
+      <w:numFmt w:val="lowerRoman"/>
+      <w:lvlText w:val="%3."/>
+      <w:lvlJc w:val="right"/>
+      <w:pPr>
+        <w:ind w:left="2160" w:hanging="180"/>
+      </w:pPr>
+    </w:lvl>
+    <w:lvl w:ilvl="3" w:tplc="0409000F" w:tentative="1">
+      <w:start w:val="1"/>
+      <w:numFmt w:val="decimal"/>
+      <w:lvlText w:val="%4."/>
+      <w:lvlJc w:val="left"/>
+      <w:pPr>
+        <w:ind w:left="2880" w:hanging="360"/>
+      </w:pPr>
+    </w:lvl>
+    <w:lvl w:ilvl="4" w:tplc="04090019" w:tentative="1">
+      <w:start w:val="1"/>
+      <w:numFmt w:val="lowerLetter"/>
+      <w:lvlText w:val="%5."/>
+      <w:lvlJc w:val="left"/>
+      <w:pPr>
+        <w:ind w:left="3600" w:hanging="360"/>
+      </w:pPr>
+    </w:lvl>
+    <w:lvl w:ilvl="5" w:tplc="0409001B" w:tentative="1">
+      <w:start w:val="1"/>
+      <w:numFmt w:val="lowerRoman"/>
+      <w:lvlText w:val="%6."/>
+      <w:lvlJc w:val="right"/>
+      <w:pPr>
+        <w:ind w:left="4320" w:hanging="180"/>
+      </w:pPr>
+    </w:lvl>
+    <w:lvl w:ilvl="6" w:tplc="0409000F" w:tentative="1">
+      <w:start w:val="1"/>
+      <w:numFmt w:val="decimal"/>
+      <w:lvlText w:val="%7."/>
+      <w:lvlJc w:val="left"/>
+      <w:pPr>
+        <w:ind w:left="5040" w:hanging="360"/>
+      </w:pPr>
+    </w:lvl>
+    <w:lvl w:ilvl="7" w:tplc="04090019" w:tentative="1">
+      <w:start w:val="1"/>
+      <w:numFmt w:val="lowerLetter"/>
+      <w:lvlText w:val="%8."/>
+      <w:lvlJc w:val="left"/>
+      <w:pPr>
+        <w:ind w:left="5760" w:hanging="360"/>
+      </w:pPr>
+    </w:lvl>
+    <w:lvl w:ilvl="8" w:tplc="0409001B" w:tentative="1">
+      <w:start w:val="1"/>
+      <w:numFmt w:val="lowerRoman"/>
+      <w:lvlText w:val="%9."/>
+      <w:lvlJc w:val="right"/>
+      <w:pPr>
+        <w:ind w:left="6480" w:hanging="180"/>
+      </w:pPr>
+    </w:lvl>
+  </w:abstractNum>
+  <w:abstractNum w:abstractNumId="1">
+    <w:nsid w:val="78761CA4"/>
+    <w:multiLevelType w:val="hybridMultilevel"/>
+    <w:tmpl w:val="EC54DDEA"/>
+    <w:lvl w:ilvl="0" w:tplc="04090001">
+      <w:start w:val="1"/>
+      <w:numFmt w:val="bullet"/>
+      <w:lvlText w:val=""/>
+      <w:lvlJc w:val="left"/>
+      <w:pPr>
+        <w:ind w:left="720" w:hanging="360"/>
+      </w:pPr>
+      <w:rPr>
+        <w:rFonts w:ascii="Symbol" w:hAnsi="Symbol" w:hint="default"/>
+      </w:rPr>
+    </w:lvl>
+    <w:lvl w:ilvl="1" w:tplc="04090003" w:tentative="1">
+      <w:start w:val="1"/>
+      <w:numFmt w:val="bullet"/>
+      <w:lvlText w:val="o"/>
+      <w:lvlJc w:val="left"/>
+      <w:pPr>
+        <w:ind w:left="1440" w:hanging="360"/>
+      </w:pPr>
+      <w:rPr>
+        <w:rFonts w:ascii="Courier New" w:hAnsi="Courier New" w:cs="Courier New" w:hint="default"/>
+      </w:rPr>
+    </w:lvl>
+    <w:lvl w:ilvl="2" w:tplc="04090005" w:tentative="1">
+      <w:start w:val="1"/>
+      <w:numFmt w:val="bullet"/>
+      <w:lvlText w:val=""/>
+      <w:lvlJc w:val="left"/>
+      <w:pPr>
+        <w:ind w:left="2160" w:hanging="360"/>
+      </w:pPr>
+      <w:rPr>
+        <w:rFonts w:ascii="Wingdings" w:hAnsi="Wingdings" w:hint="default"/>
+      </w:rPr>
+    </w:lvl>
+    <w:lvl w:ilvl="3" w:tplc="04090001" w:tentative="1">
+      <w:start w:val="1"/>
+      <w:numFmt w:val="bullet"/>
+      <w:lvlText w:val=""/>
+      <w:lvlJc w:val="left"/>
+      <w:pPr>
+        <w:ind w:left="2880" w:hanging="360"/>
+      </w:pPr>
+      <w:rPr>
+        <w:rFonts w:ascii="Symbol" w:hAnsi="Symbol" w:hint="default"/>
+      </w:rPr>
+    </w:lvl>
+    <w:lvl w:ilvl="4" w:tplc="04090003" w:tentative="1">
+      <w:start w:val="1"/>
+      <w:numFmt w:val="bullet"/>
+      <w:lvlText w:val="o"/>
+      <w:lvlJc w:val="left"/>
+      <w:pPr>
+        <w:ind w:left="3600" w:hanging="360"/>
+      </w:pPr>
+      <w:rPr>
+        <w:rFonts w:ascii="Courier New" w:hAnsi="Courier New" w:cs="Courier New" w:hint="default"/>
+      </w:rPr>
+    </w:lvl>
+    <w:lvl w:ilvl="5" w:tplc="04090005" w:tentative="1">
+      <w:start w:val="1"/>
+      <w:numFmt w:val="bullet"/>
+      <w:lvlText w:val=""/>
+      <w:lvlJc w:val="left"/>
+      <w:pPr>
+        <w:ind w:left="4320" w:hanging="360"/>
+      </w:pPr>
+      <w:rPr>
+        <w:rFonts w:ascii="Wingdings" w:hAnsi="Wingdings" w:hint="default"/>
+      </w:rPr>
+    </w:lvl>
+    <w:lvl w:ilvl="6" w:tplc="04090001" w:tentative="1">
+      <w:start w:val="1"/>
+      <w:numFmt w:val="bullet"/>
+      <w:lvlText w:val=""/>
+      <w:lvlJc w:val="left"/>
+      <w:pPr>
+        <w:ind w:left="5040" w:hanging="360"/>
+      </w:pPr>
+      <w:rPr>
+        <w:rFonts w:ascii="Symbol" w:hAnsi="Symbol" w:hint="default"/>
+      </w:rPr>
+    </w:lvl>
+    <w:lvl w:ilvl="7" w:tplc="04090003" w:tentative="1">
+      <w:start w:val="1"/>
+      <w:numFmt w:val="bullet"/>
+      <w:lvlText w:val="o"/>
+      <w:lvlJc w:val="left"/>
+      <w:pPr>
+        <w:ind w:left="5760" w:hanging="360"/>
+      </w:pPr>
+      <w:rPr>
+        <w:rFonts w:ascii="Courier New" w:hAnsi="Courier New" w:cs="Courier New" w:hint="default"/>
+      </w:rPr>
+    </w:lvl>
+    <w:lvl w:ilvl="8" w:tplc="04090005" w:tentative="1">
+      <w:start w:val="1"/>
+      <w:numFmt w:val="bullet"/>
+      <w:lvlText w:val=""/>
+      <w:lvlJc w:val="left"/>
+      <w:pPr>
+        <w:ind w:left="6480" w:hanging="360"/>
+      </w:pPr>
+      <w:rPr>
+        <w:rFonts w:ascii="Wingdings" w:hAnsi="Wingdings" w:hint="default"/>
+      </w:rPr>
+    </w:lvl>
+  </w:abstractNum>
+  <w:num w:numId="1">
+    <w:abstractNumId w:val="1"/>
+  </w:num>
+  <w:num w:numId="2">
+    <w:abstractNumId w:val="0"/>
+  </w:num>
+</w:numbering>
+</file>
+
 <file path=word/styles.xml><?xml version="1.0" encoding="utf-8"?>
-<w:styles xmlns:mc="http://schemas.openxmlformats.org/markup-compatibility/2006" xmlns:r="http://schemas.openxmlformats.org/officeDocument/2006/relationships" xmlns:w="http://schemas.openxmlformats.org/wordprocessingml/2006/main" xmlns:w14="http://schemas.microsoft.com/office/word/2010/wordml" xmlns:w15="http://schemas.microsoft.com/office/word/2012/wordml" mc:Ignorable="w14 w15">
+<w:styles xmlns:mc="http://schemas.openxmlformats.org/markup-compatibility/2006" xmlns:r="http://schemas.openxmlformats.org/officeDocument/2006/relationships" xmlns:w="http://schemas.openxmlformats.org/wordprocessingml/2006/main" xmlns:w14="http://schemas.microsoft.com/office/word/2010/wordml" mc:Ignorable="w14">
   <w:docDefaults>
     <w:rPrDefault>
       <w:rPr>
@@ -7597,378 +7761,144 @@
     </w:rPrDefault>
     <w:pPrDefault/>
   </w:docDefaults>
-  <w:latentStyles w:defLockedState="0" w:defUIPriority="99" w:defSemiHidden="0" w:defUnhideWhenUsed="0" w:defQFormat="0" w:count="371">
-    <w:lsdException w:name="Normal" w:uiPriority="0" w:qFormat="1"/>
-    <w:lsdException w:name="heading 1" w:uiPriority="9" w:qFormat="1"/>
-    <w:lsdException w:name="heading 2" w:semiHidden="1" w:uiPriority="9" w:unhideWhenUsed="1" w:qFormat="1"/>
-    <w:lsdException w:name="heading 3" w:semiHidden="1" w:uiPriority="9" w:unhideWhenUsed="1" w:qFormat="1"/>
-    <w:lsdException w:name="heading 4" w:semiHidden="1" w:uiPriority="9" w:unhideWhenUsed="1" w:qFormat="1"/>
-    <w:lsdException w:name="heading 5" w:semiHidden="1" w:uiPriority="9" w:unhideWhenUsed="1" w:qFormat="1"/>
-    <w:lsdException w:name="heading 6" w:semiHidden="1" w:uiPriority="9" w:unhideWhenUsed="1" w:qFormat="1"/>
-    <w:lsdException w:name="heading 7" w:semiHidden="1" w:uiPriority="9" w:unhideWhenUsed="1" w:qFormat="1"/>
-    <w:lsdException w:name="heading 8" w:semiHidden="1" w:uiPriority="9" w:unhideWhenUsed="1" w:qFormat="1"/>
-    <w:lsdException w:name="heading 9" w:semiHidden="1" w:uiPriority="9" w:unhideWhenUsed="1" w:qFormat="1"/>
-    <w:lsdException w:name="index 1" w:semiHidden="1" w:unhideWhenUsed="1"/>
-    <w:lsdException w:name="index 2" w:semiHidden="1" w:unhideWhenUsed="1"/>
-    <w:lsdException w:name="index 3" w:semiHidden="1" w:unhideWhenUsed="1"/>
-    <w:lsdException w:name="index 4" w:semiHidden="1" w:unhideWhenUsed="1"/>
-    <w:lsdException w:name="index 5" w:semiHidden="1" w:unhideWhenUsed="1"/>
-    <w:lsdException w:name="index 6" w:semiHidden="1" w:unhideWhenUsed="1"/>
-    <w:lsdException w:name="index 7" w:semiHidden="1" w:unhideWhenUsed="1"/>
-    <w:lsdException w:name="index 8" w:semiHidden="1" w:unhideWhenUsed="1"/>
-    <w:lsdException w:name="index 9" w:semiHidden="1" w:unhideWhenUsed="1"/>
-    <w:lsdException w:name="toc 1" w:semiHidden="1" w:uiPriority="39" w:unhideWhenUsed="1"/>
-    <w:lsdException w:name="toc 2" w:semiHidden="1" w:uiPriority="39" w:unhideWhenUsed="1"/>
-    <w:lsdException w:name="toc 3" w:semiHidden="1" w:uiPriority="39" w:unhideWhenUsed="1"/>
-    <w:lsdException w:name="toc 4" w:semiHidden="1" w:uiPriority="39" w:unhideWhenUsed="1"/>
-    <w:lsdException w:name="toc 5" w:semiHidden="1" w:uiPriority="39" w:unhideWhenUsed="1"/>
-    <w:lsdException w:name="toc 6" w:semiHidden="1" w:uiPriority="39" w:unhideWhenUsed="1"/>
-    <w:lsdException w:name="toc 7" w:semiHidden="1" w:uiPriority="39" w:unhideWhenUsed="1"/>
-    <w:lsdException w:name="toc 8" w:semiHidden="1" w:uiPriority="39" w:unhideWhenUsed="1"/>
-    <w:lsdException w:name="toc 9" w:semiHidden="1" w:uiPriority="39" w:unhideWhenUsed="1"/>
-    <w:lsdException w:name="Normal Indent" w:semiHidden="1" w:unhideWhenUsed="1"/>
-    <w:lsdException w:name="footnote text" w:semiHidden="1" w:unhideWhenUsed="1"/>
-    <w:lsdException w:name="annotation text" w:semiHidden="1" w:unhideWhenUsed="1"/>
-    <w:lsdException w:name="header" w:semiHidden="1" w:unhideWhenUsed="1"/>
-    <w:lsdException w:name="footer" w:semiHidden="1" w:unhideWhenUsed="1"/>
-    <w:lsdException w:name="index heading" w:semiHidden="1" w:unhideWhenUsed="1"/>
-    <w:lsdException w:name="caption" w:semiHidden="1" w:uiPriority="35" w:unhideWhenUsed="1" w:qFormat="1"/>
-    <w:lsdException w:name="table of figures" w:semiHidden="1" w:unhideWhenUsed="1"/>
-    <w:lsdException w:name="envelope address" w:semiHidden="1" w:unhideWhenUsed="1"/>
-    <w:lsdException w:name="envelope return" w:semiHidden="1" w:unhideWhenUsed="1"/>
-    <w:lsdException w:name="footnote reference" w:semiHidden="1" w:unhideWhenUsed="1"/>
-    <w:lsdException w:name="annotation reference" w:semiHidden="1" w:unhideWhenUsed="1"/>
-    <w:lsdException w:name="line number" w:semiHidden="1" w:unhideWhenUsed="1"/>
-    <w:lsdException w:name="page number" w:semiHidden="1" w:unhideWhenUsed="1"/>
-    <w:lsdException w:name="endnote reference" w:semiHidden="1" w:unhideWhenUsed="1"/>
-    <w:lsdException w:name="endnote text" w:semiHidden="1" w:unhideWhenUsed="1"/>
-    <w:lsdException w:name="table of authorities" w:semiHidden="1" w:unhideWhenUsed="1"/>
-    <w:lsdException w:name="macro" w:semiHidden="1" w:unhideWhenUsed="1"/>
-    <w:lsdException w:name="toa heading" w:semiHidden="1" w:unhideWhenUsed="1"/>
-    <w:lsdException w:name="List" w:semiHidden="1" w:unhideWhenUsed="1"/>
-    <w:lsdException w:name="List Bullet" w:semiHidden="1" w:unhideWhenUsed="1"/>
-    <w:lsdException w:name="List Number" w:semiHidden="1" w:unhideWhenUsed="1"/>
-    <w:lsdException w:name="List 2" w:semiHidden="1" w:unhideWhenUsed="1"/>
-    <w:lsdException w:name="List 3" w:semiHidden="1" w:unhideWhenUsed="1"/>
-    <w:lsdException w:name="List 4" w:semiHidden="1" w:unhideWhenUsed="1"/>
-    <w:lsdException w:name="List 5" w:semiHidden="1" w:unhideWhenUsed="1"/>
-    <w:lsdException w:name="List Bullet 2" w:semiHidden="1" w:unhideWhenUsed="1"/>
-    <w:lsdException w:name="List Bullet 3" w:semiHidden="1" w:unhideWhenUsed="1"/>
-    <w:lsdException w:name="List Bullet 4" w:semiHidden="1" w:unhideWhenUsed="1"/>
-    <w:lsdException w:name="List Bullet 5" w:semiHidden="1" w:unhideWhenUsed="1"/>
-    <w:lsdException w:name="List Number 2" w:semiHidden="1" w:unhideWhenUsed="1"/>
-    <w:lsdException w:name="List Number 3" w:semiHidden="1" w:unhideWhenUsed="1"/>
-    <w:lsdException w:name="List Number 4" w:semiHidden="1" w:unhideWhenUsed="1"/>
-    <w:lsdException w:name="List Number 5" w:semiHidden="1" w:unhideWhenUsed="1"/>
-    <w:lsdException w:name="Title" w:uiPriority="10" w:qFormat="1"/>
-    <w:lsdException w:name="Closing" w:semiHidden="1" w:unhideWhenUsed="1"/>
-    <w:lsdException w:name="Signature" w:semiHidden="1" w:unhideWhenUsed="1"/>
-    <w:lsdException w:name="Default Paragraph Font" w:semiHidden="1" w:uiPriority="1" w:unhideWhenUsed="1"/>
-    <w:lsdException w:name="Body Text" w:semiHidden="1" w:unhideWhenUsed="1"/>
-    <w:lsdException w:name="Body Text Indent" w:semiHidden="1" w:unhideWhenUsed="1"/>
-    <w:lsdException w:name="List Continue" w:semiHidden="1" w:unhideWhenUsed="1"/>
-    <w:lsdException w:name="List Continue 2" w:semiHidden="1" w:unhideWhenUsed="1"/>
-    <w:lsdException w:name="List Continue 3" w:semiHidden="1" w:unhideWhenUsed="1"/>
-    <w:lsdException w:name="List Continue 4" w:semiHidden="1" w:unhideWhenUsed="1"/>
-    <w:lsdException w:name="List Continue 5" w:semiHidden="1" w:unhideWhenUsed="1"/>
-    <w:lsdException w:name="Message Header" w:semiHidden="1" w:unhideWhenUsed="1"/>
-    <w:lsdException w:name="Subtitle" w:uiPriority="11" w:qFormat="1"/>
-    <w:lsdException w:name="Salutation" w:semiHidden="1" w:unhideWhenUsed="1"/>
-    <w:lsdException w:name="Date" w:semiHidden="1" w:unhideWhenUsed="1"/>
-    <w:lsdException w:name="Body Text First Indent" w:semiHidden="1" w:unhideWhenUsed="1"/>
-    <w:lsdException w:name="Body Text First Indent 2" w:semiHidden="1" w:unhideWhenUsed="1"/>
-    <w:lsdException w:name="Note Heading" w:semiHidden="1" w:unhideWhenUsed="1"/>
-    <w:lsdException w:name="Body Text 2" w:semiHidden="1" w:unhideWhenUsed="1"/>
-    <w:lsdException w:name="Body Text 3" w:semiHidden="1" w:unhideWhenUsed="1"/>
-    <w:lsdException w:name="Body Text Indent 2" w:semiHidden="1" w:unhideWhenUsed="1"/>
-    <w:lsdException w:name="Body Text Indent 3" w:semiHidden="1" w:unhideWhenUsed="1"/>
-    <w:lsdException w:name="Block Text" w:semiHidden="1" w:unhideWhenUsed="1"/>
-    <w:lsdException w:name="Hyperlink" w:semiHidden="1" w:unhideWhenUsed="1"/>
-    <w:lsdException w:name="FollowedHyperlink" w:semiHidden="1" w:unhideWhenUsed="1"/>
-    <w:lsdException w:name="Strong" w:uiPriority="22" w:qFormat="1"/>
-    <w:lsdException w:name="Emphasis" w:uiPriority="20" w:qFormat="1"/>
-    <w:lsdException w:name="Document Map" w:semiHidden="1" w:unhideWhenUsed="1"/>
-    <w:lsdException w:name="Plain Text" w:semiHidden="1" w:unhideWhenUsed="1"/>
-    <w:lsdException w:name="E-mail Signature" w:semiHidden="1" w:unhideWhenUsed="1"/>
-    <w:lsdException w:name="HTML Top of Form" w:semiHidden="1" w:unhideWhenUsed="1"/>
-    <w:lsdException w:name="HTML Bottom of Form" w:semiHidden="1" w:unhideWhenUsed="1"/>
-    <w:lsdException w:name="Normal (Web)" w:semiHidden="1" w:unhideWhenUsed="1"/>
-    <w:lsdException w:name="HTML Acronym" w:semiHidden="1" w:unhideWhenUsed="1"/>
-    <w:lsdException w:name="HTML Address" w:semiHidden="1" w:unhideWhenUsed="1"/>
-    <w:lsdException w:name="HTML Cite" w:semiHidden="1" w:unhideWhenUsed="1"/>
-    <w:lsdException w:name="HTML Code" w:semiHidden="1" w:unhideWhenUsed="1"/>
-    <w:lsdException w:name="HTML Definition" w:semiHidden="1" w:unhideWhenUsed="1"/>
-    <w:lsdException w:name="HTML Keyboard" w:semiHidden="1" w:unhideWhenUsed="1"/>
-    <w:lsdException w:name="HTML Preformatted" w:semiHidden="1" w:unhideWhenUsed="1"/>
-    <w:lsdException w:name="HTML Sample" w:semiHidden="1" w:unhideWhenUsed="1"/>
-    <w:lsdException w:name="HTML Typewriter" w:semiHidden="1" w:unhideWhenUsed="1"/>
-    <w:lsdException w:name="HTML Variable" w:semiHidden="1" w:unhideWhenUsed="1"/>
-    <w:lsdException w:name="Normal Table" w:semiHidden="1" w:unhideWhenUsed="1"/>
-    <w:lsdException w:name="annotation subject" w:semiHidden="1" w:unhideWhenUsed="1"/>
-    <w:lsdException w:name="No List" w:semiHidden="1" w:unhideWhenUsed="1"/>
-    <w:lsdException w:name="Outline List 1" w:semiHidden="1" w:unhideWhenUsed="1"/>
-    <w:lsdException w:name="Outline List 2" w:semiHidden="1" w:unhideWhenUsed="1"/>
-    <w:lsdException w:name="Outline List 3" w:semiHidden="1" w:unhideWhenUsed="1"/>
-    <w:lsdException w:name="Table Simple 1" w:semiHidden="1" w:unhideWhenUsed="1"/>
-    <w:lsdException w:name="Table Simple 2" w:semiHidden="1" w:unhideWhenUsed="1"/>
-    <w:lsdException w:name="Table Simple 3" w:semiHidden="1" w:unhideWhenUsed="1"/>
-    <w:lsdException w:name="Table Classic 1" w:semiHidden="1" w:unhideWhenUsed="1"/>
-    <w:lsdException w:name="Table Classic 2" w:semiHidden="1" w:unhideWhenUsed="1"/>
-    <w:lsdException w:name="Table Classic 3" w:semiHidden="1" w:unhideWhenUsed="1"/>
-    <w:lsdException w:name="Table Classic 4" w:semiHidden="1" w:unhideWhenUsed="1"/>
-    <w:lsdException w:name="Table Colorful 1" w:semiHidden="1" w:unhideWhenUsed="1"/>
-    <w:lsdException w:name="Table Colorful 2" w:semiHidden="1" w:unhideWhenUsed="1"/>
-    <w:lsdException w:name="Table Colorful 3" w:semiHidden="1" w:unhideWhenUsed="1"/>
-    <w:lsdException w:name="Table Columns 1" w:semiHidden="1" w:unhideWhenUsed="1"/>
-    <w:lsdException w:name="Table Columns 2" w:semiHidden="1" w:unhideWhenUsed="1"/>
-    <w:lsdException w:name="Table Columns 3" w:semiHidden="1" w:unhideWhenUsed="1"/>
-    <w:lsdException w:name="Table Columns 4" w:semiHidden="1" w:unhideWhenUsed="1"/>
-    <w:lsdException w:name="Table Columns 5" w:semiHidden="1" w:unhideWhenUsed="1"/>
-    <w:lsdException w:name="Table Grid 1" w:semiHidden="1" w:unhideWhenUsed="1"/>
-    <w:lsdException w:name="Table Grid 2" w:semiHidden="1" w:unhideWhenUsed="1"/>
-    <w:lsdException w:name="Table Grid 3" w:semiHidden="1" w:unhideWhenUsed="1"/>
-    <w:lsdException w:name="Table Grid 4" w:semiHidden="1" w:unhideWhenUsed="1"/>
-    <w:lsdException w:name="Table Grid 5" w:semiHidden="1" w:unhideWhenUsed="1"/>
-    <w:lsdException w:name="Table Grid 6" w:semiHidden="1" w:unhideWhenUsed="1"/>
-    <w:lsdException w:name="Table Grid 7" w:semiHidden="1" w:unhideWhenUsed="1"/>
-    <w:lsdException w:name="Table Grid 8" w:semiHidden="1" w:unhideWhenUsed="1"/>
-    <w:lsdException w:name="Table List 1" w:semiHidden="1" w:unhideWhenUsed="1"/>
-    <w:lsdException w:name="Table List 2" w:semiHidden="1" w:unhideWhenUsed="1"/>
-    <w:lsdException w:name="Table List 3" w:semiHidden="1" w:unhideWhenUsed="1"/>
-    <w:lsdException w:name="Table List 4" w:semiHidden="1" w:unhideWhenUsed="1"/>
-    <w:lsdException w:name="Table List 5" w:semiHidden="1" w:unhideWhenUsed="1"/>
-    <w:lsdException w:name="Table List 6" w:semiHidden="1" w:unhideWhenUsed="1"/>
-    <w:lsdException w:name="Table List 7" w:semiHidden="1" w:unhideWhenUsed="1"/>
-    <w:lsdException w:name="Table List 8" w:semiHidden="1" w:unhideWhenUsed="1"/>
-    <w:lsdException w:name="Table 3D effects 1" w:semiHidden="1" w:unhideWhenUsed="1"/>
-    <w:lsdException w:name="Table 3D effects 2" w:semiHidden="1" w:unhideWhenUsed="1"/>
-    <w:lsdException w:name="Table 3D effects 3" w:semiHidden="1" w:unhideWhenUsed="1"/>
-    <w:lsdException w:name="Table Contemporary" w:semiHidden="1" w:unhideWhenUsed="1"/>
-    <w:lsdException w:name="Table Elegant" w:semiHidden="1" w:unhideWhenUsed="1"/>
-    <w:lsdException w:name="Table Professional" w:semiHidden="1" w:unhideWhenUsed="1"/>
-    <w:lsdException w:name="Table Subtle 1" w:semiHidden="1" w:unhideWhenUsed="1"/>
-    <w:lsdException w:name="Table Subtle 2" w:semiHidden="1" w:unhideWhenUsed="1"/>
-    <w:lsdException w:name="Table Web 1" w:semiHidden="1" w:unhideWhenUsed="1"/>
-    <w:lsdException w:name="Table Web 2" w:semiHidden="1" w:unhideWhenUsed="1"/>
-    <w:lsdException w:name="Table Web 3" w:semiHidden="1" w:unhideWhenUsed="1"/>
-    <w:lsdException w:name="Balloon Text" w:semiHidden="1" w:unhideWhenUsed="1"/>
-    <w:lsdException w:name="Table Grid" w:uiPriority="39"/>
-    <w:lsdException w:name="Table Theme" w:semiHidden="1" w:unhideWhenUsed="1"/>
-    <w:lsdException w:name="Placeholder Text" w:semiHidden="1"/>
-    <w:lsdException w:name="No Spacing" w:uiPriority="1" w:qFormat="1"/>
-    <w:lsdException w:name="Light Shading" w:uiPriority="60"/>
-    <w:lsdException w:name="Light List" w:uiPriority="61"/>
-    <w:lsdException w:name="Light Grid" w:uiPriority="62"/>
-    <w:lsdException w:name="Medium Shading 1" w:uiPriority="63"/>
-    <w:lsdException w:name="Medium Shading 2" w:uiPriority="64"/>
-    <w:lsdException w:name="Medium List 1" w:uiPriority="65"/>
-    <w:lsdException w:name="Medium List 2" w:uiPriority="66"/>
-    <w:lsdException w:name="Medium Grid 1" w:uiPriority="67"/>
-    <w:lsdException w:name="Medium Grid 2" w:uiPriority="68"/>
-    <w:lsdException w:name="Medium Grid 3" w:uiPriority="69"/>
-    <w:lsdException w:name="Dark List" w:uiPriority="70"/>
-    <w:lsdException w:name="Colorful Shading" w:uiPriority="71"/>
-    <w:lsdException w:name="Colorful List" w:uiPriority="72"/>
-    <w:lsdException w:name="Colorful Grid" w:uiPriority="73"/>
-    <w:lsdException w:name="Light Shading Accent 1" w:uiPriority="60"/>
-    <w:lsdException w:name="Light List Accent 1" w:uiPriority="61"/>
-    <w:lsdException w:name="Light Grid Accent 1" w:uiPriority="62"/>
-    <w:lsdException w:name="Medium Shading 1 Accent 1" w:uiPriority="63"/>
-    <w:lsdException w:name="Medium Shading 2 Accent 1" w:uiPriority="64"/>
-    <w:lsdException w:name="Medium List 1 Accent 1" w:uiPriority="65"/>
-    <w:lsdException w:name="Revision" w:semiHidden="1"/>
-    <w:lsdException w:name="List Paragraph" w:uiPriority="34" w:qFormat="1"/>
-    <w:lsdException w:name="Quote" w:uiPriority="29" w:qFormat="1"/>
-    <w:lsdException w:name="Intense Quote" w:uiPriority="30" w:qFormat="1"/>
-    <w:lsdException w:name="Medium List 2 Accent 1" w:uiPriority="66"/>
-    <w:lsdException w:name="Medium Grid 1 Accent 1" w:uiPriority="67"/>
-    <w:lsdException w:name="Medium Grid 2 Accent 1" w:uiPriority="68"/>
-    <w:lsdException w:name="Medium Grid 3 Accent 1" w:uiPriority="69"/>
-    <w:lsdException w:name="Dark List Accent 1" w:uiPriority="70"/>
-    <w:lsdException w:name="Colorful Shading Accent 1" w:uiPriority="71"/>
-    <w:lsdException w:name="Colorful List Accent 1" w:uiPriority="72"/>
-    <w:lsdException w:name="Colorful Grid Accent 1" w:uiPriority="73"/>
-    <w:lsdException w:name="Light Shading Accent 2" w:uiPriority="60"/>
-    <w:lsdException w:name="Light List Accent 2" w:uiPriority="61"/>
-    <w:lsdException w:name="Light Grid Accent 2" w:uiPriority="62"/>
-    <w:lsdException w:name="Medium Shading 1 Accent 2" w:uiPriority="63"/>
-    <w:lsdException w:name="Medium Shading 2 Accent 2" w:uiPriority="64"/>
-    <w:lsdException w:name="Medium List 1 Accent 2" w:uiPriority="65"/>
-    <w:lsdException w:name="Medium List 2 Accent 2" w:uiPriority="66"/>
-    <w:lsdException w:name="Medium Grid 1 Accent 2" w:uiPriority="67"/>
-    <w:lsdException w:name="Medium Grid 2 Accent 2" w:uiPriority="68"/>
-    <w:lsdException w:name="Medium Grid 3 Accent 2" w:uiPriority="69"/>
-    <w:lsdException w:name="Dark List Accent 2" w:uiPriority="70"/>
-    <w:lsdException w:name="Colorful Shading Accent 2" w:uiPriority="71"/>
-    <w:lsdException w:name="Colorful List Accent 2" w:uiPriority="72"/>
-    <w:lsdException w:name="Colorful Grid Accent 2" w:uiPriority="73"/>
-    <w:lsdException w:name="Light Shading Accent 3" w:uiPriority="60"/>
-    <w:lsdException w:name="Light List Accent 3" w:uiPriority="61"/>
-    <w:lsdException w:name="Light Grid Accent 3" w:uiPriority="62"/>
-    <w:lsdException w:name="Medium Shading 1 Accent 3" w:uiPriority="63"/>
-    <w:lsdException w:name="Medium Shading 2 Accent 3" w:uiPriority="64"/>
-    <w:lsdException w:name="Medium List 1 Accent 3" w:uiPriority="65"/>
-    <w:lsdException w:name="Medium List 2 Accent 3" w:uiPriority="66"/>
-    <w:lsdException w:name="Medium Grid 1 Accent 3" w:uiPriority="67"/>
-    <w:lsdException w:name="Medium Grid 2 Accent 3" w:uiPriority="68"/>
-    <w:lsdException w:name="Medium Grid 3 Accent 3" w:uiPriority="69"/>
-    <w:lsdException w:name="Dark List Accent 3" w:uiPriority="70"/>
-    <w:lsdException w:name="Colorful Shading Accent 3" w:uiPriority="71"/>
-    <w:lsdException w:name="Colorful List Accent 3" w:uiPriority="72"/>
-    <w:lsdException w:name="Colorful Grid Accent 3" w:uiPriority="73"/>
-    <w:lsdException w:name="Light Shading Accent 4" w:uiPriority="60"/>
-    <w:lsdException w:name="Light List Accent 4" w:uiPriority="61"/>
-    <w:lsdException w:name="Light Grid Accent 4" w:uiPriority="62"/>
-    <w:lsdException w:name="Medium Shading 1 Accent 4" w:uiPriority="63"/>
-    <w:lsdException w:name="Medium Shading 2 Accent 4" w:uiPriority="64"/>
-    <w:lsdException w:name="Medium List 1 Accent 4" w:uiPriority="65"/>
-    <w:lsdException w:name="Medium List 2 Accent 4" w:uiPriority="66"/>
-    <w:lsdException w:name="Medium Grid 1 Accent 4" w:uiPriority="67"/>
-    <w:lsdException w:name="Medium Grid 2 Accent 4" w:uiPriority="68"/>
-    <w:lsdException w:name="Medium Grid 3 Accent 4" w:uiPriority="69"/>
-    <w:lsdException w:name="Dark List Accent 4" w:uiPriority="70"/>
-    <w:lsdException w:name="Colorful Shading Accent 4" w:uiPriority="71"/>
-    <w:lsdException w:name="Colorful List Accent 4" w:uiPriority="72"/>
-    <w:lsdException w:name="Colorful Grid Accent 4" w:uiPriority="73"/>
-    <w:lsdException w:name="Light Shading Accent 5" w:uiPriority="60"/>
-    <w:lsdException w:name="Light List Accent 5" w:uiPriority="61"/>
-    <w:lsdException w:name="Light Grid Accent 5" w:uiPriority="62"/>
-    <w:lsdException w:name="Medium Shading 1 Accent 5" w:uiPriority="63"/>
-    <w:lsdException w:name="Medium Shading 2 Accent 5" w:uiPriority="64"/>
-    <w:lsdException w:name="Medium List 1 Accent 5" w:uiPriority="65"/>
-    <w:lsdException w:name="Medium List 2 Accent 5" w:uiPriority="66"/>
-    <w:lsdException w:name="Medium Grid 1 Accent 5" w:uiPriority="67"/>
-    <w:lsdException w:name="Medium Grid 2 Accent 5" w:uiPriority="68"/>
-    <w:lsdException w:name="Medium Grid 3 Accent 5" w:uiPriority="69"/>
-    <w:lsdException w:name="Dark List Accent 5" w:uiPriority="70"/>
-    <w:lsdException w:name="Colorful Shading Accent 5" w:uiPriority="71"/>
-    <w:lsdException w:name="Colorful List Accent 5" w:uiPriority="72"/>
-    <w:lsdException w:name="Colorful Grid Accent 5" w:uiPriority="73"/>
-    <w:lsdException w:name="Light Shading Accent 6" w:uiPriority="60"/>
-    <w:lsdException w:name="Light List Accent 6" w:uiPriority="61"/>
-    <w:lsdException w:name="Light Grid Accent 6" w:uiPriority="62"/>
-    <w:lsdException w:name="Medium Shading 1 Accent 6" w:uiPriority="63"/>
-    <w:lsdException w:name="Medium Shading 2 Accent 6" w:uiPriority="64"/>
-    <w:lsdException w:name="Medium List 1 Accent 6" w:uiPriority="65"/>
-    <w:lsdException w:name="Medium List 2 Accent 6" w:uiPriority="66"/>
-    <w:lsdException w:name="Medium Grid 1 Accent 6" w:uiPriority="67"/>
-    <w:lsdException w:name="Medium Grid 2 Accent 6" w:uiPriority="68"/>
-    <w:lsdException w:name="Medium Grid 3 Accent 6" w:uiPriority="69"/>
-    <w:lsdException w:name="Dark List Accent 6" w:uiPriority="70"/>
-    <w:lsdException w:name="Colorful Shading Accent 6" w:uiPriority="71"/>
-    <w:lsdException w:name="Colorful List Accent 6" w:uiPriority="72"/>
-    <w:lsdException w:name="Colorful Grid Accent 6" w:uiPriority="73"/>
-    <w:lsdException w:name="Subtle Emphasis" w:uiPriority="19" w:qFormat="1"/>
-    <w:lsdException w:name="Intense Emphasis" w:uiPriority="21" w:qFormat="1"/>
-    <w:lsdException w:name="Subtle Reference" w:uiPriority="31" w:qFormat="1"/>
-    <w:lsdException w:name="Intense Reference" w:uiPriority="32" w:qFormat="1"/>
-    <w:lsdException w:name="Book Title" w:uiPriority="33" w:qFormat="1"/>
-    <w:lsdException w:name="Bibliography" w:semiHidden="1" w:uiPriority="37" w:unhideWhenUsed="1"/>
-    <w:lsdException w:name="TOC Heading" w:semiHidden="1" w:uiPriority="39" w:unhideWhenUsed="1" w:qFormat="1"/>
-    <w:lsdException w:name="Plain Table 1" w:uiPriority="41"/>
-    <w:lsdException w:name="Plain Table 2" w:uiPriority="42"/>
-    <w:lsdException w:name="Plain Table 3" w:uiPriority="43"/>
-    <w:lsdException w:name="Plain Table 4" w:uiPriority="44"/>
-    <w:lsdException w:name="Plain Table 5" w:uiPriority="45"/>
-    <w:lsdException w:name="Grid Table Light" w:uiPriority="40"/>
-    <w:lsdException w:name="Grid Table 1 Light" w:uiPriority="46"/>
-    <w:lsdException w:name="Grid Table 2" w:uiPriority="47"/>
-    <w:lsdException w:name="Grid Table 3" w:uiPriority="48"/>
-    <w:lsdException w:name="Grid Table 4" w:uiPriority="49"/>
-    <w:lsdException w:name="Grid Table 5 Dark" w:uiPriority="50"/>
-    <w:lsdException w:name="Grid Table 6 Colorful" w:uiPriority="51"/>
-    <w:lsdException w:name="Grid Table 7 Colorful" w:uiPriority="52"/>
-    <w:lsdException w:name="Grid Table 1 Light Accent 1" w:uiPriority="46"/>
-    <w:lsdException w:name="Grid Table 2 Accent 1" w:uiPriority="47"/>
-    <w:lsdException w:name="Grid Table 3 Accent 1" w:uiPriority="48"/>
-    <w:lsdException w:name="Grid Table 4 Accent 1" w:uiPriority="49"/>
-    <w:lsdException w:name="Grid Table 5 Dark Accent 1" w:uiPriority="50"/>
-    <w:lsdException w:name="Grid Table 6 Colorful Accent 1" w:uiPriority="51"/>
-    <w:lsdException w:name="Grid Table 7 Colorful Accent 1" w:uiPriority="52"/>
-    <w:lsdException w:name="Grid Table 1 Light Accent 2" w:uiPriority="46"/>
-    <w:lsdException w:name="Grid Table 2 Accent 2" w:uiPriority="47"/>
-    <w:lsdException w:name="Grid Table 3 Accent 2" w:uiPriority="48"/>
-    <w:lsdException w:name="Grid Table 4 Accent 2" w:uiPriority="49"/>
-    <w:lsdException w:name="Grid Table 5 Dark Accent 2" w:uiPriority="50"/>
-    <w:lsdException w:name="Grid Table 6 Colorful Accent 2" w:uiPriority="51"/>
-    <w:lsdException w:name="Grid Table 7 Colorful Accent 2" w:uiPriority="52"/>
-    <w:lsdException w:name="Grid Table 1 Light Accent 3" w:uiPriority="46"/>
-    <w:lsdException w:name="Grid Table 2 Accent 3" w:uiPriority="47"/>
-    <w:lsdException w:name="Grid Table 3 Accent 3" w:uiPriority="48"/>
-    <w:lsdException w:name="Grid Table 4 Accent 3" w:uiPriority="49"/>
-    <w:lsdException w:name="Grid Table 5 Dark Accent 3" w:uiPriority="50"/>
-    <w:lsdException w:name="Grid Table 6 Colorful Accent 3" w:uiPriority="51"/>
-    <w:lsdException w:name="Grid Table 7 Colorful Accent 3" w:uiPriority="52"/>
-    <w:lsdException w:name="Grid Table 1 Light Accent 4" w:uiPriority="46"/>
-    <w:lsdException w:name="Grid Table 2 Accent 4" w:uiPriority="47"/>
-    <w:lsdException w:name="Grid Table 3 Accent 4" w:uiPriority="48"/>
-    <w:lsdException w:name="Grid Table 4 Accent 4" w:uiPriority="49"/>
-    <w:lsdException w:name="Grid Table 5 Dark Accent 4" w:uiPriority="50"/>
-    <w:lsdException w:name="Grid Table 6 Colorful Accent 4" w:uiPriority="51"/>
-    <w:lsdException w:name="Grid Table 7 Colorful Accent 4" w:uiPriority="52"/>
-    <w:lsdException w:name="Grid Table 1 Light Accent 5" w:uiPriority="46"/>
-    <w:lsdException w:name="Grid Table 2 Accent 5" w:uiPriority="47"/>
-    <w:lsdException w:name="Grid Table 3 Accent 5" w:uiPriority="48"/>
-    <w:lsdException w:name="Grid Table 4 Accent 5" w:uiPriority="49"/>
-    <w:lsdException w:name="Grid Table 5 Dark Accent 5" w:uiPriority="50"/>
-    <w:lsdException w:name="Grid Table 6 Colorful Accent 5" w:uiPriority="51"/>
-    <w:lsdException w:name="Grid Table 7 Colorful Accent 5" w:uiPriority="52"/>
-    <w:lsdException w:name="Grid Table 1 Light Accent 6" w:uiPriority="46"/>
-    <w:lsdException w:name="Grid Table 2 Accent 6" w:uiPriority="47"/>
-    <w:lsdException w:name="Grid Table 3 Accent 6" w:uiPriority="48"/>
-    <w:lsdException w:name="Grid Table 4 Accent 6" w:uiPriority="49"/>
-    <w:lsdException w:name="Grid Table 5 Dark Accent 6" w:uiPriority="50"/>
-    <w:lsdException w:name="Grid Table 6 Colorful Accent 6" w:uiPriority="51"/>
-    <w:lsdException w:name="Grid Table 7 Colorful Accent 6" w:uiPriority="52"/>
-    <w:lsdException w:name="List Table 1 Light" w:uiPriority="46"/>
-    <w:lsdException w:name="List Table 2" w:uiPriority="47"/>
-    <w:lsdException w:name="List Table 3" w:uiPriority="48"/>
-    <w:lsdException w:name="List Table 4" w:uiPriority="49"/>
-    <w:lsdException w:name="List Table 5 Dark" w:uiPriority="50"/>
-    <w:lsdException w:name="List Table 6 Colorful" w:uiPriority="51"/>
-    <w:lsdException w:name="List Table 7 Colorful" w:uiPriority="52"/>
-    <w:lsdException w:name="List Table 1 Light Accent 1" w:uiPriority="46"/>
-    <w:lsdException w:name="List Table 2 Accent 1" w:uiPriority="47"/>
-    <w:lsdException w:name="List Table 3 Accent 1" w:uiPriority="48"/>
-    <w:lsdException w:name="List Table 4 Accent 1" w:uiPriority="49"/>
-    <w:lsdException w:name="List Table 5 Dark Accent 1" w:uiPriority="50"/>
-    <w:lsdException w:name="List Table 6 Colorful Accent 1" w:uiPriority="51"/>
-    <w:lsdException w:name="List Table 7 Colorful Accent 1" w:uiPriority="52"/>
-    <w:lsdException w:name="List Table 1 Light Accent 2" w:uiPriority="46"/>
-    <w:lsdException w:name="List Table 2 Accent 2" w:uiPriority="47"/>
-    <w:lsdException w:name="List Table 3 Accent 2" w:uiPriority="48"/>
-    <w:lsdException w:name="List Table 4 Accent 2" w:uiPriority="49"/>
-    <w:lsdException w:name="List Table 5 Dark Accent 2" w:uiPriority="50"/>
-    <w:lsdException w:name="List Table 6 Colorful Accent 2" w:uiPriority="51"/>
-    <w:lsdException w:name="List Table 7 Colorful Accent 2" w:uiPriority="52"/>
-    <w:lsdException w:name="List Table 1 Light Accent 3" w:uiPriority="46"/>
-    <w:lsdException w:name="List Table 2 Accent 3" w:uiPriority="47"/>
-    <w:lsdException w:name="List Table 3 Accent 3" w:uiPriority="48"/>
-    <w:lsdException w:name="List Table 4 Accent 3" w:uiPriority="49"/>
-    <w:lsdException w:name="List Table 5 Dark Accent 3" w:uiPriority="50"/>
-    <w:lsdException w:name="List Table 6 Colorful Accent 3" w:uiPriority="51"/>
-    <w:lsdException w:name="List Table 7 Colorful Accent 3" w:uiPriority="52"/>
-    <w:lsdException w:name="List Table 1 Light Accent 4" w:uiPriority="46"/>
-    <w:lsdException w:name="List Table 2 Accent 4" w:uiPriority="47"/>
-    <w:lsdException w:name="List Table 3 Accent 4" w:uiPriority="48"/>
-    <w:lsdException w:name="List Table 4 Accent 4" w:uiPriority="49"/>
-    <w:lsdException w:name="List Table 5 Dark Accent 4" w:uiPriority="50"/>
-    <w:lsdException w:name="List Table 6 Colorful Accent 4" w:uiPriority="51"/>
-    <w:lsdException w:name="List Table 7 Colorful Accent 4" w:uiPriority="52"/>
-    <w:lsdException w:name="List Table 1 Light Accent 5" w:uiPriority="46"/>
-    <w:lsdException w:name="List Table 2 Accent 5" w:uiPriority="47"/>
-    <w:lsdException w:name="List Table 3 Accent 5" w:uiPriority="48"/>
-    <w:lsdException w:name="List Table 4 Accent 5" w:uiPriority="49"/>
-    <w:lsdException w:name="List Table 5 Dark Accent 5" w:uiPriority="50"/>
-    <w:lsdException w:name="List Table 6 Colorful Accent 5" w:uiPriority="51"/>
-    <w:lsdException w:name="List Table 7 Colorful Accent 5" w:uiPriority="52"/>
-    <w:lsdException w:name="List Table 1 Light Accent 6" w:uiPriority="46"/>
-    <w:lsdException w:name="List Table 2 Accent 6" w:uiPriority="47"/>
-    <w:lsdException w:name="List Table 3 Accent 6" w:uiPriority="48"/>
-    <w:lsdException w:name="List Table 4 Accent 6" w:uiPriority="49"/>
-    <w:lsdException w:name="List Table 5 Dark Accent 6" w:uiPriority="50"/>
-    <w:lsdException w:name="List Table 6 Colorful Accent 6" w:uiPriority="51"/>
-    <w:lsdException w:name="List Table 7 Colorful Accent 6" w:uiPriority="52"/>
+  <w:latentStyles w:defLockedState="0" w:defUIPriority="99" w:defSemiHidden="1" w:defUnhideWhenUsed="1" w:defQFormat="0" w:count="267">
+    <w:lsdException w:name="Normal" w:semiHidden="0" w:uiPriority="0" w:unhideWhenUsed="0" w:qFormat="1"/>
+    <w:lsdException w:name="heading 1" w:semiHidden="0" w:uiPriority="9" w:unhideWhenUsed="0" w:qFormat="1"/>
+    <w:lsdException w:name="heading 2" w:uiPriority="9" w:qFormat="1"/>
+    <w:lsdException w:name="heading 3" w:uiPriority="9" w:qFormat="1"/>
+    <w:lsdException w:name="heading 4" w:uiPriority="9" w:qFormat="1"/>
+    <w:lsdException w:name="heading 5" w:uiPriority="9" w:qFormat="1"/>
+    <w:lsdException w:name="heading 6" w:uiPriority="9" w:qFormat="1"/>
+    <w:lsdException w:name="heading 7" w:uiPriority="9" w:qFormat="1"/>
+    <w:lsdException w:name="heading 8" w:uiPriority="9" w:qFormat="1"/>
+    <w:lsdException w:name="heading 9" w:uiPriority="9" w:qFormat="1"/>
+    <w:lsdException w:name="toc 1" w:uiPriority="39"/>
+    <w:lsdException w:name="toc 2" w:uiPriority="39"/>
+    <w:lsdException w:name="toc 3" w:uiPriority="39"/>
+    <w:lsdException w:name="toc 4" w:uiPriority="39"/>
+    <w:lsdException w:name="toc 5" w:uiPriority="39"/>
+    <w:lsdException w:name="toc 6" w:uiPriority="39"/>
+    <w:lsdException w:name="toc 7" w:uiPriority="39"/>
+    <w:lsdException w:name="toc 8" w:uiPriority="39"/>
+    <w:lsdException w:name="toc 9" w:uiPriority="39"/>
+    <w:lsdException w:name="caption" w:uiPriority="35" w:qFormat="1"/>
+    <w:lsdException w:name="Title" w:semiHidden="0" w:uiPriority="10" w:unhideWhenUsed="0" w:qFormat="1"/>
+    <w:lsdException w:name="Default Paragraph Font" w:uiPriority="1"/>
+    <w:lsdException w:name="Subtitle" w:semiHidden="0" w:uiPriority="11" w:unhideWhenUsed="0" w:qFormat="1"/>
+    <w:lsdException w:name="Strong" w:semiHidden="0" w:uiPriority="22" w:unhideWhenUsed="0" w:qFormat="1"/>
+    <w:lsdException w:name="Emphasis" w:semiHidden="0" w:uiPriority="20" w:unhideWhenUsed="0" w:qFormat="1"/>
+    <w:lsdException w:name="Table Grid" w:semiHidden="0" w:uiPriority="39" w:unhideWhenUsed="0"/>
+    <w:lsdException w:name="Placeholder Text" w:unhideWhenUsed="0"/>
+    <w:lsdException w:name="No Spacing" w:semiHidden="0" w:uiPriority="1" w:unhideWhenUsed="0" w:qFormat="1"/>
+    <w:lsdException w:name="Light Shading" w:semiHidden="0" w:uiPriority="60" w:unhideWhenUsed="0"/>
+    <w:lsdException w:name="Light List" w:semiHidden="0" w:uiPriority="61" w:unhideWhenUsed="0"/>
+    <w:lsdException w:name="Light Grid" w:semiHidden="0" w:uiPriority="62" w:unhideWhenUsed="0"/>
+    <w:lsdException w:name="Medium Shading 1" w:semiHidden="0" w:uiPriority="63" w:unhideWhenUsed="0"/>
+    <w:lsdException w:name="Medium Shading 2" w:semiHidden="0" w:uiPriority="64" w:unhideWhenUsed="0"/>
+    <w:lsdException w:name="Medium List 1" w:semiHidden="0" w:uiPriority="65" w:unhideWhenUsed="0"/>
+    <w:lsdException w:name="Medium List 2" w:semiHidden="0" w:uiPriority="66" w:unhideWhenUsed="0"/>
+    <w:lsdException w:name="Medium Grid 1" w:semiHidden="0" w:uiPriority="67" w:unhideWhenUsed="0"/>
+    <w:lsdException w:name="Medium Grid 2" w:semiHidden="0" w:uiPriority="68" w:unhideWhenUsed="0"/>
+    <w:lsdException w:name="Medium Grid 3" w:semiHidden="0" w:uiPriority="69" w:unhideWhenUsed="0"/>
+    <w:lsdException w:name="Dark List" w:semiHidden="0" w:uiPriority="70" w:unhideWhenUsed="0"/>
+    <w:lsdException w:name="Colorful Shading" w:semiHidden="0" w:uiPriority="71" w:unhideWhenUsed="0"/>
+    <w:lsdException w:name="Colorful List" w:semiHidden="0" w:uiPriority="72" w:unhideWhenUsed="0"/>
+    <w:lsdException w:name="Colorful Grid" w:semiHidden="0" w:uiPriority="73" w:unhideWhenUsed="0"/>
+    <w:lsdException w:name="Light Shading Accent 1" w:semiHidden="0" w:uiPriority="60" w:unhideWhenUsed="0"/>
+    <w:lsdException w:name="Light List Accent 1" w:semiHidden="0" w:uiPriority="61" w:unhideWhenUsed="0"/>
+    <w:lsdException w:name="Light Grid Accent 1" w:semiHidden="0" w:uiPriority="62" w:unhideWhenUsed="0"/>
+    <w:lsdException w:name="Medium Shading 1 Accent 1" w:semiHidden="0" w:uiPriority="63" w:unhideWhenUsed="0"/>
+    <w:lsdException w:name="Medium Shading 2 Accent 1" w:semiHidden="0" w:uiPriority="64" w:unhideWhenUsed="0"/>
+    <w:lsdException w:name="Medium List 1 Accent 1" w:semiHidden="0" w:uiPriority="65" w:unhideWhenUsed="0"/>
+    <w:lsdException w:name="Revision" w:unhideWhenUsed="0"/>
+    <w:lsdException w:name="List Paragraph" w:semiHidden="0" w:uiPriority="34" w:unhideWhenUsed="0" w:qFormat="1"/>
+    <w:lsdException w:name="Quote" w:semiHidden="0" w:uiPriority="29" w:unhideWhenUsed="0" w:qFormat="1"/>
+    <w:lsdException w:name="Intense Quote" w:semiHidden="0" w:uiPriority="30" w:unhideWhenUsed="0" w:qFormat="1"/>
+    <w:lsdException w:name="Medium List 2 Accent 1" w:semiHidden="0" w:uiPriority="66" w:unhideWhenUsed="0"/>
+    <w:lsdException w:name="Medium Grid 1 Accent 1" w:semiHidden="0" w:uiPriority="67" w:unhideWhenUsed="0"/>
+    <w:lsdException w:name="Medium Grid 2 Accent 1" w:semiHidden="0" w:uiPriority="68" w:unhideWhenUsed="0"/>
+    <w:lsdException w:name="Medium Grid 3 Accent 1" w:semiHidden="0" w:uiPriority="69" w:unhideWhenUsed="0"/>
+    <w:lsdException w:name="Dark List Accent 1" w:semiHidden="0" w:uiPriority="70" w:unhideWhenUsed="0"/>
+    <w:lsdException w:name="Colorful Shading Accent 1" w:semiHidden="0" w:uiPriority="71" w:unhideWhenUsed="0"/>
+    <w:lsdException w:name="Colorful List Accent 1" w:semiHidden="0" w:uiPriority="72" w:unhideWhenUsed="0"/>
+    <w:lsdException w:name="Colorful Grid Accent 1" w:semiHidden="0" w:uiPriority="73" w:unhideWhenUsed="0"/>
+    <w:lsdException w:name="Light Shading Accent 2" w:semiHidden="0" w:uiPriority="60" w:unhideWhenUsed="0"/>
+    <w:lsdException w:name="Light List Accent 2" w:semiHidden="0" w:uiPriority="61" w:unhideWhenUsed="0"/>
+    <w:lsdException w:name="Light Grid Accent 2" w:semiHidden="0" w:uiPriority="62" w:unhideWhenUsed="0"/>
+    <w:lsdException w:name="Medium Shading 1 Accent 2" w:semiHidden="0" w:uiPriority="63" w:unhideWhenUsed="0"/>
+    <w:lsdException w:name="Medium Shading 2 Accent 2" w:semiHidden="0" w:uiPriority="64" w:unhideWhenUsed="0"/>
+    <w:lsdException w:name="Medium List 1 Accent 2" w:semiHidden="0" w:uiPriority="65" w:unhideWhenUsed="0"/>
+    <w:lsdException w:name="Medium List 2 Accent 2" w:semiHidden="0" w:uiPriority="66" w:unhideWhenUsed="0"/>
+    <w:lsdException w:name="Medium Grid 1 Accent 2" w:semiHidden="0" w:uiPriority="67" w:unhideWhenUsed="0"/>
+    <w:lsdException w:name="Medium Grid 2 Accent 2" w:semiHidden="0" w:uiPriority="68" w:unhideWhenUsed="0"/>
+    <w:lsdException w:name="Medium Grid 3 Accent 2" w:semiHidden="0" w:uiPriority="69" w:unhideWhenUsed="0"/>
+    <w:lsdException w:name="Dark List Accent 2" w:semiHidden="0" w:uiPriority="70" w:unhideWhenUsed="0"/>
+    <w:lsdException w:name="Colorful Shading Accent 2" w:semiHidden="0" w:uiPriority="71" w:unhideWhenUsed="0"/>
+    <w:lsdException w:name="Colorful List Accent 2" w:semiHidden="0" w:uiPriority="72" w:unhideWhenUsed="0"/>
+    <w:lsdException w:name="Colorful Grid Accent 2" w:semiHidden="0" w:uiPriority="73" w:unhideWhenUsed="0"/>
+    <w:lsdException w:name="Light Shading Accent 3" w:semiHidden="0" w:uiPriority="60" w:unhideWhenUsed="0"/>
+    <w:lsdException w:name="Light List Accent 3" w:semiHidden="0" w:uiPriority="61" w:unhideWhenUsed="0"/>
+    <w:lsdException w:name="Light Grid Accent 3" w:semiHidden="0" w:uiPriority="62" w:unhideWhenUsed="0"/>
+    <w:lsdException w:name="Medium Shading 1 Accent 3" w:semiHidden="0" w:uiPriority="63" w:unhideWhenUsed="0"/>
+    <w:lsdException w:name="Medium Shading 2 Accent 3" w:semiHidden="0" w:uiPriority="64" w:unhideWhenUsed="0"/>
+    <w:lsdException w:name="Medium List 1 Accent 3" w:semiHidden="0" w:uiPriority="65" w:unhideWhenUsed="0"/>
+    <w:lsdException w:name="Medium List 2 Accent 3" w:semiHidden="0" w:uiPriority="66" w:unhideWhenUsed="0"/>
+    <w:lsdException w:name="Medium Grid 1 Accent 3" w:semiHidden="0" w:uiPriority="67" w:unhideWhenUsed="0"/>
+    <w:lsdException w:name="Medium Grid 2 Accent 3" w:semiHidden="0" w:uiPriority="68" w:unhideWhenUsed="0"/>
+    <w:lsdException w:name="Medium Grid 3 Accent 3" w:semiHidden="0" w:uiPriority="69" w:unhideWhenUsed="0"/>
+    <w:lsdException w:name="Dark List Accent 3" w:semiHidden="0" w:uiPriority="70" w:unhideWhenUsed="0"/>
+    <w:lsdException w:name="Colorful Shading Accent 3" w:semiHidden="0" w:uiPriority="71" w:unhideWhenUsed="0"/>
+    <w:lsdException w:name="Colorful List Accent 3" w:semiHidden="0" w:uiPriority="72" w:unhideWhenUsed="0"/>
+    <w:lsdException w:name="Colorful Grid Accent 3" w:semiHidden="0" w:uiPriority="73" w:unhideWhenUsed="0"/>
+    <w:lsdException w:name="Light Shading Accent 4" w:semiHidden="0" w:uiPriority="60" w:unhideWhenUsed="0"/>
+    <w:lsdException w:name="Light List Accent 4" w:semiHidden="0" w:uiPriority="61" w:unhideWhenUsed="0"/>
+    <w:lsdException w:name="Light Grid Accent 4" w:semiHidden="0" w:uiPriority="62" w:unhideWhenUsed="0"/>
+    <w:lsdException w:name="Medium Shading 1 Accent 4" w:semiHidden="0" w:uiPriority="63" w:unhideWhenUsed="0"/>
+    <w:lsdException w:name="Medium Shading 2 Accent 4" w:semiHidden="0" w:uiPriority="64" w:unhideWhenUsed="0"/>
+    <w:lsdException w:name="Medium List 1 Accent 4" w:semiHidden="0" w:uiPriority="65" w:unhideWhenUsed="0"/>
+    <w:lsdException w:name="Medium List 2 Accent 4" w:semiHidden="0" w:uiPriority="66" w:unhideWhenUsed="0"/>
+    <w:lsdException w:name="Medium Grid 1 Accent 4" w:semiHidden="0" w:uiPriority="67" w:unhideWhenUsed="0"/>
+    <w:lsdException w:name="Medium Grid 2 Accent 4" w:semiHidden="0" w:uiPriority="68" w:unhideWhenUsed="0"/>
+    <w:lsdException w:name="Medium Grid 3 Accent 4" w:semiHidden="0" w:uiPriority="69" w:unhideWhenUsed="0"/>
+    <w:lsdException w:name="Dark List Accent 4" w:semiHidden="0" w:uiPriority="70" w:unhideWhenUsed="0"/>
+    <w:lsdException w:name="Colorful Shading Accent 4" w:semiHidden="0" w:uiPriority="71" w:unhideWhenUsed="0"/>
+    <w:lsdException w:name="Colorful List Accent 4" w:semiHidden="0" w:uiPriority="72" w:unhideWhenUsed="0"/>
+    <w:lsdException w:name="Colorful Grid Accent 4" w:semiHidden="0" w:uiPriority="73" w:unhideWhenUsed="0"/>
+    <w:lsdException w:name="Light Shading Accent 5" w:semiHidden="0" w:uiPriority="60" w:unhideWhenUsed="0"/>
+    <w:lsdException w:name="Light List Accent 5" w:semiHidden="0" w:uiPriority="61" w:unhideWhenUsed="0"/>
+    <w:lsdException w:name="Light Grid Accent 5" w:semiHidden="0" w:uiPriority="62" w:unhideWhenUsed="0"/>
+    <w:lsdException w:name="Medium Shading 1 Accent 5" w:semiHidden="0" w:uiPriority="63" w:unhideWhenUsed="0"/>
+    <w:lsdException w:name="Medium Shading 2 Accent 5" w:semiHidden="0" w:uiPriority="64" w:unhideWhenUsed="0"/>
+    <w:lsdException w:name="Medium List 1 Accent 5" w:semiHidden="0" w:uiPriority="65" w:unhideWhenUsed="0"/>
+    <w:lsdException w:name="Medium List 2 Accent 5" w:semiHidden="0" w:uiPriority="66" w:unhideWhenUsed="0"/>
+    <w:lsdException w:name="Medium Grid 1 Accent 5" w:semiHidden="0" w:uiPriority="67" w:unhideWhenUsed="0"/>
+    <w:lsdException w:name="Medium Grid 2 Accent 5" w:semiHidden="0" w:uiPriority="68" w:unhideWhenUsed="0"/>
+    <w:lsdException w:name="Medium Grid 3 Accent 5" w:semiHidden="0" w:uiPriority="69" w:unhideWhenUsed="0"/>
+    <w:lsdException w:name="Dark List Accent 5" w:semiHidden="0" w:uiPriority="70" w:unhideWhenUsed="0"/>
+    <w:lsdException w:name="Colorful Shading Accent 5" w:semiHidden="0" w:uiPriority="71" w:unhideWhenUsed="0"/>
+    <w:lsdException w:name="Colorful List Accent 5" w:semiHidden="0" w:uiPriority="72" w:unhideWhenUsed="0"/>
+    <w:lsdException w:name="Colorful Grid Accent 5" w:semiHidden="0" w:uiPriority="73" w:unhideWhenUsed="0"/>
+    <w:lsdException w:name="Light Shading Accent 6" w:semiHidden="0" w:uiPriority="60" w:unhideWhenUsed="0"/>
+    <w:lsdException w:name="Light List Accent 6" w:semiHidden="0" w:uiPriority="61" w:unhideWhenUsed="0"/>
+    <w:lsdException w:name="Light Grid Accent 6" w:semiHidden="0" w:uiPriority="62" w:unhideWhenUsed="0"/>
+    <w:lsdException w:name="Medium Shading 1 Accent 6" w:semiHidden="0" w:uiPriority="63" w:unhideWhenUsed="0"/>
+    <w:lsdException w:name="Medium Shading 2 Accent 6" w:semiHidden="0" w:uiPriority="64" w:unhideWhenUsed="0"/>
+    <w:lsdException w:name="Medium List 1 Accent 6" w:semiHidden="0" w:uiPriority="65" w:unhideWhenUsed="0"/>
+    <w:lsdException w:name="Medium List 2 Accent 6" w:semiHidden="0" w:uiPriority="66" w:unhideWhenUsed="0"/>
+    <w:lsdException w:name="Medium Grid 1 Accent 6" w:semiHidden="0" w:uiPriority="67" w:unhideWhenUsed="0"/>
+    <w:lsdException w:name="Medium Grid 2 Accent 6" w:semiHidden="0" w:uiPriority="68" w:unhideWhenUsed="0"/>
+    <w:lsdException w:name="Medium Grid 3 Accent 6" w:semiHidden="0" w:uiPriority="69" w:unhideWhenUsed="0"/>
+    <w:lsdException w:name="Dark List Accent 6" w:semiHidden="0" w:uiPriority="70" w:unhideWhenUsed="0"/>
+    <w:lsdException w:name="Colorful Shading Accent 6" w:semiHidden="0" w:uiPriority="71" w:unhideWhenUsed="0"/>
+    <w:lsdException w:name="Colorful List Accent 6" w:semiHidden="0" w:uiPriority="72" w:unhideWhenUsed="0"/>
+    <w:lsdException w:name="Colorful Grid Accent 6" w:semiHidden="0" w:uiPriority="73" w:unhideWhenUsed="0"/>
+    <w:lsdException w:name="Subtle Emphasis" w:semiHidden="0" w:uiPriority="19" w:unhideWhenUsed="0" w:qFormat="1"/>
+    <w:lsdException w:name="Intense Emphasis" w:semiHidden="0" w:uiPriority="21" w:unhideWhenUsed="0" w:qFormat="1"/>
+    <w:lsdException w:name="Subtle Reference" w:semiHidden="0" w:uiPriority="31" w:unhideWhenUsed="0" w:qFormat="1"/>
+    <w:lsdException w:name="Intense Reference" w:semiHidden="0" w:uiPriority="32" w:unhideWhenUsed="0" w:qFormat="1"/>
+    <w:lsdException w:name="Book Title" w:semiHidden="0" w:uiPriority="33" w:unhideWhenUsed="0" w:qFormat="1"/>
+    <w:lsdException w:name="Bibliography" w:uiPriority="37"/>
+    <w:lsdException w:name="TOC Heading" w:uiPriority="39" w:qFormat="1"/>
   </w:latentStyles>
   <w:style w:type="paragraph" w:default="1" w:styleId="Normal">
     <w:name w:val="Normal"/>
@@ -8057,6 +7987,7 @@
     <w:uiPriority w:val="39"/>
     <w:rsid w:val="00BE3CA1"/>
     <w:tblPr>
+      <w:tblInd w:w="0" w:type="dxa"/>
       <w:tblBorders>
         <w:top w:val="single" w:sz="4" w:space="0" w:color="auto"/>
         <w:left w:val="single" w:sz="4" w:space="0" w:color="auto"/>
@@ -8065,6 +7996,12 @@
         <w:insideH w:val="single" w:sz="4" w:space="0" w:color="auto"/>
         <w:insideV w:val="single" w:sz="4" w:space="0" w:color="auto"/>
       </w:tblBorders>
+      <w:tblCellMar>
+        <w:top w:w="0" w:type="dxa"/>
+        <w:left w:w="108" w:type="dxa"/>
+        <w:bottom w:w="0" w:type="dxa"/>
+        <w:right w:w="108" w:type="dxa"/>
+      </w:tblCellMar>
     </w:tblPr>
   </w:style>
   <w:style w:type="paragraph" w:styleId="DocumentMap">
@@ -8088,6 +8025,364 @@
     <w:rsid w:val="0081088A"/>
     <w:rPr>
       <w:rFonts w:ascii="Times New Roman" w:hAnsi="Times New Roman" w:cs="Times New Roman"/>
+    </w:rPr>
+  </w:style>
+  <w:style w:type="paragraph" w:styleId="ListParagraph">
+    <w:name w:val="List Paragraph"/>
+    <w:basedOn w:val="Normal"/>
+    <w:uiPriority w:val="34"/>
+    <w:qFormat/>
+    <w:rsid w:val="00043A4C"/>
+    <w:pPr>
+      <w:ind w:left="720"/>
+      <w:contextualSpacing/>
+    </w:pPr>
+  </w:style>
+  <w:style w:type="paragraph" w:styleId="BalloonText">
+    <w:name w:val="Balloon Text"/>
+    <w:basedOn w:val="Normal"/>
+    <w:link w:val="BalloonTextChar"/>
+    <w:uiPriority w:val="99"/>
+    <w:semiHidden/>
+    <w:unhideWhenUsed/>
+    <w:rsid w:val="002233C4"/>
+    <w:rPr>
+      <w:rFonts w:ascii="Tahoma" w:hAnsi="Tahoma" w:cs="Tahoma"/>
+      <w:sz w:val="16"/>
+      <w:szCs w:val="16"/>
+    </w:rPr>
+  </w:style>
+  <w:style w:type="character" w:customStyle="1" w:styleId="BalloonTextChar">
+    <w:name w:val="Balloon Text Char"/>
+    <w:basedOn w:val="DefaultParagraphFont"/>
+    <w:link w:val="BalloonText"/>
+    <w:uiPriority w:val="99"/>
+    <w:semiHidden/>
+    <w:rsid w:val="002233C4"/>
+    <w:rPr>
+      <w:rFonts w:ascii="Tahoma" w:hAnsi="Tahoma" w:cs="Tahoma"/>
+      <w:sz w:val="16"/>
+      <w:szCs w:val="16"/>
+    </w:rPr>
+  </w:style>
+</w:styles>
+</file>
+
+<file path=word/stylesWithEffects.xml><?xml version="1.0" encoding="utf-8"?>
+<w:styles xmlns:wpc="http://schemas.microsoft.com/office/word/2010/wordprocessingCanvas" xmlns:mc="http://schemas.openxmlformats.org/markup-compatibility/2006" xmlns:o="urn:schemas-microsoft-com:office:office" xmlns:r="http://schemas.openxmlformats.org/officeDocument/2006/relationships" xmlns:m="http://schemas.openxmlformats.org/officeDocument/2006/math" xmlns:v="urn:schemas-microsoft-com:vml" xmlns:wp14="http://schemas.microsoft.com/office/word/2010/wordprocessingDrawing" xmlns:wp="http://schemas.openxmlformats.org/drawingml/2006/wordprocessingDrawing" xmlns:w10="urn:schemas-microsoft-com:office:word" xmlns:w="http://schemas.openxmlformats.org/wordprocessingml/2006/main" xmlns:w14="http://schemas.microsoft.com/office/word/2010/wordml" xmlns:wpg="http://schemas.microsoft.com/office/word/2010/wordprocessingGroup" xmlns:wpi="http://schemas.microsoft.com/office/word/2010/wordprocessingInk" xmlns:wne="http://schemas.microsoft.com/office/word/2006/wordml" xmlns:wps="http://schemas.microsoft.com/office/word/2010/wordprocessingShape" mc:Ignorable="w14 wp14">
+  <w:docDefaults>
+    <w:rPrDefault>
+      <w:rPr>
+        <w:rFonts w:asciiTheme="minorHAnsi" w:eastAsiaTheme="minorEastAsia" w:hAnsiTheme="minorHAnsi" w:cstheme="minorBidi"/>
+        <w:sz w:val="24"/>
+        <w:szCs w:val="24"/>
+        <w:lang w:val="en-US" w:eastAsia="zh-TW" w:bidi="ar-SA"/>
+      </w:rPr>
+    </w:rPrDefault>
+    <w:pPrDefault/>
+  </w:docDefaults>
+  <w:latentStyles w:defLockedState="0" w:defUIPriority="99" w:defSemiHidden="1" w:defUnhideWhenUsed="1" w:defQFormat="0" w:count="267">
+    <w:lsdException w:name="Normal" w:semiHidden="0" w:uiPriority="0" w:unhideWhenUsed="0" w:qFormat="1"/>
+    <w:lsdException w:name="heading 1" w:semiHidden="0" w:uiPriority="9" w:unhideWhenUsed="0" w:qFormat="1"/>
+    <w:lsdException w:name="heading 2" w:uiPriority="9" w:qFormat="1"/>
+    <w:lsdException w:name="heading 3" w:uiPriority="9" w:qFormat="1"/>
+    <w:lsdException w:name="heading 4" w:uiPriority="9" w:qFormat="1"/>
+    <w:lsdException w:name="heading 5" w:uiPriority="9" w:qFormat="1"/>
+    <w:lsdException w:name="heading 6" w:uiPriority="9" w:qFormat="1"/>
+    <w:lsdException w:name="heading 7" w:uiPriority="9" w:qFormat="1"/>
+    <w:lsdException w:name="heading 8" w:uiPriority="9" w:qFormat="1"/>
+    <w:lsdException w:name="heading 9" w:uiPriority="9" w:qFormat="1"/>
+    <w:lsdException w:name="toc 1" w:uiPriority="39"/>
+    <w:lsdException w:name="toc 2" w:uiPriority="39"/>
+    <w:lsdException w:name="toc 3" w:uiPriority="39"/>
+    <w:lsdException w:name="toc 4" w:uiPriority="39"/>
+    <w:lsdException w:name="toc 5" w:uiPriority="39"/>
+    <w:lsdException w:name="toc 6" w:uiPriority="39"/>
+    <w:lsdException w:name="toc 7" w:uiPriority="39"/>
+    <w:lsdException w:name="toc 8" w:uiPriority="39"/>
+    <w:lsdException w:name="toc 9" w:uiPriority="39"/>
+    <w:lsdException w:name="caption" w:uiPriority="35" w:qFormat="1"/>
+    <w:lsdException w:name="Title" w:semiHidden="0" w:uiPriority="10" w:unhideWhenUsed="0" w:qFormat="1"/>
+    <w:lsdException w:name="Default Paragraph Font" w:uiPriority="1"/>
+    <w:lsdException w:name="Subtitle" w:semiHidden="0" w:uiPriority="11" w:unhideWhenUsed="0" w:qFormat="1"/>
+    <w:lsdException w:name="Strong" w:semiHidden="0" w:uiPriority="22" w:unhideWhenUsed="0" w:qFormat="1"/>
+    <w:lsdException w:name="Emphasis" w:semiHidden="0" w:uiPriority="20" w:unhideWhenUsed="0" w:qFormat="1"/>
+    <w:lsdException w:name="Table Grid" w:semiHidden="0" w:uiPriority="39" w:unhideWhenUsed="0"/>
+    <w:lsdException w:name="Placeholder Text" w:unhideWhenUsed="0"/>
+    <w:lsdException w:name="No Spacing" w:semiHidden="0" w:uiPriority="1" w:unhideWhenUsed="0" w:qFormat="1"/>
+    <w:lsdException w:name="Light Shading" w:semiHidden="0" w:uiPriority="60" w:unhideWhenUsed="0"/>
+    <w:lsdException w:name="Light List" w:semiHidden="0" w:uiPriority="61" w:unhideWhenUsed="0"/>
+    <w:lsdException w:name="Light Grid" w:semiHidden="0" w:uiPriority="62" w:unhideWhenUsed="0"/>
+    <w:lsdException w:name="Medium Shading 1" w:semiHidden="0" w:uiPriority="63" w:unhideWhenUsed="0"/>
+    <w:lsdException w:name="Medium Shading 2" w:semiHidden="0" w:uiPriority="64" w:unhideWhenUsed="0"/>
+    <w:lsdException w:name="Medium List 1" w:semiHidden="0" w:uiPriority="65" w:unhideWhenUsed="0"/>
+    <w:lsdException w:name="Medium List 2" w:semiHidden="0" w:uiPriority="66" w:unhideWhenUsed="0"/>
+    <w:lsdException w:name="Medium Grid 1" w:semiHidden="0" w:uiPriority="67" w:unhideWhenUsed="0"/>
+    <w:lsdException w:name="Medium Grid 2" w:semiHidden="0" w:uiPriority="68" w:unhideWhenUsed="0"/>
+    <w:lsdException w:name="Medium Grid 3" w:semiHidden="0" w:uiPriority="69" w:unhideWhenUsed="0"/>
+    <w:lsdException w:name="Dark List" w:semiHidden="0" w:uiPriority="70" w:unhideWhenUsed="0"/>
+    <w:lsdException w:name="Colorful Shading" w:semiHidden="0" w:uiPriority="71" w:unhideWhenUsed="0"/>
+    <w:lsdException w:name="Colorful List" w:semiHidden="0" w:uiPriority="72" w:unhideWhenUsed="0"/>
+    <w:lsdException w:name="Colorful Grid" w:semiHidden="0" w:uiPriority="73" w:unhideWhenUsed="0"/>
+    <w:lsdException w:name="Light Shading Accent 1" w:semiHidden="0" w:uiPriority="60" w:unhideWhenUsed="0"/>
+    <w:lsdException w:name="Light List Accent 1" w:semiHidden="0" w:uiPriority="61" w:unhideWhenUsed="0"/>
+    <w:lsdException w:name="Light Grid Accent 1" w:semiHidden="0" w:uiPriority="62" w:unhideWhenUsed="0"/>
+    <w:lsdException w:name="Medium Shading 1 Accent 1" w:semiHidden="0" w:uiPriority="63" w:unhideWhenUsed="0"/>
+    <w:lsdException w:name="Medium Shading 2 Accent 1" w:semiHidden="0" w:uiPriority="64" w:unhideWhenUsed="0"/>
+    <w:lsdException w:name="Medium List 1 Accent 1" w:semiHidden="0" w:uiPriority="65" w:unhideWhenUsed="0"/>
+    <w:lsdException w:name="Revision" w:unhideWhenUsed="0"/>
+    <w:lsdException w:name="List Paragraph" w:semiHidden="0" w:uiPriority="34" w:unhideWhenUsed="0" w:qFormat="1"/>
+    <w:lsdException w:name="Quote" w:semiHidden="0" w:uiPriority="29" w:unhideWhenUsed="0" w:qFormat="1"/>
+    <w:lsdException w:name="Intense Quote" w:semiHidden="0" w:uiPriority="30" w:unhideWhenUsed="0" w:qFormat="1"/>
+    <w:lsdException w:name="Medium List 2 Accent 1" w:semiHidden="0" w:uiPriority="66" w:unhideWhenUsed="0"/>
+    <w:lsdException w:name="Medium Grid 1 Accent 1" w:semiHidden="0" w:uiPriority="67" w:unhideWhenUsed="0"/>
+    <w:lsdException w:name="Medium Grid 2 Accent 1" w:semiHidden="0" w:uiPriority="68" w:unhideWhenUsed="0"/>
+    <w:lsdException w:name="Medium Grid 3 Accent 1" w:semiHidden="0" w:uiPriority="69" w:unhideWhenUsed="0"/>
+    <w:lsdException w:name="Dark List Accent 1" w:semiHidden="0" w:uiPriority="70" w:unhideWhenUsed="0"/>
+    <w:lsdException w:name="Colorful Shading Accent 1" w:semiHidden="0" w:uiPriority="71" w:unhideWhenUsed="0"/>
+    <w:lsdException w:name="Colorful List Accent 1" w:semiHidden="0" w:uiPriority="72" w:unhideWhenUsed="0"/>
+    <w:lsdException w:name="Colorful Grid Accent 1" w:semiHidden="0" w:uiPriority="73" w:unhideWhenUsed="0"/>
+    <w:lsdException w:name="Light Shading Accent 2" w:semiHidden="0" w:uiPriority="60" w:unhideWhenUsed="0"/>
+    <w:lsdException w:name="Light List Accent 2" w:semiHidden="0" w:uiPriority="61" w:unhideWhenUsed="0"/>
+    <w:lsdException w:name="Light Grid Accent 2" w:semiHidden="0" w:uiPriority="62" w:unhideWhenUsed="0"/>
+    <w:lsdException w:name="Medium Shading 1 Accent 2" w:semiHidden="0" w:uiPriority="63" w:unhideWhenUsed="0"/>
+    <w:lsdException w:name="Medium Shading 2 Accent 2" w:semiHidden="0" w:uiPriority="64" w:unhideWhenUsed="0"/>
+    <w:lsdException w:name="Medium List 1 Accent 2" w:semiHidden="0" w:uiPriority="65" w:unhideWhenUsed="0"/>
+    <w:lsdException w:name="Medium List 2 Accent 2" w:semiHidden="0" w:uiPriority="66" w:unhideWhenUsed="0"/>
+    <w:lsdException w:name="Medium Grid 1 Accent 2" w:semiHidden="0" w:uiPriority="67" w:unhideWhenUsed="0"/>
+    <w:lsdException w:name="Medium Grid 2 Accent 2" w:semiHidden="0" w:uiPriority="68" w:unhideWhenUsed="0"/>
+    <w:lsdException w:name="Medium Grid 3 Accent 2" w:semiHidden="0" w:uiPriority="69" w:unhideWhenUsed="0"/>
+    <w:lsdException w:name="Dark List Accent 2" w:semiHidden="0" w:uiPriority="70" w:unhideWhenUsed="0"/>
+    <w:lsdException w:name="Colorful Shading Accent 2" w:semiHidden="0" w:uiPriority="71" w:unhideWhenUsed="0"/>
+    <w:lsdException w:name="Colorful List Accent 2" w:semiHidden="0" w:uiPriority="72" w:unhideWhenUsed="0"/>
+    <w:lsdException w:name="Colorful Grid Accent 2" w:semiHidden="0" w:uiPriority="73" w:unhideWhenUsed="0"/>
+    <w:lsdException w:name="Light Shading Accent 3" w:semiHidden="0" w:uiPriority="60" w:unhideWhenUsed="0"/>
+    <w:lsdException w:name="Light List Accent 3" w:semiHidden="0" w:uiPriority="61" w:unhideWhenUsed="0"/>
+    <w:lsdException w:name="Light Grid Accent 3" w:semiHidden="0" w:uiPriority="62" w:unhideWhenUsed="0"/>
+    <w:lsdException w:name="Medium Shading 1 Accent 3" w:semiHidden="0" w:uiPriority="63" w:unhideWhenUsed="0"/>
+    <w:lsdException w:name="Medium Shading 2 Accent 3" w:semiHidden="0" w:uiPriority="64" w:unhideWhenUsed="0"/>
+    <w:lsdException w:name="Medium List 1 Accent 3" w:semiHidden="0" w:uiPriority="65" w:unhideWhenUsed="0"/>
+    <w:lsdException w:name="Medium List 2 Accent 3" w:semiHidden="0" w:uiPriority="66" w:unhideWhenUsed="0"/>
+    <w:lsdException w:name="Medium Grid 1 Accent 3" w:semiHidden="0" w:uiPriority="67" w:unhideWhenUsed="0"/>
+    <w:lsdException w:name="Medium Grid 2 Accent 3" w:semiHidden="0" w:uiPriority="68" w:unhideWhenUsed="0"/>
+    <w:lsdException w:name="Medium Grid 3 Accent 3" w:semiHidden="0" w:uiPriority="69" w:unhideWhenUsed="0"/>
+    <w:lsdException w:name="Dark List Accent 3" w:semiHidden="0" w:uiPriority="70" w:unhideWhenUsed="0"/>
+    <w:lsdException w:name="Colorful Shading Accent 3" w:semiHidden="0" w:uiPriority="71" w:unhideWhenUsed="0"/>
+    <w:lsdException w:name="Colorful List Accent 3" w:semiHidden="0" w:uiPriority="72" w:unhideWhenUsed="0"/>
+    <w:lsdException w:name="Colorful Grid Accent 3" w:semiHidden="0" w:uiPriority="73" w:unhideWhenUsed="0"/>
+    <w:lsdException w:name="Light Shading Accent 4" w:semiHidden="0" w:uiPriority="60" w:unhideWhenUsed="0"/>
+    <w:lsdException w:name="Light List Accent 4" w:semiHidden="0" w:uiPriority="61" w:unhideWhenUsed="0"/>
+    <w:lsdException w:name="Light Grid Accent 4" w:semiHidden="0" w:uiPriority="62" w:unhideWhenUsed="0"/>
+    <w:lsdException w:name="Medium Shading 1 Accent 4" w:semiHidden="0" w:uiPriority="63" w:unhideWhenUsed="0"/>
+    <w:lsdException w:name="Medium Shading 2 Accent 4" w:semiHidden="0" w:uiPriority="64" w:unhideWhenUsed="0"/>
+    <w:lsdException w:name="Medium List 1 Accent 4" w:semiHidden="0" w:uiPriority="65" w:unhideWhenUsed="0"/>
+    <w:lsdException w:name="Medium List 2 Accent 4" w:semiHidden="0" w:uiPriority="66" w:unhideWhenUsed="0"/>
+    <w:lsdException w:name="Medium Grid 1 Accent 4" w:semiHidden="0" w:uiPriority="67" w:unhideWhenUsed="0"/>
+    <w:lsdException w:name="Medium Grid 2 Accent 4" w:semiHidden="0" w:uiPriority="68" w:unhideWhenUsed="0"/>
+    <w:lsdException w:name="Medium Grid 3 Accent 4" w:semiHidden="0" w:uiPriority="69" w:unhideWhenUsed="0"/>
+    <w:lsdException w:name="Dark List Accent 4" w:semiHidden="0" w:uiPriority="70" w:unhideWhenUsed="0"/>
+    <w:lsdException w:name="Colorful Shading Accent 4" w:semiHidden="0" w:uiPriority="71" w:unhideWhenUsed="0"/>
+    <w:lsdException w:name="Colorful List Accent 4" w:semiHidden="0" w:uiPriority="72" w:unhideWhenUsed="0"/>
+    <w:lsdException w:name="Colorful Grid Accent 4" w:semiHidden="0" w:uiPriority="73" w:unhideWhenUsed="0"/>
+    <w:lsdException w:name="Light Shading Accent 5" w:semiHidden="0" w:uiPriority="60" w:unhideWhenUsed="0"/>
+    <w:lsdException w:name="Light List Accent 5" w:semiHidden="0" w:uiPriority="61" w:unhideWhenUsed="0"/>
+    <w:lsdException w:name="Light Grid Accent 5" w:semiHidden="0" w:uiPriority="62" w:unhideWhenUsed="0"/>
+    <w:lsdException w:name="Medium Shading 1 Accent 5" w:semiHidden="0" w:uiPriority="63" w:unhideWhenUsed="0"/>
+    <w:lsdException w:name="Medium Shading 2 Accent 5" w:semiHidden="0" w:uiPriority="64" w:unhideWhenUsed="0"/>
+    <w:lsdException w:name="Medium List 1 Accent 5" w:semiHidden="0" w:uiPriority="65" w:unhideWhenUsed="0"/>
+    <w:lsdException w:name="Medium List 2 Accent 5" w:semiHidden="0" w:uiPriority="66" w:unhideWhenUsed="0"/>
+    <w:lsdException w:name="Medium Grid 1 Accent 5" w:semiHidden="0" w:uiPriority="67" w:unhideWhenUsed="0"/>
+    <w:lsdException w:name="Medium Grid 2 Accent 5" w:semiHidden="0" w:uiPriority="68" w:unhideWhenUsed="0"/>
+    <w:lsdException w:name="Medium Grid 3 Accent 5" w:semiHidden="0" w:uiPriority="69" w:unhideWhenUsed="0"/>
+    <w:lsdException w:name="Dark List Accent 5" w:semiHidden="0" w:uiPriority="70" w:unhideWhenUsed="0"/>
+    <w:lsdException w:name="Colorful Shading Accent 5" w:semiHidden="0" w:uiPriority="71" w:unhideWhenUsed="0"/>
+    <w:lsdException w:name="Colorful List Accent 5" w:semiHidden="0" w:uiPriority="72" w:unhideWhenUsed="0"/>
+    <w:lsdException w:name="Colorful Grid Accent 5" w:semiHidden="0" w:uiPriority="73" w:unhideWhenUsed="0"/>
+    <w:lsdException w:name="Light Shading Accent 6" w:semiHidden="0" w:uiPriority="60" w:unhideWhenUsed="0"/>
+    <w:lsdException w:name="Light List Accent 6" w:semiHidden="0" w:uiPriority="61" w:unhideWhenUsed="0"/>
+    <w:lsdException w:name="Light Grid Accent 6" w:semiHidden="0" w:uiPriority="62" w:unhideWhenUsed="0"/>
+    <w:lsdException w:name="Medium Shading 1 Accent 6" w:semiHidden="0" w:uiPriority="63" w:unhideWhenUsed="0"/>
+    <w:lsdException w:name="Medium Shading 2 Accent 6" w:semiHidden="0" w:uiPriority="64" w:unhideWhenUsed="0"/>
+    <w:lsdException w:name="Medium List 1 Accent 6" w:semiHidden="0" w:uiPriority="65" w:unhideWhenUsed="0"/>
+    <w:lsdException w:name="Medium List 2 Accent 6" w:semiHidden="0" w:uiPriority="66" w:unhideWhenUsed="0"/>
+    <w:lsdException w:name="Medium Grid 1 Accent 6" w:semiHidden="0" w:uiPriority="67" w:unhideWhenUsed="0"/>
+    <w:lsdException w:name="Medium Grid 2 Accent 6" w:semiHidden="0" w:uiPriority="68" w:unhideWhenUsed="0"/>
+    <w:lsdException w:name="Medium Grid 3 Accent 6" w:semiHidden="0" w:uiPriority="69" w:unhideWhenUsed="0"/>
+    <w:lsdException w:name="Dark List Accent 6" w:semiHidden="0" w:uiPriority="70" w:unhideWhenUsed="0"/>
+    <w:lsdException w:name="Colorful Shading Accent 6" w:semiHidden="0" w:uiPriority="71" w:unhideWhenUsed="0"/>
+    <w:lsdException w:name="Colorful List Accent 6" w:semiHidden="0" w:uiPriority="72" w:unhideWhenUsed="0"/>
+    <w:lsdException w:name="Colorful Grid Accent 6" w:semiHidden="0" w:uiPriority="73" w:unhideWhenUsed="0"/>
+    <w:lsdException w:name="Subtle Emphasis" w:semiHidden="0" w:uiPriority="19" w:unhideWhenUsed="0" w:qFormat="1"/>
+    <w:lsdException w:name="Intense Emphasis" w:semiHidden="0" w:uiPriority="21" w:unhideWhenUsed="0" w:qFormat="1"/>
+    <w:lsdException w:name="Subtle Reference" w:semiHidden="0" w:uiPriority="31" w:unhideWhenUsed="0" w:qFormat="1"/>
+    <w:lsdException w:name="Intense Reference" w:semiHidden="0" w:uiPriority="32" w:unhideWhenUsed="0" w:qFormat="1"/>
+    <w:lsdException w:name="Book Title" w:semiHidden="0" w:uiPriority="33" w:unhideWhenUsed="0" w:qFormat="1"/>
+    <w:lsdException w:name="Bibliography" w:uiPriority="37"/>
+    <w:lsdException w:name="TOC Heading" w:uiPriority="39" w:qFormat="1"/>
+  </w:latentStyles>
+  <w:style w:type="paragraph" w:default="1" w:styleId="Normal">
+    <w:name w:val="Normal"/>
+    <w:qFormat/>
+  </w:style>
+  <w:style w:type="character" w:default="1" w:styleId="DefaultParagraphFont">
+    <w:name w:val="Default Paragraph Font"/>
+    <w:uiPriority w:val="1"/>
+    <w:semiHidden/>
+    <w:unhideWhenUsed/>
+  </w:style>
+  <w:style w:type="table" w:default="1" w:styleId="TableNormal">
+    <w:name w:val="Normal Table"/>
+    <w:uiPriority w:val="99"/>
+    <w:semiHidden/>
+    <w:unhideWhenUsed/>
+    <w:tblPr>
+      <w:tblInd w:w="0" w:type="dxa"/>
+      <w:tblCellMar>
+        <w:top w:w="0" w:type="dxa"/>
+        <w:left w:w="108" w:type="dxa"/>
+        <w:bottom w:w="0" w:type="dxa"/>
+        <w:right w:w="108" w:type="dxa"/>
+      </w:tblCellMar>
+    </w:tblPr>
+  </w:style>
+  <w:style w:type="numbering" w:default="1" w:styleId="NoList">
+    <w:name w:val="No List"/>
+    <w:uiPriority w:val="99"/>
+    <w:semiHidden/>
+    <w:unhideWhenUsed/>
+  </w:style>
+  <w:style w:type="paragraph" w:styleId="Header">
+    <w:name w:val="header"/>
+    <w:basedOn w:val="Normal"/>
+    <w:link w:val="HeaderChar"/>
+    <w:uiPriority w:val="99"/>
+    <w:unhideWhenUsed/>
+    <w:rsid w:val="00581DDA"/>
+    <w:pPr>
+      <w:tabs>
+        <w:tab w:val="center" w:pos="4680"/>
+        <w:tab w:val="right" w:pos="9360"/>
+      </w:tabs>
+    </w:pPr>
+  </w:style>
+  <w:style w:type="character" w:customStyle="1" w:styleId="HeaderChar">
+    <w:name w:val="Header Char"/>
+    <w:basedOn w:val="DefaultParagraphFont"/>
+    <w:link w:val="Header"/>
+    <w:uiPriority w:val="99"/>
+    <w:rsid w:val="00581DDA"/>
+  </w:style>
+  <w:style w:type="paragraph" w:styleId="Footer">
+    <w:name w:val="footer"/>
+    <w:basedOn w:val="Normal"/>
+    <w:link w:val="FooterChar"/>
+    <w:uiPriority w:val="99"/>
+    <w:unhideWhenUsed/>
+    <w:rsid w:val="00581DDA"/>
+    <w:pPr>
+      <w:tabs>
+        <w:tab w:val="center" w:pos="4680"/>
+        <w:tab w:val="right" w:pos="9360"/>
+      </w:tabs>
+    </w:pPr>
+  </w:style>
+  <w:style w:type="character" w:customStyle="1" w:styleId="FooterChar">
+    <w:name w:val="Footer Char"/>
+    <w:basedOn w:val="DefaultParagraphFont"/>
+    <w:link w:val="Footer"/>
+    <w:uiPriority w:val="99"/>
+    <w:rsid w:val="00581DDA"/>
+  </w:style>
+  <w:style w:type="character" w:styleId="PageNumber">
+    <w:name w:val="page number"/>
+    <w:basedOn w:val="DefaultParagraphFont"/>
+    <w:uiPriority w:val="99"/>
+    <w:semiHidden/>
+    <w:unhideWhenUsed/>
+    <w:rsid w:val="00581DDA"/>
+  </w:style>
+  <w:style w:type="table" w:styleId="TableGrid">
+    <w:name w:val="Table Grid"/>
+    <w:basedOn w:val="TableNormal"/>
+    <w:uiPriority w:val="39"/>
+    <w:rsid w:val="00BE3CA1"/>
+    <w:tblPr>
+      <w:tblInd w:w="0" w:type="dxa"/>
+      <w:tblBorders>
+        <w:top w:val="single" w:sz="4" w:space="0" w:color="auto"/>
+        <w:left w:val="single" w:sz="4" w:space="0" w:color="auto"/>
+        <w:bottom w:val="single" w:sz="4" w:space="0" w:color="auto"/>
+        <w:right w:val="single" w:sz="4" w:space="0" w:color="auto"/>
+        <w:insideH w:val="single" w:sz="4" w:space="0" w:color="auto"/>
+        <w:insideV w:val="single" w:sz="4" w:space="0" w:color="auto"/>
+      </w:tblBorders>
+      <w:tblCellMar>
+        <w:top w:w="0" w:type="dxa"/>
+        <w:left w:w="108" w:type="dxa"/>
+        <w:bottom w:w="0" w:type="dxa"/>
+        <w:right w:w="108" w:type="dxa"/>
+      </w:tblCellMar>
+    </w:tblPr>
+  </w:style>
+  <w:style w:type="paragraph" w:styleId="DocumentMap">
+    <w:name w:val="Document Map"/>
+    <w:basedOn w:val="Normal"/>
+    <w:link w:val="DocumentMapChar"/>
+    <w:uiPriority w:val="99"/>
+    <w:semiHidden/>
+    <w:unhideWhenUsed/>
+    <w:rsid w:val="0081088A"/>
+    <w:rPr>
+      <w:rFonts w:ascii="Times New Roman" w:hAnsi="Times New Roman" w:cs="Times New Roman"/>
+    </w:rPr>
+  </w:style>
+  <w:style w:type="character" w:customStyle="1" w:styleId="DocumentMapChar">
+    <w:name w:val="Document Map Char"/>
+    <w:basedOn w:val="DefaultParagraphFont"/>
+    <w:link w:val="DocumentMap"/>
+    <w:uiPriority w:val="99"/>
+    <w:semiHidden/>
+    <w:rsid w:val="0081088A"/>
+    <w:rPr>
+      <w:rFonts w:ascii="Times New Roman" w:hAnsi="Times New Roman" w:cs="Times New Roman"/>
+    </w:rPr>
+  </w:style>
+  <w:style w:type="paragraph" w:styleId="ListParagraph">
+    <w:name w:val="List Paragraph"/>
+    <w:basedOn w:val="Normal"/>
+    <w:uiPriority w:val="34"/>
+    <w:qFormat/>
+    <w:rsid w:val="00043A4C"/>
+    <w:pPr>
+      <w:ind w:left="720"/>
+      <w:contextualSpacing/>
+    </w:pPr>
+  </w:style>
+  <w:style w:type="paragraph" w:styleId="BalloonText">
+    <w:name w:val="Balloon Text"/>
+    <w:basedOn w:val="Normal"/>
+    <w:link w:val="BalloonTextChar"/>
+    <w:uiPriority w:val="99"/>
+    <w:semiHidden/>
+    <w:unhideWhenUsed/>
+    <w:rsid w:val="002233C4"/>
+    <w:rPr>
+      <w:rFonts w:ascii="Tahoma" w:hAnsi="Tahoma" w:cs="Tahoma"/>
+      <w:sz w:val="16"/>
+      <w:szCs w:val="16"/>
+    </w:rPr>
+  </w:style>
+  <w:style w:type="character" w:customStyle="1" w:styleId="BalloonTextChar">
+    <w:name w:val="Balloon Text Char"/>
+    <w:basedOn w:val="DefaultParagraphFont"/>
+    <w:link w:val="BalloonText"/>
+    <w:uiPriority w:val="99"/>
+    <w:semiHidden/>
+    <w:rsid w:val="002233C4"/>
+    <w:rPr>
+      <w:rFonts w:ascii="Tahoma" w:hAnsi="Tahoma" w:cs="Tahoma"/>
+      <w:sz w:val="16"/>
+      <w:szCs w:val="16"/>
     </w:rPr>
   </w:style>
 </w:styles>
@@ -8136,7 +8431,7 @@
     </a:clrScheme>
     <a:fontScheme name="Office">
       <a:majorFont>
-        <a:latin typeface="Calibri Light" panose="020F0302020204030204"/>
+        <a:latin typeface="Calibri Light"/>
         <a:ea typeface=""/>
         <a:cs typeface=""/>
         <a:font script="Jpan" typeface="Yu Gothic Light"/>
@@ -8171,7 +8466,7 @@
         <a:font script="Geor" typeface="Sylfaen"/>
       </a:majorFont>
       <a:minorFont>
-        <a:latin typeface="Calibri" panose="020F0502020204030204"/>
+        <a:latin typeface="Calibri"/>
         <a:ea typeface=""/>
         <a:cs typeface=""/>
         <a:font script="Jpan" typeface="Yu Mincho"/>
@@ -8348,7 +8643,7 @@
   <a:extraClrSchemeLst/>
   <a:extLst>
     <a:ext uri="{05A4C25C-085E-4340-85A3-A5531E510DB2}">
-      <thm15:themeFamily xmlns:thm15="http://schemas.microsoft.com/office/thememl/2012/main" name="Office Theme" id="{62F939B6-93AF-4DB8-9C6B-D6C7DFDC589F}" vid="{4A3C46E8-61CC-4603-A589-7422A47A8E4A}"/>
+      <thm15:themeFamily xmlns:thm15="http://schemas.microsoft.com/office/thememl/2012/main" xmlns="" name="Office Theme" id="{62F939B6-93AF-4DB8-9C6B-D6C7DFDC589F}" vid="{4A3C46E8-61CC-4603-A589-7422A47A8E4A}"/>
     </a:ext>
   </a:extLst>
 </a:theme>
@@ -8359,7 +8654,7 @@
 </file>
 
 <file path=customXml/itemProps1.xml><?xml version="1.0" encoding="utf-8"?>
-<ds:datastoreItem xmlns:ds="http://schemas.openxmlformats.org/officeDocument/2006/customXml" ds:itemID="{359B6A46-972F-478E-83E4-1CECEA678BD1}">
+<ds:datastoreItem xmlns:ds="http://schemas.openxmlformats.org/officeDocument/2006/customXml" ds:itemID="{CAAB64C8-5E8A-48DA-8220-B732F731AFED}">
   <ds:schemaRefs>
     <ds:schemaRef ds:uri="http://schemas.openxmlformats.org/officeDocument/2006/bibliography"/>
   </ds:schemaRefs>

</xml_diff>

<commit_message>
report-docx can access CDraw cdx files
</commit_message>
<xml_diff>
--- a/lib/template/ELN_Reactions.docx
+++ b/lib/template/ELN_Reactions.docx
@@ -1,6 +1,6 @@
 
 <file path=word/document.xml><?xml version="1.0" encoding="utf-8"?>
-<w:document xmlns:wpc="http://schemas.microsoft.com/office/word/2010/wordprocessingCanvas" xmlns:mc="http://schemas.openxmlformats.org/markup-compatibility/2006" xmlns:o="urn:schemas-microsoft-com:office:office" xmlns:r="http://schemas.openxmlformats.org/officeDocument/2006/relationships" xmlns:m="http://schemas.openxmlformats.org/officeDocument/2006/math" xmlns:v="urn:schemas-microsoft-com:vml" xmlns:wp14="http://schemas.microsoft.com/office/word/2010/wordprocessingDrawing" xmlns:wp="http://schemas.openxmlformats.org/drawingml/2006/wordprocessingDrawing" xmlns:w10="urn:schemas-microsoft-com:office:word" xmlns:w="http://schemas.openxmlformats.org/wordprocessingml/2006/main" xmlns:w14="http://schemas.microsoft.com/office/word/2010/wordml" xmlns:wpg="http://schemas.microsoft.com/office/word/2010/wordprocessingGroup" xmlns:wpi="http://schemas.microsoft.com/office/word/2010/wordprocessingInk" xmlns:wne="http://schemas.microsoft.com/office/word/2006/wordml" xmlns:wps="http://schemas.microsoft.com/office/word/2010/wordprocessingShape" mc:Ignorable="w14 wp14">
+<w:document xmlns:wpc="http://schemas.microsoft.com/office/word/2010/wordprocessingCanvas" xmlns:mc="http://schemas.openxmlformats.org/markup-compatibility/2006" xmlns:o="urn:schemas-microsoft-com:office:office" xmlns:r="http://schemas.openxmlformats.org/officeDocument/2006/relationships" xmlns:m="http://schemas.openxmlformats.org/officeDocument/2006/math" xmlns:v="urn:schemas-microsoft-com:vml" xmlns:wp14="http://schemas.microsoft.com/office/word/2010/wordprocessingDrawing" xmlns:wp="http://schemas.openxmlformats.org/drawingml/2006/wordprocessingDrawing" xmlns:w10="urn:schemas-microsoft-com:office:word" xmlns:w="http://schemas.openxmlformats.org/wordprocessingml/2006/main" xmlns:w14="http://schemas.microsoft.com/office/word/2010/wordml" xmlns:w15="http://schemas.microsoft.com/office/word/2012/wordml" xmlns:wpg="http://schemas.microsoft.com/office/word/2010/wordprocessingGroup" xmlns:wpi="http://schemas.microsoft.com/office/word/2010/wordprocessingInk" xmlns:wne="http://schemas.microsoft.com/office/word/2006/wordml" xmlns:wps="http://schemas.microsoft.com/office/word/2010/wordprocessingShape" mc:Ignorable="w14 w15 wp14">
   <w:body>
     <w:p>
       <w:pPr>
@@ -143,9 +143,9 @@
               </wp:anchor>
             </w:drawing>
           </mc:Choice>
-          <mc:Fallback xmlns:mo="http://schemas.microsoft.com/office/mac/office/2008/main" xmlns:mv="urn:schemas-microsoft-com:mac:vml" xmlns:w15="http://schemas.microsoft.com/office/word/2012/wordml">
+          <mc:Fallback>
             <w:pict>
-              <v:line w14:anchorId="5BD62684" id="Straight Connector 1" o:spid="_x0000_s1026" style="position:absolute;z-index:251659264;visibility:visible;mso-wrap-style:square;mso-width-percent:0;mso-height-percent:0;mso-wrap-distance-left:9pt;mso-wrap-distance-top:0;mso-wrap-distance-right:9pt;mso-wrap-distance-bottom:0;mso-position-horizontal:absolute;mso-position-horizontal-relative:text;mso-position-vertical:absolute;mso-position-vertical-relative:text;mso-width-percent:0;mso-height-percent:0;mso-width-relative:margin;mso-height-relative:margin" from="-5.15pt,15.6pt" to="444.7pt,15.9pt" o:gfxdata="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" strokecolor="#5b9bd5 [3204]" strokeweight=".5pt">
+              <v:line w14:anchorId="5337C452" id="Straight Connector 1" o:spid="_x0000_s1026" style="position:absolute;z-index:251659264;visibility:visible;mso-wrap-style:square;mso-width-percent:0;mso-height-percent:0;mso-wrap-distance-left:9pt;mso-wrap-distance-top:0;mso-wrap-distance-right:9pt;mso-wrap-distance-bottom:0;mso-position-horizontal:absolute;mso-position-horizontal-relative:text;mso-position-vertical:absolute;mso-position-vertical-relative:text;mso-width-percent:0;mso-height-percent:0;mso-width-relative:margin;mso-height-relative:margin" from="-5.15pt,15.6pt" to="444.7pt,15.9pt" o:gfxdata="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" strokecolor="#5b9bd5 [3204]" strokeweight=".5pt">
                 <v:stroke joinstyle="miter"/>
               </v:line>
             </w:pict>
@@ -342,7 +342,7 @@
                     <pic:cNvPicPr/>
                   </pic:nvPicPr>
                   <pic:blipFill>
-                    <a:blip r:embed="rId9" cstate="print">
+                    <a:blip r:embed="rId8" cstate="print">
                       <a:extLst>
                         <a:ext uri="{28A0092B-C50C-407E-A947-70E740481C1C}">
                           <a14:useLocalDpi xmlns:a14="http://schemas.microsoft.com/office/drawing/2010/main" val="0"/>
@@ -434,21 +434,11 @@
         </w:rPr>
         <w:t xml:space="preserve"> </w:t>
       </w:r>
-      <w:r>
-        <w:fldChar w:fldCharType="begin"/>
-      </w:r>
-      <w:r>
-        <w:instrText xml:space="preserve"> MERGEFIELD =reaction.collections  \* MERGEFORMAT </w:instrText>
-      </w:r>
-      <w:r>
-        <w:fldChar w:fldCharType="separate"/>
-      </w:r>
-      <w:r>
-        <w:t>«=reaction.collections»</w:t>
-      </w:r>
-      <w:r>
-        <w:fldChar w:fldCharType="end"/>
-      </w:r>
+      <w:fldSimple w:instr=" MERGEFIELD =reaction.collections  \* MERGEFORMAT ">
+        <w:r>
+          <w:t>«=reaction.collections»</w:t>
+        </w:r>
+      </w:fldSimple>
     </w:p>
     <w:p>
       <w:pPr>
@@ -580,6 +570,7 @@
     </w:p>
     <w:p>
       <w:pPr>
+        <w:jc w:val="center"/>
         <w:rPr>
           <w:rFonts w:ascii="Arial" w:hAnsi="Arial" w:cs="Arial"/>
           <w:noProof/>
@@ -595,7 +586,7 @@
         <w:rPr>
           <w:rFonts w:ascii="Arial" w:hAnsi="Arial" w:cs="Arial"/>
         </w:rPr>
-        <w:instrText xml:space="preserve"> MERGEFIELD @reaction.image:start \* MERGEFORMAT </w:instrText>
+        <w:instrText xml:space="preserve"> MERGEFIELD  $$reaction.equation:start  \* MERGEFORMAT </w:instrText>
       </w:r>
       <w:r>
         <w:rPr>
@@ -608,7 +599,7 @@
           <w:rFonts w:ascii="Arial" w:hAnsi="Arial" w:cs="Arial"/>
           <w:noProof/>
         </w:rPr>
-        <w:t>«@reaction.image:start»</w:t>
+        <w:t>«$$reaction.equation:start»</w:t>
       </w:r>
       <w:r>
         <w:rPr>
@@ -617,52 +608,31 @@
         <w:fldChar w:fldCharType="end"/>
       </w:r>
       <w:r>
-        <w:rPr>
-          <w:rFonts w:ascii="Arial" w:hAnsi="Arial" w:cs="Arial"/>
-          <w:noProof/>
-          <w:lang w:eastAsia="en-US"/>
-        </w:rPr>
-        <w:drawing>
-          <wp:inline distT="0" distB="0" distL="0" distR="0" wp14:anchorId="757092BB" wp14:editId="4C7376DC">
-            <wp:extent cx="5616000" cy="1602000"/>
-            <wp:effectExtent l="0" t="0" r="0" b="0"/>
-            <wp:docPr id="8" name="Picture 8"/>
-            <wp:cNvGraphicFramePr>
-              <a:graphicFrameLocks xmlns:a="http://schemas.openxmlformats.org/drawingml/2006/main" noChangeAspect="1"/>
-            </wp:cNvGraphicFramePr>
-            <a:graphic xmlns:a="http://schemas.openxmlformats.org/drawingml/2006/main">
-              <a:graphicData uri="http://schemas.openxmlformats.org/drawingml/2006/picture">
-                <pic:pic xmlns:pic="http://schemas.openxmlformats.org/drawingml/2006/picture">
-                  <pic:nvPicPr>
-                    <pic:cNvPr id="8" name="logo1.png"/>
-                    <pic:cNvPicPr/>
-                  </pic:nvPicPr>
-                  <pic:blipFill>
-                    <a:blip r:embed="rId10">
-                      <a:extLst>
-                        <a:ext uri="{28A0092B-C50C-407E-A947-70E740481C1C}">
-                          <a14:useLocalDpi xmlns:a14="http://schemas.microsoft.com/office/drawing/2010/main" val="0"/>
-                        </a:ext>
-                      </a:extLst>
-                    </a:blip>
-                    <a:stretch>
-                      <a:fillRect/>
-                    </a:stretch>
-                  </pic:blipFill>
-                  <pic:spPr>
-                    <a:xfrm>
-                      <a:off x="0" y="0"/>
-                      <a:ext cx="5616000" cy="1602000"/>
-                    </a:xfrm>
-                    <a:prstGeom prst="rect">
-                      <a:avLst/>
-                    </a:prstGeom>
-                  </pic:spPr>
-                </pic:pic>
-              </a:graphicData>
-            </a:graphic>
-          </wp:inline>
-        </w:drawing>
+        <w:object w:dxaOrig="18787" w:dyaOrig="5510" w14:anchorId="29E4D87D">
+          <v:shapetype id="_x0000_t75" coordsize="21600,21600" o:spt="75" o:preferrelative="t" path="m@4@5l@4@11@9@11@9@5xe" filled="f" stroked="f">
+            <v:stroke joinstyle="miter"/>
+            <v:formulas>
+              <v:f eqn="if lineDrawn pixelLineWidth 0"/>
+              <v:f eqn="sum @0 1 0"/>
+              <v:f eqn="sum 0 0 @1"/>
+              <v:f eqn="prod @2 1 2"/>
+              <v:f eqn="prod @3 21600 pixelWidth"/>
+              <v:f eqn="prod @3 21600 pixelHeight"/>
+              <v:f eqn="sum @0 0 1"/>
+              <v:f eqn="prod @6 1 2"/>
+              <v:f eqn="prod @7 21600 pixelWidth"/>
+              <v:f eqn="sum @8 21600 0"/>
+              <v:f eqn="prod @7 21600 pixelHeight"/>
+              <v:f eqn="sum @10 21600 0"/>
+            </v:formulas>
+            <v:path o:extrusionok="f" gradientshapeok="t" o:connecttype="rect"/>
+            <o:lock v:ext="edit" aspectratio="t"/>
+          </v:shapetype>
+          <v:shape id="_x0000_i1025" type="#_x0000_t75" style="width:450.75pt;height:132pt" o:ole="">
+            <v:imagedata r:id="rId9" o:title=""/>
+          </v:shape>
+          <o:OLEObject Type="Embed" ProgID="ChemDraw.Document.6.0" ShapeID="_x0000_i1025" DrawAspect="Content" ObjectID="_1543389296" r:id="rId10"/>
+        </w:object>
       </w:r>
       <w:r>
         <w:rPr>
@@ -674,7 +644,7 @@
         <w:rPr>
           <w:rFonts w:ascii="Arial" w:hAnsi="Arial" w:cs="Arial"/>
         </w:rPr>
-        <w:instrText xml:space="preserve"> MERGEFIELD @reaction.image:end \* MERGEFORMAT </w:instrText>
+        <w:instrText xml:space="preserve"> MERGEFIELD  $$reaction.equation:end  \* MERGEFORMAT </w:instrText>
       </w:r>
       <w:r>
         <w:rPr>
@@ -687,12 +657,11 @@
           <w:rFonts w:ascii="Arial" w:hAnsi="Arial" w:cs="Arial"/>
           <w:noProof/>
         </w:rPr>
-        <w:t>«@reaction.image:end»</w:t>
-      </w:r>
-      <w:r>
-        <w:rPr>
-          <w:rFonts w:ascii="Arial" w:hAnsi="Arial" w:cs="Arial"/>
-          <w:noProof/>
+        <w:t>«$$reaction.equation:end»</w:t>
+      </w:r>
+      <w:r>
+        <w:rPr>
+          <w:rFonts w:ascii="Arial" w:hAnsi="Arial" w:cs="Arial"/>
         </w:rPr>
         <w:fldChar w:fldCharType="end"/>
       </w:r>
@@ -785,6 +754,7 @@
     </w:p>
     <w:p>
       <w:pPr>
+        <w:jc w:val="center"/>
         <w:rPr>
           <w:rFonts w:ascii="Arial" w:hAnsi="Arial" w:cs="Arial"/>
         </w:rPr>
@@ -799,7 +769,7 @@
         <w:rPr>
           <w:rFonts w:ascii="Arial" w:hAnsi="Arial" w:cs="Arial"/>
         </w:rPr>
-        <w:instrText xml:space="preserve"> MERGEFIELD  @reaction.image_product:start  \* MERGEFORMAT </w:instrText>
+        <w:instrText xml:space="preserve"> MERGEFIELD  $$reaction.equation_product:start  \* MERGEFORMAT </w:instrText>
       </w:r>
       <w:r>
         <w:rPr>
@@ -812,7 +782,7 @@
           <w:rFonts w:ascii="Arial" w:hAnsi="Arial" w:cs="Arial"/>
           <w:noProof/>
         </w:rPr>
-        <w:t>«@reaction.image_product:start»</w:t>
+        <w:t>«$$reaction.equation_product:start»</w:t>
       </w:r>
       <w:r>
         <w:rPr>
@@ -821,52 +791,12 @@
         <w:fldChar w:fldCharType="end"/>
       </w:r>
       <w:r>
-        <w:rPr>
-          <w:rFonts w:ascii="Arial" w:hAnsi="Arial" w:cs="Arial"/>
-          <w:noProof/>
-          <w:lang w:eastAsia="en-US"/>
-        </w:rPr>
-        <w:drawing>
-          <wp:inline distT="0" distB="0" distL="0" distR="0" wp14:anchorId="58107A8B" wp14:editId="0B3A0CDA">
-            <wp:extent cx="5616000" cy="1602000"/>
-            <wp:effectExtent l="0" t="0" r="0" b="0"/>
-            <wp:docPr id="3" name="Picture 3"/>
-            <wp:cNvGraphicFramePr>
-              <a:graphicFrameLocks xmlns:a="http://schemas.openxmlformats.org/drawingml/2006/main" noChangeAspect="1"/>
-            </wp:cNvGraphicFramePr>
-            <a:graphic xmlns:a="http://schemas.openxmlformats.org/drawingml/2006/main">
-              <a:graphicData uri="http://schemas.openxmlformats.org/drawingml/2006/picture">
-                <pic:pic xmlns:pic="http://schemas.openxmlformats.org/drawingml/2006/picture">
-                  <pic:nvPicPr>
-                    <pic:cNvPr id="8" name="logo1.png"/>
-                    <pic:cNvPicPr/>
-                  </pic:nvPicPr>
-                  <pic:blipFill>
-                    <a:blip r:embed="rId10">
-                      <a:extLst>
-                        <a:ext uri="{28A0092B-C50C-407E-A947-70E740481C1C}">
-                          <a14:useLocalDpi xmlns:a14="http://schemas.microsoft.com/office/drawing/2010/main" val="0"/>
-                        </a:ext>
-                      </a:extLst>
-                    </a:blip>
-                    <a:stretch>
-                      <a:fillRect/>
-                    </a:stretch>
-                  </pic:blipFill>
-                  <pic:spPr>
-                    <a:xfrm>
-                      <a:off x="0" y="0"/>
-                      <a:ext cx="5616000" cy="1602000"/>
-                    </a:xfrm>
-                    <a:prstGeom prst="rect">
-                      <a:avLst/>
-                    </a:prstGeom>
-                  </pic:spPr>
-                </pic:pic>
-              </a:graphicData>
-            </a:graphic>
-          </wp:inline>
-        </w:drawing>
+        <w:object w:dxaOrig="18787" w:dyaOrig="5510" w14:anchorId="40B4FE74">
+          <v:shape id="_x0000_i1026" type="#_x0000_t75" style="width:450.75pt;height:132pt" o:ole="">
+            <v:imagedata r:id="rId9" o:title=""/>
+          </v:shape>
+          <o:OLEObject Type="Embed" ProgID="ChemDraw.Document.6.0" ShapeID="_x0000_i1026" DrawAspect="Content" ObjectID="_1543389297" r:id="rId11"/>
+        </w:object>
       </w:r>
       <w:r>
         <w:rPr>
@@ -878,7 +808,7 @@
         <w:rPr>
           <w:rFonts w:ascii="Arial" w:hAnsi="Arial" w:cs="Arial"/>
         </w:rPr>
-        <w:instrText xml:space="preserve"> MERGEFIELD  @reaction.image_product:end  \* MERGEFORMAT </w:instrText>
+        <w:instrText xml:space="preserve"> MERGEFIELD  $$reaction.equation_product:end  \* MERGEFORMAT </w:instrText>
       </w:r>
       <w:r>
         <w:rPr>
@@ -891,7 +821,7 @@
           <w:rFonts w:ascii="Arial" w:hAnsi="Arial" w:cs="Arial"/>
           <w:noProof/>
         </w:rPr>
-        <w:t>«@reaction.image_product:end»</w:t>
+        <w:t>«$$reaction.equation_product:end»</w:t>
       </w:r>
       <w:r>
         <w:rPr>
@@ -941,6 +871,8 @@
         </w:rPr>
         <w:fldChar w:fldCharType="end"/>
       </w:r>
+      <w:bookmarkStart w:id="0" w:name="_GoBack"/>
+      <w:bookmarkEnd w:id="0"/>
     </w:p>
     <w:p>
       <w:pPr>
@@ -1429,9 +1361,9 @@
                     </wp:anchor>
                   </w:drawing>
                 </mc:Choice>
-                <mc:Fallback xmlns:mo="http://schemas.microsoft.com/office/mac/office/2008/main" xmlns:mv="urn:schemas-microsoft-com:mac:vml" xmlns:w15="http://schemas.microsoft.com/office/word/2012/wordml">
+                <mc:Fallback>
                   <w:pict>
-                    <v:line w14:anchorId="5FCF7CF8" id="Straight Connector 5" o:spid="_x0000_s1026" style="position:absolute;z-index:251663360;visibility:visible;mso-wrap-style:square;mso-width-percent:0;mso-wrap-distance-left:9pt;mso-wrap-distance-top:0;mso-wrap-distance-right:9pt;mso-wrap-distance-bottom:0;mso-position-horizontal:absolute;mso-position-horizontal-relative:text;mso-position-vertical:absolute;mso-position-vertical-relative:text;mso-width-percent:0;mso-width-relative:margin" from="-397.7pt,16.9pt" to="55.85pt,16.9pt" o:gfxdata="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" strokecolor="#5b9bd5 [3204]" strokeweight="1pt">
+                    <v:line w14:anchorId="3528491F" id="Straight Connector 5" o:spid="_x0000_s1026" style="position:absolute;z-index:251663360;visibility:visible;mso-wrap-style:square;mso-width-percent:0;mso-wrap-distance-left:9pt;mso-wrap-distance-top:0;mso-wrap-distance-right:9pt;mso-wrap-distance-bottom:0;mso-position-horizontal:absolute;mso-position-horizontal-relative:text;mso-position-vertical:absolute;mso-position-vertical-relative:text;mso-width-percent:0;mso-width-relative:margin" from="-397.7pt,16.9pt" to="55.85pt,16.9pt" o:gfxdata="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" strokecolor="#5b9bd5 [3204]" strokeweight="1pt">
                       <v:stroke joinstyle="miter"/>
                     </v:line>
                   </w:pict>
@@ -4205,9 +4137,9 @@
               </wp:anchor>
             </w:drawing>
           </mc:Choice>
-          <mc:Fallback xmlns:mo="http://schemas.microsoft.com/office/mac/office/2008/main" xmlns:mv="urn:schemas-microsoft-com:mac:vml" xmlns:w15="http://schemas.microsoft.com/office/word/2012/wordml">
+          <mc:Fallback>
             <w:pict>
-              <v:line w14:anchorId="0B175D85" id="Straight Connector 6" o:spid="_x0000_s1026" style="position:absolute;z-index:251661312;visibility:visible;mso-wrap-style:square;mso-width-percent:0;mso-wrap-distance-left:9pt;mso-wrap-distance-top:0;mso-wrap-distance-right:9pt;mso-wrap-distance-bottom:0;mso-position-horizontal:absolute;mso-position-horizontal-relative:text;mso-position-vertical:absolute;mso-position-vertical-relative:text;mso-width-percent:0;mso-width-relative:margin" from="3.7pt,4.45pt" to="457.25pt,4.45pt" o:gfxdata="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" strokecolor="#5b9bd5 [3204]">
+              <v:line w14:anchorId="5F90D66D" id="Straight Connector 6" o:spid="_x0000_s1026" style="position:absolute;z-index:251661312;visibility:visible;mso-wrap-style:square;mso-width-percent:0;mso-wrap-distance-left:9pt;mso-wrap-distance-top:0;mso-wrap-distance-right:9pt;mso-wrap-distance-bottom:0;mso-position-horizontal:absolute;mso-position-horizontal-relative:text;mso-position-vertical:absolute;mso-position-vertical-relative:text;mso-width-percent:0;mso-width-relative:margin" from="3.7pt,4.45pt" to="457.25pt,4.45pt" o:gfxdata="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" strokecolor="#5b9bd5 [3204]">
                 <v:stroke joinstyle="miter"/>
               </v:line>
             </w:pict>
@@ -4232,7 +4164,6 @@
           <w:sz w:val="20"/>
           <w:szCs w:val="20"/>
         </w:rPr>
-        <w:lastRenderedPageBreak/>
         <w:t>Solvent(s):</w:t>
       </w:r>
       <w:r>
@@ -4512,6 +4443,7 @@
           <w:sz w:val="20"/>
           <w:szCs w:val="20"/>
         </w:rPr>
+        <w:lastRenderedPageBreak/>
         <w:t xml:space="preserve">Description: </w:t>
       </w:r>
       <w:r>
@@ -7324,9 +7256,9 @@
       </w:r>
     </w:p>
     <w:sectPr>
-      <w:headerReference w:type="default" r:id="rId11"/>
-      <w:footerReference w:type="even" r:id="rId12"/>
-      <w:footerReference w:type="default" r:id="rId13"/>
+      <w:headerReference w:type="default" r:id="rId12"/>
+      <w:footerReference w:type="even" r:id="rId13"/>
+      <w:footerReference w:type="default" r:id="rId14"/>
       <w:pgSz w:w="11900" w:h="16840"/>
       <w:pgMar w:top="1440" w:right="1440" w:bottom="1440" w:left="1440" w:header="708" w:footer="708" w:gutter="0"/>
       <w:pgNumType w:start="1"/>
@@ -7338,7 +7270,7 @@
 </file>
 
 <file path=word/endnotes.xml><?xml version="1.0" encoding="utf-8"?>
-<w:endnotes xmlns:wpc="http://schemas.microsoft.com/office/word/2010/wordprocessingCanvas" xmlns:mc="http://schemas.openxmlformats.org/markup-compatibility/2006" xmlns:o="urn:schemas-microsoft-com:office:office" xmlns:r="http://schemas.openxmlformats.org/officeDocument/2006/relationships" xmlns:m="http://schemas.openxmlformats.org/officeDocument/2006/math" xmlns:v="urn:schemas-microsoft-com:vml" xmlns:wp14="http://schemas.microsoft.com/office/word/2010/wordprocessingDrawing" xmlns:wp="http://schemas.openxmlformats.org/drawingml/2006/wordprocessingDrawing" xmlns:w10="urn:schemas-microsoft-com:office:word" xmlns:w="http://schemas.openxmlformats.org/wordprocessingml/2006/main" xmlns:w14="http://schemas.microsoft.com/office/word/2010/wordml" xmlns:wpg="http://schemas.microsoft.com/office/word/2010/wordprocessingGroup" xmlns:wpi="http://schemas.microsoft.com/office/word/2010/wordprocessingInk" xmlns:wne="http://schemas.microsoft.com/office/word/2006/wordml" xmlns:wps="http://schemas.microsoft.com/office/word/2010/wordprocessingShape" mc:Ignorable="w14 wp14">
+<w:endnotes xmlns:wpc="http://schemas.microsoft.com/office/word/2010/wordprocessingCanvas" xmlns:mc="http://schemas.openxmlformats.org/markup-compatibility/2006" xmlns:o="urn:schemas-microsoft-com:office:office" xmlns:r="http://schemas.openxmlformats.org/officeDocument/2006/relationships" xmlns:m="http://schemas.openxmlformats.org/officeDocument/2006/math" xmlns:v="urn:schemas-microsoft-com:vml" xmlns:wp14="http://schemas.microsoft.com/office/word/2010/wordprocessingDrawing" xmlns:wp="http://schemas.openxmlformats.org/drawingml/2006/wordprocessingDrawing" xmlns:w10="urn:schemas-microsoft-com:office:word" xmlns:w="http://schemas.openxmlformats.org/wordprocessingml/2006/main" xmlns:w14="http://schemas.microsoft.com/office/word/2010/wordml" xmlns:w15="http://schemas.microsoft.com/office/word/2012/wordml" xmlns:wpg="http://schemas.microsoft.com/office/word/2010/wordprocessingGroup" xmlns:wpi="http://schemas.microsoft.com/office/word/2010/wordprocessingInk" xmlns:wne="http://schemas.microsoft.com/office/word/2006/wordml" xmlns:wps="http://schemas.microsoft.com/office/word/2010/wordprocessingShape" mc:Ignorable="w14 w15 wp14">
   <w:endnote w:type="separator" w:id="-1">
     <w:p>
       <w:r>
@@ -7357,7 +7289,7 @@
 </file>
 
 <file path=word/footer1.xml><?xml version="1.0" encoding="utf-8"?>
-<w:ftr xmlns:wpc="http://schemas.microsoft.com/office/word/2010/wordprocessingCanvas" xmlns:mc="http://schemas.openxmlformats.org/markup-compatibility/2006" xmlns:o="urn:schemas-microsoft-com:office:office" xmlns:r="http://schemas.openxmlformats.org/officeDocument/2006/relationships" xmlns:m="http://schemas.openxmlformats.org/officeDocument/2006/math" xmlns:v="urn:schemas-microsoft-com:vml" xmlns:wp14="http://schemas.microsoft.com/office/word/2010/wordprocessingDrawing" xmlns:wp="http://schemas.openxmlformats.org/drawingml/2006/wordprocessingDrawing" xmlns:w10="urn:schemas-microsoft-com:office:word" xmlns:w="http://schemas.openxmlformats.org/wordprocessingml/2006/main" xmlns:w14="http://schemas.microsoft.com/office/word/2010/wordml" xmlns:wpg="http://schemas.microsoft.com/office/word/2010/wordprocessingGroup" xmlns:wpi="http://schemas.microsoft.com/office/word/2010/wordprocessingInk" xmlns:wne="http://schemas.microsoft.com/office/word/2006/wordml" xmlns:wps="http://schemas.microsoft.com/office/word/2010/wordprocessingShape" mc:Ignorable="w14 wp14">
+<w:ftr xmlns:wpc="http://schemas.microsoft.com/office/word/2010/wordprocessingCanvas" xmlns:mc="http://schemas.openxmlformats.org/markup-compatibility/2006" xmlns:o="urn:schemas-microsoft-com:office:office" xmlns:r="http://schemas.openxmlformats.org/officeDocument/2006/relationships" xmlns:m="http://schemas.openxmlformats.org/officeDocument/2006/math" xmlns:v="urn:schemas-microsoft-com:vml" xmlns:wp14="http://schemas.microsoft.com/office/word/2010/wordprocessingDrawing" xmlns:wp="http://schemas.openxmlformats.org/drawingml/2006/wordprocessingDrawing" xmlns:w10="urn:schemas-microsoft-com:office:word" xmlns:w="http://schemas.openxmlformats.org/wordprocessingml/2006/main" xmlns:w14="http://schemas.microsoft.com/office/word/2010/wordml" xmlns:w15="http://schemas.microsoft.com/office/word/2012/wordml" xmlns:wpg="http://schemas.microsoft.com/office/word/2010/wordprocessingGroup" xmlns:wpi="http://schemas.microsoft.com/office/word/2010/wordprocessingInk" xmlns:wne="http://schemas.microsoft.com/office/word/2006/wordml" xmlns:wps="http://schemas.microsoft.com/office/word/2010/wordprocessingShape" mc:Ignorable="w14 w15 wp14">
   <w:p>
     <w:pPr>
       <w:pStyle w:val="Footer"/>
@@ -7395,7 +7327,7 @@
 </file>
 
 <file path=word/footer2.xml><?xml version="1.0" encoding="utf-8"?>
-<w:ftr xmlns:wpc="http://schemas.microsoft.com/office/word/2010/wordprocessingCanvas" xmlns:mc="http://schemas.openxmlformats.org/markup-compatibility/2006" xmlns:o="urn:schemas-microsoft-com:office:office" xmlns:r="http://schemas.openxmlformats.org/officeDocument/2006/relationships" xmlns:m="http://schemas.openxmlformats.org/officeDocument/2006/math" xmlns:v="urn:schemas-microsoft-com:vml" xmlns:wp14="http://schemas.microsoft.com/office/word/2010/wordprocessingDrawing" xmlns:wp="http://schemas.openxmlformats.org/drawingml/2006/wordprocessingDrawing" xmlns:w10="urn:schemas-microsoft-com:office:word" xmlns:w="http://schemas.openxmlformats.org/wordprocessingml/2006/main" xmlns:w14="http://schemas.microsoft.com/office/word/2010/wordml" xmlns:wpg="http://schemas.microsoft.com/office/word/2010/wordprocessingGroup" xmlns:wpi="http://schemas.microsoft.com/office/word/2010/wordprocessingInk" xmlns:wne="http://schemas.microsoft.com/office/word/2006/wordml" xmlns:wps="http://schemas.microsoft.com/office/word/2010/wordprocessingShape" mc:Ignorable="w14 wp14">
+<w:ftr xmlns:wpc="http://schemas.microsoft.com/office/word/2010/wordprocessingCanvas" xmlns:mc="http://schemas.openxmlformats.org/markup-compatibility/2006" xmlns:o="urn:schemas-microsoft-com:office:office" xmlns:r="http://schemas.openxmlformats.org/officeDocument/2006/relationships" xmlns:m="http://schemas.openxmlformats.org/officeDocument/2006/math" xmlns:v="urn:schemas-microsoft-com:vml" xmlns:wp14="http://schemas.microsoft.com/office/word/2010/wordprocessingDrawing" xmlns:wp="http://schemas.openxmlformats.org/drawingml/2006/wordprocessingDrawing" xmlns:w10="urn:schemas-microsoft-com:office:word" xmlns:w="http://schemas.openxmlformats.org/wordprocessingml/2006/main" xmlns:w14="http://schemas.microsoft.com/office/word/2010/wordml" xmlns:w15="http://schemas.microsoft.com/office/word/2012/wordml" xmlns:wpg="http://schemas.microsoft.com/office/word/2010/wordprocessingGroup" xmlns:wpi="http://schemas.microsoft.com/office/word/2010/wordprocessingInk" xmlns:wne="http://schemas.microsoft.com/office/word/2006/wordml" xmlns:wps="http://schemas.microsoft.com/office/word/2010/wordprocessingShape" mc:Ignorable="w14 w15 wp14">
   <w:p>
     <w:pPr>
       <w:rPr>
@@ -7473,7 +7405,7 @@
       <w:rPr>
         <w:noProof/>
       </w:rPr>
-      <w:t>2</w:t>
+      <w:t>3</w:t>
     </w:r>
     <w:r>
       <w:fldChar w:fldCharType="end"/>
@@ -7481,20 +7413,33 @@
     <w:r>
       <w:t xml:space="preserve"> of </w:t>
     </w:r>
-    <w:fldSimple w:instr=" NUMPAGES  \* MERGEFORMAT ">
-      <w:r>
-        <w:rPr>
-          <w:noProof/>
-        </w:rPr>
-        <w:t>3</w:t>
-      </w:r>
-    </w:fldSimple>
+    <w:r>
+      <w:fldChar w:fldCharType="begin"/>
+    </w:r>
+    <w:r>
+      <w:instrText xml:space="preserve"> NUMPAGES  \* MERGEFORMAT </w:instrText>
+    </w:r>
+    <w:r>
+      <w:fldChar w:fldCharType="separate"/>
+    </w:r>
+    <w:r>
+      <w:rPr>
+        <w:noProof/>
+      </w:rPr>
+      <w:t>3</w:t>
+    </w:r>
+    <w:r>
+      <w:rPr>
+        <w:noProof/>
+      </w:rPr>
+      <w:fldChar w:fldCharType="end"/>
+    </w:r>
   </w:p>
 </w:ftr>
 </file>
 
 <file path=word/footnotes.xml><?xml version="1.0" encoding="utf-8"?>
-<w:footnotes xmlns:wpc="http://schemas.microsoft.com/office/word/2010/wordprocessingCanvas" xmlns:mc="http://schemas.openxmlformats.org/markup-compatibility/2006" xmlns:o="urn:schemas-microsoft-com:office:office" xmlns:r="http://schemas.openxmlformats.org/officeDocument/2006/relationships" xmlns:m="http://schemas.openxmlformats.org/officeDocument/2006/math" xmlns:v="urn:schemas-microsoft-com:vml" xmlns:wp14="http://schemas.microsoft.com/office/word/2010/wordprocessingDrawing" xmlns:wp="http://schemas.openxmlformats.org/drawingml/2006/wordprocessingDrawing" xmlns:w10="urn:schemas-microsoft-com:office:word" xmlns:w="http://schemas.openxmlformats.org/wordprocessingml/2006/main" xmlns:w14="http://schemas.microsoft.com/office/word/2010/wordml" xmlns:wpg="http://schemas.microsoft.com/office/word/2010/wordprocessingGroup" xmlns:wpi="http://schemas.microsoft.com/office/word/2010/wordprocessingInk" xmlns:wne="http://schemas.microsoft.com/office/word/2006/wordml" xmlns:wps="http://schemas.microsoft.com/office/word/2010/wordprocessingShape" mc:Ignorable="w14 wp14">
+<w:footnotes xmlns:wpc="http://schemas.microsoft.com/office/word/2010/wordprocessingCanvas" xmlns:mc="http://schemas.openxmlformats.org/markup-compatibility/2006" xmlns:o="urn:schemas-microsoft-com:office:office" xmlns:r="http://schemas.openxmlformats.org/officeDocument/2006/relationships" xmlns:m="http://schemas.openxmlformats.org/officeDocument/2006/math" xmlns:v="urn:schemas-microsoft-com:vml" xmlns:wp14="http://schemas.microsoft.com/office/word/2010/wordprocessingDrawing" xmlns:wp="http://schemas.openxmlformats.org/drawingml/2006/wordprocessingDrawing" xmlns:w10="urn:schemas-microsoft-com:office:word" xmlns:w="http://schemas.openxmlformats.org/wordprocessingml/2006/main" xmlns:w14="http://schemas.microsoft.com/office/word/2010/wordml" xmlns:w15="http://schemas.microsoft.com/office/word/2012/wordml" xmlns:wpg="http://schemas.microsoft.com/office/word/2010/wordprocessingGroup" xmlns:wpi="http://schemas.microsoft.com/office/word/2010/wordprocessingInk" xmlns:wne="http://schemas.microsoft.com/office/word/2006/wordml" xmlns:wps="http://schemas.microsoft.com/office/word/2010/wordprocessingShape" mc:Ignorable="w14 w15 wp14">
   <w:footnote w:type="separator" w:id="-1">
     <w:p>
       <w:r>
@@ -7513,7 +7458,7 @@
 </file>
 
 <file path=word/header1.xml><?xml version="1.0" encoding="utf-8"?>
-<w:hdr xmlns:wpc="http://schemas.microsoft.com/office/word/2010/wordprocessingCanvas" xmlns:mc="http://schemas.openxmlformats.org/markup-compatibility/2006" xmlns:o="urn:schemas-microsoft-com:office:office" xmlns:r="http://schemas.openxmlformats.org/officeDocument/2006/relationships" xmlns:m="http://schemas.openxmlformats.org/officeDocument/2006/math" xmlns:v="urn:schemas-microsoft-com:vml" xmlns:wp14="http://schemas.microsoft.com/office/word/2010/wordprocessingDrawing" xmlns:wp="http://schemas.openxmlformats.org/drawingml/2006/wordprocessingDrawing" xmlns:w10="urn:schemas-microsoft-com:office:word" xmlns:w="http://schemas.openxmlformats.org/wordprocessingml/2006/main" xmlns:w14="http://schemas.microsoft.com/office/word/2010/wordml" xmlns:wpg="http://schemas.microsoft.com/office/word/2010/wordprocessingGroup" xmlns:wpi="http://schemas.microsoft.com/office/word/2010/wordprocessingInk" xmlns:wne="http://schemas.microsoft.com/office/word/2006/wordml" xmlns:wps="http://schemas.microsoft.com/office/word/2010/wordprocessingShape" mc:Ignorable="w14 wp14">
+<w:hdr xmlns:wpc="http://schemas.microsoft.com/office/word/2010/wordprocessingCanvas" xmlns:mc="http://schemas.openxmlformats.org/markup-compatibility/2006" xmlns:o="urn:schemas-microsoft-com:office:office" xmlns:r="http://schemas.openxmlformats.org/officeDocument/2006/relationships" xmlns:m="http://schemas.openxmlformats.org/officeDocument/2006/math" xmlns:v="urn:schemas-microsoft-com:vml" xmlns:wp14="http://schemas.microsoft.com/office/word/2010/wordprocessingDrawing" xmlns:wp="http://schemas.openxmlformats.org/drawingml/2006/wordprocessingDrawing" xmlns:w10="urn:schemas-microsoft-com:office:word" xmlns:w="http://schemas.openxmlformats.org/wordprocessingml/2006/main" xmlns:w14="http://schemas.microsoft.com/office/word/2010/wordml" xmlns:w15="http://schemas.microsoft.com/office/word/2012/wordml" xmlns:wpg="http://schemas.microsoft.com/office/word/2010/wordprocessingGroup" xmlns:wpi="http://schemas.microsoft.com/office/word/2010/wordprocessingInk" xmlns:wne="http://schemas.microsoft.com/office/word/2006/wordml" xmlns:wps="http://schemas.microsoft.com/office/word/2010/wordprocessingShape" mc:Ignorable="w14 w15 wp14">
   <w:p>
     <w:pPr>
       <w:jc w:val="right"/>
@@ -7521,14 +7466,27 @@
     <w:r>
       <w:t xml:space="preserve">Date: </w:t>
     </w:r>
-    <w:fldSimple w:instr=" MERGEFIELD =date \* MERGEFORMAT ">
-      <w:r>
-        <w:rPr>
-          <w:noProof/>
-        </w:rPr>
-        <w:t>«=date»</w:t>
-      </w:r>
-    </w:fldSimple>
+    <w:r>
+      <w:fldChar w:fldCharType="begin"/>
+    </w:r>
+    <w:r>
+      <w:instrText xml:space="preserve"> MERGEFIELD =date \* MERGEFORMAT </w:instrText>
+    </w:r>
+    <w:r>
+      <w:fldChar w:fldCharType="separate"/>
+    </w:r>
+    <w:r>
+      <w:rPr>
+        <w:noProof/>
+      </w:rPr>
+      <w:t>«=date»</w:t>
+    </w:r>
+    <w:r>
+      <w:rPr>
+        <w:noProof/>
+      </w:rPr>
+      <w:fldChar w:fldCharType="end"/>
+    </w:r>
   </w:p>
   <w:p>
     <w:pPr>
@@ -7539,8 +7497,8 @@
 </file>
 
 <file path=word/numbering.xml><?xml version="1.0" encoding="utf-8"?>
-<w:numbering xmlns:wpc="http://schemas.microsoft.com/office/word/2010/wordprocessingCanvas" xmlns:mc="http://schemas.openxmlformats.org/markup-compatibility/2006" xmlns:o="urn:schemas-microsoft-com:office:office" xmlns:r="http://schemas.openxmlformats.org/officeDocument/2006/relationships" xmlns:m="http://schemas.openxmlformats.org/officeDocument/2006/math" xmlns:v="urn:schemas-microsoft-com:vml" xmlns:wp14="http://schemas.microsoft.com/office/word/2010/wordprocessingDrawing" xmlns:wp="http://schemas.openxmlformats.org/drawingml/2006/wordprocessingDrawing" xmlns:w10="urn:schemas-microsoft-com:office:word" xmlns:w="http://schemas.openxmlformats.org/wordprocessingml/2006/main" xmlns:w14="http://schemas.microsoft.com/office/word/2010/wordml" xmlns:wpg="http://schemas.microsoft.com/office/word/2010/wordprocessingGroup" xmlns:wpi="http://schemas.microsoft.com/office/word/2010/wordprocessingInk" xmlns:wne="http://schemas.microsoft.com/office/word/2006/wordml" xmlns:wps="http://schemas.microsoft.com/office/word/2010/wordprocessingShape" mc:Ignorable="w14 wp14">
-  <w:abstractNum w:abstractNumId="0">
+<w:numbering xmlns:wpc="http://schemas.microsoft.com/office/word/2010/wordprocessingCanvas" xmlns:mc="http://schemas.openxmlformats.org/markup-compatibility/2006" xmlns:o="urn:schemas-microsoft-com:office:office" xmlns:r="http://schemas.openxmlformats.org/officeDocument/2006/relationships" xmlns:m="http://schemas.openxmlformats.org/officeDocument/2006/math" xmlns:v="urn:schemas-microsoft-com:vml" xmlns:wp14="http://schemas.microsoft.com/office/word/2010/wordprocessingDrawing" xmlns:wp="http://schemas.openxmlformats.org/drawingml/2006/wordprocessingDrawing" xmlns:w10="urn:schemas-microsoft-com:office:word" xmlns:w="http://schemas.openxmlformats.org/wordprocessingml/2006/main" xmlns:w14="http://schemas.microsoft.com/office/word/2010/wordml" xmlns:w15="http://schemas.microsoft.com/office/word/2012/wordml" xmlns:wpg="http://schemas.microsoft.com/office/word/2010/wordprocessingGroup" xmlns:wpi="http://schemas.microsoft.com/office/word/2010/wordprocessingInk" xmlns:wne="http://schemas.microsoft.com/office/word/2006/wordml" xmlns:wps="http://schemas.microsoft.com/office/word/2010/wordprocessingShape" mc:Ignorable="w14 w15 wp14">
+  <w:abstractNum w:abstractNumId="0" w15:restartNumberingAfterBreak="0">
     <w:nsid w:val="1B1649E7"/>
     <w:multiLevelType w:val="hybridMultilevel"/>
     <w:tmpl w:val="E62E2672"/>
@@ -7626,7 +7584,7 @@
       </w:pPr>
     </w:lvl>
   </w:abstractNum>
-  <w:abstractNum w:abstractNumId="1">
+  <w:abstractNum w:abstractNumId="1" w15:restartNumberingAfterBreak="0">
     <w:nsid w:val="78761CA4"/>
     <w:multiLevelType w:val="hybridMultilevel"/>
     <w:tmpl w:val="EC54DDEA"/>
@@ -7749,7 +7707,7 @@
 </file>
 
 <file path=word/styles.xml><?xml version="1.0" encoding="utf-8"?>
-<w:styles xmlns:mc="http://schemas.openxmlformats.org/markup-compatibility/2006" xmlns:r="http://schemas.openxmlformats.org/officeDocument/2006/relationships" xmlns:w="http://schemas.openxmlformats.org/wordprocessingml/2006/main" xmlns:w14="http://schemas.microsoft.com/office/word/2010/wordml" mc:Ignorable="w14">
+<w:styles xmlns:mc="http://schemas.openxmlformats.org/markup-compatibility/2006" xmlns:r="http://schemas.openxmlformats.org/officeDocument/2006/relationships" xmlns:w="http://schemas.openxmlformats.org/wordprocessingml/2006/main" xmlns:w14="http://schemas.microsoft.com/office/word/2010/wordml" xmlns:w15="http://schemas.microsoft.com/office/word/2012/wordml" mc:Ignorable="w14 w15">
   <w:docDefaults>
     <w:rPrDefault>
       <w:rPr>
@@ -7761,144 +7719,378 @@
     </w:rPrDefault>
     <w:pPrDefault/>
   </w:docDefaults>
-  <w:latentStyles w:defLockedState="0" w:defUIPriority="99" w:defSemiHidden="1" w:defUnhideWhenUsed="1" w:defQFormat="0" w:count="267">
-    <w:lsdException w:name="Normal" w:semiHidden="0" w:uiPriority="0" w:unhideWhenUsed="0" w:qFormat="1"/>
-    <w:lsdException w:name="heading 1" w:semiHidden="0" w:uiPriority="9" w:unhideWhenUsed="0" w:qFormat="1"/>
-    <w:lsdException w:name="heading 2" w:uiPriority="9" w:qFormat="1"/>
-    <w:lsdException w:name="heading 3" w:uiPriority="9" w:qFormat="1"/>
-    <w:lsdException w:name="heading 4" w:uiPriority="9" w:qFormat="1"/>
-    <w:lsdException w:name="heading 5" w:uiPriority="9" w:qFormat="1"/>
-    <w:lsdException w:name="heading 6" w:uiPriority="9" w:qFormat="1"/>
-    <w:lsdException w:name="heading 7" w:uiPriority="9" w:qFormat="1"/>
-    <w:lsdException w:name="heading 8" w:uiPriority="9" w:qFormat="1"/>
-    <w:lsdException w:name="heading 9" w:uiPriority="9" w:qFormat="1"/>
-    <w:lsdException w:name="toc 1" w:uiPriority="39"/>
-    <w:lsdException w:name="toc 2" w:uiPriority="39"/>
-    <w:lsdException w:name="toc 3" w:uiPriority="39"/>
-    <w:lsdException w:name="toc 4" w:uiPriority="39"/>
-    <w:lsdException w:name="toc 5" w:uiPriority="39"/>
-    <w:lsdException w:name="toc 6" w:uiPriority="39"/>
-    <w:lsdException w:name="toc 7" w:uiPriority="39"/>
-    <w:lsdException w:name="toc 8" w:uiPriority="39"/>
-    <w:lsdException w:name="toc 9" w:uiPriority="39"/>
-    <w:lsdException w:name="caption" w:uiPriority="35" w:qFormat="1"/>
-    <w:lsdException w:name="Title" w:semiHidden="0" w:uiPriority="10" w:unhideWhenUsed="0" w:qFormat="1"/>
-    <w:lsdException w:name="Default Paragraph Font" w:uiPriority="1"/>
-    <w:lsdException w:name="Subtitle" w:semiHidden="0" w:uiPriority="11" w:unhideWhenUsed="0" w:qFormat="1"/>
-    <w:lsdException w:name="Strong" w:semiHidden="0" w:uiPriority="22" w:unhideWhenUsed="0" w:qFormat="1"/>
-    <w:lsdException w:name="Emphasis" w:semiHidden="0" w:uiPriority="20" w:unhideWhenUsed="0" w:qFormat="1"/>
-    <w:lsdException w:name="Table Grid" w:semiHidden="0" w:uiPriority="39" w:unhideWhenUsed="0"/>
-    <w:lsdException w:name="Placeholder Text" w:unhideWhenUsed="0"/>
-    <w:lsdException w:name="No Spacing" w:semiHidden="0" w:uiPriority="1" w:unhideWhenUsed="0" w:qFormat="1"/>
-    <w:lsdException w:name="Light Shading" w:semiHidden="0" w:uiPriority="60" w:unhideWhenUsed="0"/>
-    <w:lsdException w:name="Light List" w:semiHidden="0" w:uiPriority="61" w:unhideWhenUsed="0"/>
-    <w:lsdException w:name="Light Grid" w:semiHidden="0" w:uiPriority="62" w:unhideWhenUsed="0"/>
-    <w:lsdException w:name="Medium Shading 1" w:semiHidden="0" w:uiPriority="63" w:unhideWhenUsed="0"/>
-    <w:lsdException w:name="Medium Shading 2" w:semiHidden="0" w:uiPriority="64" w:unhideWhenUsed="0"/>
-    <w:lsdException w:name="Medium List 1" w:semiHidden="0" w:uiPriority="65" w:unhideWhenUsed="0"/>
-    <w:lsdException w:name="Medium List 2" w:semiHidden="0" w:uiPriority="66" w:unhideWhenUsed="0"/>
-    <w:lsdException w:name="Medium Grid 1" w:semiHidden="0" w:uiPriority="67" w:unhideWhenUsed="0"/>
-    <w:lsdException w:name="Medium Grid 2" w:semiHidden="0" w:uiPriority="68" w:unhideWhenUsed="0"/>
-    <w:lsdException w:name="Medium Grid 3" w:semiHidden="0" w:uiPriority="69" w:unhideWhenUsed="0"/>
-    <w:lsdException w:name="Dark List" w:semiHidden="0" w:uiPriority="70" w:unhideWhenUsed="0"/>
-    <w:lsdException w:name="Colorful Shading" w:semiHidden="0" w:uiPriority="71" w:unhideWhenUsed="0"/>
-    <w:lsdException w:name="Colorful List" w:semiHidden="0" w:uiPriority="72" w:unhideWhenUsed="0"/>
-    <w:lsdException w:name="Colorful Grid" w:semiHidden="0" w:uiPriority="73" w:unhideWhenUsed="0"/>
-    <w:lsdException w:name="Light Shading Accent 1" w:semiHidden="0" w:uiPriority="60" w:unhideWhenUsed="0"/>
-    <w:lsdException w:name="Light List Accent 1" w:semiHidden="0" w:uiPriority="61" w:unhideWhenUsed="0"/>
-    <w:lsdException w:name="Light Grid Accent 1" w:semiHidden="0" w:uiPriority="62" w:unhideWhenUsed="0"/>
-    <w:lsdException w:name="Medium Shading 1 Accent 1" w:semiHidden="0" w:uiPriority="63" w:unhideWhenUsed="0"/>
-    <w:lsdException w:name="Medium Shading 2 Accent 1" w:semiHidden="0" w:uiPriority="64" w:unhideWhenUsed="0"/>
-    <w:lsdException w:name="Medium List 1 Accent 1" w:semiHidden="0" w:uiPriority="65" w:unhideWhenUsed="0"/>
-    <w:lsdException w:name="Revision" w:unhideWhenUsed="0"/>
-    <w:lsdException w:name="List Paragraph" w:semiHidden="0" w:uiPriority="34" w:unhideWhenUsed="0" w:qFormat="1"/>
-    <w:lsdException w:name="Quote" w:semiHidden="0" w:uiPriority="29" w:unhideWhenUsed="0" w:qFormat="1"/>
-    <w:lsdException w:name="Intense Quote" w:semiHidden="0" w:uiPriority="30" w:unhideWhenUsed="0" w:qFormat="1"/>
-    <w:lsdException w:name="Medium List 2 Accent 1" w:semiHidden="0" w:uiPriority="66" w:unhideWhenUsed="0"/>
-    <w:lsdException w:name="Medium Grid 1 Accent 1" w:semiHidden="0" w:uiPriority="67" w:unhideWhenUsed="0"/>
-    <w:lsdException w:name="Medium Grid 2 Accent 1" w:semiHidden="0" w:uiPriority="68" w:unhideWhenUsed="0"/>
-    <w:lsdException w:name="Medium Grid 3 Accent 1" w:semiHidden="0" w:uiPriority="69" w:unhideWhenUsed="0"/>
-    <w:lsdException w:name="Dark List Accent 1" w:semiHidden="0" w:uiPriority="70" w:unhideWhenUsed="0"/>
-    <w:lsdException w:name="Colorful Shading Accent 1" w:semiHidden="0" w:uiPriority="71" w:unhideWhenUsed="0"/>
-    <w:lsdException w:name="Colorful List Accent 1" w:semiHidden="0" w:uiPriority="72" w:unhideWhenUsed="0"/>
-    <w:lsdException w:name="Colorful Grid Accent 1" w:semiHidden="0" w:uiPriority="73" w:unhideWhenUsed="0"/>
-    <w:lsdException w:name="Light Shading Accent 2" w:semiHidden="0" w:uiPriority="60" w:unhideWhenUsed="0"/>
-    <w:lsdException w:name="Light List Accent 2" w:semiHidden="0" w:uiPriority="61" w:unhideWhenUsed="0"/>
-    <w:lsdException w:name="Light Grid Accent 2" w:semiHidden="0" w:uiPriority="62" w:unhideWhenUsed="0"/>
-    <w:lsdException w:name="Medium Shading 1 Accent 2" w:semiHidden="0" w:uiPriority="63" w:unhideWhenUsed="0"/>
-    <w:lsdException w:name="Medium Shading 2 Accent 2" w:semiHidden="0" w:uiPriority="64" w:unhideWhenUsed="0"/>
-    <w:lsdException w:name="Medium List 1 Accent 2" w:semiHidden="0" w:uiPriority="65" w:unhideWhenUsed="0"/>
-    <w:lsdException w:name="Medium List 2 Accent 2" w:semiHidden="0" w:uiPriority="66" w:unhideWhenUsed="0"/>
-    <w:lsdException w:name="Medium Grid 1 Accent 2" w:semiHidden="0" w:uiPriority="67" w:unhideWhenUsed="0"/>
-    <w:lsdException w:name="Medium Grid 2 Accent 2" w:semiHidden="0" w:uiPriority="68" w:unhideWhenUsed="0"/>
-    <w:lsdException w:name="Medium Grid 3 Accent 2" w:semiHidden="0" w:uiPriority="69" w:unhideWhenUsed="0"/>
-    <w:lsdException w:name="Dark List Accent 2" w:semiHidden="0" w:uiPriority="70" w:unhideWhenUsed="0"/>
-    <w:lsdException w:name="Colorful Shading Accent 2" w:semiHidden="0" w:uiPriority="71" w:unhideWhenUsed="0"/>
-    <w:lsdException w:name="Colorful List Accent 2" w:semiHidden="0" w:uiPriority="72" w:unhideWhenUsed="0"/>
-    <w:lsdException w:name="Colorful Grid Accent 2" w:semiHidden="0" w:uiPriority="73" w:unhideWhenUsed="0"/>
-    <w:lsdException w:name="Light Shading Accent 3" w:semiHidden="0" w:uiPriority="60" w:unhideWhenUsed="0"/>
-    <w:lsdException w:name="Light List Accent 3" w:semiHidden="0" w:uiPriority="61" w:unhideWhenUsed="0"/>
-    <w:lsdException w:name="Light Grid Accent 3" w:semiHidden="0" w:uiPriority="62" w:unhideWhenUsed="0"/>
-    <w:lsdException w:name="Medium Shading 1 Accent 3" w:semiHidden="0" w:uiPriority="63" w:unhideWhenUsed="0"/>
-    <w:lsdException w:name="Medium Shading 2 Accent 3" w:semiHidden="0" w:uiPriority="64" w:unhideWhenUsed="0"/>
-    <w:lsdException w:name="Medium List 1 Accent 3" w:semiHidden="0" w:uiPriority="65" w:unhideWhenUsed="0"/>
-    <w:lsdException w:name="Medium List 2 Accent 3" w:semiHidden="0" w:uiPriority="66" w:unhideWhenUsed="0"/>
-    <w:lsdException w:name="Medium Grid 1 Accent 3" w:semiHidden="0" w:uiPriority="67" w:unhideWhenUsed="0"/>
-    <w:lsdException w:name="Medium Grid 2 Accent 3" w:semiHidden="0" w:uiPriority="68" w:unhideWhenUsed="0"/>
-    <w:lsdException w:name="Medium Grid 3 Accent 3" w:semiHidden="0" w:uiPriority="69" w:unhideWhenUsed="0"/>
-    <w:lsdException w:name="Dark List Accent 3" w:semiHidden="0" w:uiPriority="70" w:unhideWhenUsed="0"/>
-    <w:lsdException w:name="Colorful Shading Accent 3" w:semiHidden="0" w:uiPriority="71" w:unhideWhenUsed="0"/>
-    <w:lsdException w:name="Colorful List Accent 3" w:semiHidden="0" w:uiPriority="72" w:unhideWhenUsed="0"/>
-    <w:lsdException w:name="Colorful Grid Accent 3" w:semiHidden="0" w:uiPriority="73" w:unhideWhenUsed="0"/>
-    <w:lsdException w:name="Light Shading Accent 4" w:semiHidden="0" w:uiPriority="60" w:unhideWhenUsed="0"/>
-    <w:lsdException w:name="Light List Accent 4" w:semiHidden="0" w:uiPriority="61" w:unhideWhenUsed="0"/>
-    <w:lsdException w:name="Light Grid Accent 4" w:semiHidden="0" w:uiPriority="62" w:unhideWhenUsed="0"/>
-    <w:lsdException w:name="Medium Shading 1 Accent 4" w:semiHidden="0" w:uiPriority="63" w:unhideWhenUsed="0"/>
-    <w:lsdException w:name="Medium Shading 2 Accent 4" w:semiHidden="0" w:uiPriority="64" w:unhideWhenUsed="0"/>
-    <w:lsdException w:name="Medium List 1 Accent 4" w:semiHidden="0" w:uiPriority="65" w:unhideWhenUsed="0"/>
-    <w:lsdException w:name="Medium List 2 Accent 4" w:semiHidden="0" w:uiPriority="66" w:unhideWhenUsed="0"/>
-    <w:lsdException w:name="Medium Grid 1 Accent 4" w:semiHidden="0" w:uiPriority="67" w:unhideWhenUsed="0"/>
-    <w:lsdException w:name="Medium Grid 2 Accent 4" w:semiHidden="0" w:uiPriority="68" w:unhideWhenUsed="0"/>
-    <w:lsdException w:name="Medium Grid 3 Accent 4" w:semiHidden="0" w:uiPriority="69" w:unhideWhenUsed="0"/>
-    <w:lsdException w:name="Dark List Accent 4" w:semiHidden="0" w:uiPriority="70" w:unhideWhenUsed="0"/>
-    <w:lsdException w:name="Colorful Shading Accent 4" w:semiHidden="0" w:uiPriority="71" w:unhideWhenUsed="0"/>
-    <w:lsdException w:name="Colorful List Accent 4" w:semiHidden="0" w:uiPriority="72" w:unhideWhenUsed="0"/>
-    <w:lsdException w:name="Colorful Grid Accent 4" w:semiHidden="0" w:uiPriority="73" w:unhideWhenUsed="0"/>
-    <w:lsdException w:name="Light Shading Accent 5" w:semiHidden="0" w:uiPriority="60" w:unhideWhenUsed="0"/>
-    <w:lsdException w:name="Light List Accent 5" w:semiHidden="0" w:uiPriority="61" w:unhideWhenUsed="0"/>
-    <w:lsdException w:name="Light Grid Accent 5" w:semiHidden="0" w:uiPriority="62" w:unhideWhenUsed="0"/>
-    <w:lsdException w:name="Medium Shading 1 Accent 5" w:semiHidden="0" w:uiPriority="63" w:unhideWhenUsed="0"/>
-    <w:lsdException w:name="Medium Shading 2 Accent 5" w:semiHidden="0" w:uiPriority="64" w:unhideWhenUsed="0"/>
-    <w:lsdException w:name="Medium List 1 Accent 5" w:semiHidden="0" w:uiPriority="65" w:unhideWhenUsed="0"/>
-    <w:lsdException w:name="Medium List 2 Accent 5" w:semiHidden="0" w:uiPriority="66" w:unhideWhenUsed="0"/>
-    <w:lsdException w:name="Medium Grid 1 Accent 5" w:semiHidden="0" w:uiPriority="67" w:unhideWhenUsed="0"/>
-    <w:lsdException w:name="Medium Grid 2 Accent 5" w:semiHidden="0" w:uiPriority="68" w:unhideWhenUsed="0"/>
-    <w:lsdException w:name="Medium Grid 3 Accent 5" w:semiHidden="0" w:uiPriority="69" w:unhideWhenUsed="0"/>
-    <w:lsdException w:name="Dark List Accent 5" w:semiHidden="0" w:uiPriority="70" w:unhideWhenUsed="0"/>
-    <w:lsdException w:name="Colorful Shading Accent 5" w:semiHidden="0" w:uiPriority="71" w:unhideWhenUsed="0"/>
-    <w:lsdException w:name="Colorful List Accent 5" w:semiHidden="0" w:uiPriority="72" w:unhideWhenUsed="0"/>
-    <w:lsdException w:name="Colorful Grid Accent 5" w:semiHidden="0" w:uiPriority="73" w:unhideWhenUsed="0"/>
-    <w:lsdException w:name="Light Shading Accent 6" w:semiHidden="0" w:uiPriority="60" w:unhideWhenUsed="0"/>
-    <w:lsdException w:name="Light List Accent 6" w:semiHidden="0" w:uiPriority="61" w:unhideWhenUsed="0"/>
-    <w:lsdException w:name="Light Grid Accent 6" w:semiHidden="0" w:uiPriority="62" w:unhideWhenUsed="0"/>
-    <w:lsdException w:name="Medium Shading 1 Accent 6" w:semiHidden="0" w:uiPriority="63" w:unhideWhenUsed="0"/>
-    <w:lsdException w:name="Medium Shading 2 Accent 6" w:semiHidden="0" w:uiPriority="64" w:unhideWhenUsed="0"/>
-    <w:lsdException w:name="Medium List 1 Accent 6" w:semiHidden="0" w:uiPriority="65" w:unhideWhenUsed="0"/>
-    <w:lsdException w:name="Medium List 2 Accent 6" w:semiHidden="0" w:uiPriority="66" w:unhideWhenUsed="0"/>
-    <w:lsdException w:name="Medium Grid 1 Accent 6" w:semiHidden="0" w:uiPriority="67" w:unhideWhenUsed="0"/>
-    <w:lsdException w:name="Medium Grid 2 Accent 6" w:semiHidden="0" w:uiPriority="68" w:unhideWhenUsed="0"/>
-    <w:lsdException w:name="Medium Grid 3 Accent 6" w:semiHidden="0" w:uiPriority="69" w:unhideWhenUsed="0"/>
-    <w:lsdException w:name="Dark List Accent 6" w:semiHidden="0" w:uiPriority="70" w:unhideWhenUsed="0"/>
-    <w:lsdException w:name="Colorful Shading Accent 6" w:semiHidden="0" w:uiPriority="71" w:unhideWhenUsed="0"/>
-    <w:lsdException w:name="Colorful List Accent 6" w:semiHidden="0" w:uiPriority="72" w:unhideWhenUsed="0"/>
-    <w:lsdException w:name="Colorful Grid Accent 6" w:semiHidden="0" w:uiPriority="73" w:unhideWhenUsed="0"/>
-    <w:lsdException w:name="Subtle Emphasis" w:semiHidden="0" w:uiPriority="19" w:unhideWhenUsed="0" w:qFormat="1"/>
-    <w:lsdException w:name="Intense Emphasis" w:semiHidden="0" w:uiPriority="21" w:unhideWhenUsed="0" w:qFormat="1"/>
-    <w:lsdException w:name="Subtle Reference" w:semiHidden="0" w:uiPriority="31" w:unhideWhenUsed="0" w:qFormat="1"/>
-    <w:lsdException w:name="Intense Reference" w:semiHidden="0" w:uiPriority="32" w:unhideWhenUsed="0" w:qFormat="1"/>
-    <w:lsdException w:name="Book Title" w:semiHidden="0" w:uiPriority="33" w:unhideWhenUsed="0" w:qFormat="1"/>
-    <w:lsdException w:name="Bibliography" w:uiPriority="37"/>
-    <w:lsdException w:name="TOC Heading" w:uiPriority="39" w:qFormat="1"/>
+  <w:latentStyles w:defLockedState="0" w:defUIPriority="99" w:defSemiHidden="0" w:defUnhideWhenUsed="0" w:defQFormat="0" w:count="371">
+    <w:lsdException w:name="Normal" w:uiPriority="0" w:qFormat="1"/>
+    <w:lsdException w:name="heading 1" w:uiPriority="9" w:qFormat="1"/>
+    <w:lsdException w:name="heading 2" w:semiHidden="1" w:uiPriority="9" w:unhideWhenUsed="1" w:qFormat="1"/>
+    <w:lsdException w:name="heading 3" w:semiHidden="1" w:uiPriority="9" w:unhideWhenUsed="1" w:qFormat="1"/>
+    <w:lsdException w:name="heading 4" w:semiHidden="1" w:uiPriority="9" w:unhideWhenUsed="1" w:qFormat="1"/>
+    <w:lsdException w:name="heading 5" w:semiHidden="1" w:uiPriority="9" w:unhideWhenUsed="1" w:qFormat="1"/>
+    <w:lsdException w:name="heading 6" w:semiHidden="1" w:uiPriority="9" w:unhideWhenUsed="1" w:qFormat="1"/>
+    <w:lsdException w:name="heading 7" w:semiHidden="1" w:uiPriority="9" w:unhideWhenUsed="1" w:qFormat="1"/>
+    <w:lsdException w:name="heading 8" w:semiHidden="1" w:uiPriority="9" w:unhideWhenUsed="1" w:qFormat="1"/>
+    <w:lsdException w:name="heading 9" w:semiHidden="1" w:uiPriority="9" w:unhideWhenUsed="1" w:qFormat="1"/>
+    <w:lsdException w:name="index 1" w:semiHidden="1" w:unhideWhenUsed="1"/>
+    <w:lsdException w:name="index 2" w:semiHidden="1" w:unhideWhenUsed="1"/>
+    <w:lsdException w:name="index 3" w:semiHidden="1" w:unhideWhenUsed="1"/>
+    <w:lsdException w:name="index 4" w:semiHidden="1" w:unhideWhenUsed="1"/>
+    <w:lsdException w:name="index 5" w:semiHidden="1" w:unhideWhenUsed="1"/>
+    <w:lsdException w:name="index 6" w:semiHidden="1" w:unhideWhenUsed="1"/>
+    <w:lsdException w:name="index 7" w:semiHidden="1" w:unhideWhenUsed="1"/>
+    <w:lsdException w:name="index 8" w:semiHidden="1" w:unhideWhenUsed="1"/>
+    <w:lsdException w:name="index 9" w:semiHidden="1" w:unhideWhenUsed="1"/>
+    <w:lsdException w:name="toc 1" w:semiHidden="1" w:uiPriority="39" w:unhideWhenUsed="1"/>
+    <w:lsdException w:name="toc 2" w:semiHidden="1" w:uiPriority="39" w:unhideWhenUsed="1"/>
+    <w:lsdException w:name="toc 3" w:semiHidden="1" w:uiPriority="39" w:unhideWhenUsed="1"/>
+    <w:lsdException w:name="toc 4" w:semiHidden="1" w:uiPriority="39" w:unhideWhenUsed="1"/>
+    <w:lsdException w:name="toc 5" w:semiHidden="1" w:uiPriority="39" w:unhideWhenUsed="1"/>
+    <w:lsdException w:name="toc 6" w:semiHidden="1" w:uiPriority="39" w:unhideWhenUsed="1"/>
+    <w:lsdException w:name="toc 7" w:semiHidden="1" w:uiPriority="39" w:unhideWhenUsed="1"/>
+    <w:lsdException w:name="toc 8" w:semiHidden="1" w:uiPriority="39" w:unhideWhenUsed="1"/>
+    <w:lsdException w:name="toc 9" w:semiHidden="1" w:uiPriority="39" w:unhideWhenUsed="1"/>
+    <w:lsdException w:name="Normal Indent" w:semiHidden="1" w:unhideWhenUsed="1"/>
+    <w:lsdException w:name="footnote text" w:semiHidden="1" w:unhideWhenUsed="1"/>
+    <w:lsdException w:name="annotation text" w:semiHidden="1" w:unhideWhenUsed="1"/>
+    <w:lsdException w:name="header" w:semiHidden="1" w:unhideWhenUsed="1"/>
+    <w:lsdException w:name="footer" w:semiHidden="1" w:unhideWhenUsed="1"/>
+    <w:lsdException w:name="index heading" w:semiHidden="1" w:unhideWhenUsed="1"/>
+    <w:lsdException w:name="caption" w:semiHidden="1" w:uiPriority="35" w:unhideWhenUsed="1" w:qFormat="1"/>
+    <w:lsdException w:name="table of figures" w:semiHidden="1" w:unhideWhenUsed="1"/>
+    <w:lsdException w:name="envelope address" w:semiHidden="1" w:unhideWhenUsed="1"/>
+    <w:lsdException w:name="envelope return" w:semiHidden="1" w:unhideWhenUsed="1"/>
+    <w:lsdException w:name="footnote reference" w:semiHidden="1" w:unhideWhenUsed="1"/>
+    <w:lsdException w:name="annotation reference" w:semiHidden="1" w:unhideWhenUsed="1"/>
+    <w:lsdException w:name="line number" w:semiHidden="1" w:unhideWhenUsed="1"/>
+    <w:lsdException w:name="page number" w:semiHidden="1" w:unhideWhenUsed="1"/>
+    <w:lsdException w:name="endnote reference" w:semiHidden="1" w:unhideWhenUsed="1"/>
+    <w:lsdException w:name="endnote text" w:semiHidden="1" w:unhideWhenUsed="1"/>
+    <w:lsdException w:name="table of authorities" w:semiHidden="1" w:unhideWhenUsed="1"/>
+    <w:lsdException w:name="macro" w:semiHidden="1" w:unhideWhenUsed="1"/>
+    <w:lsdException w:name="toa heading" w:semiHidden="1" w:unhideWhenUsed="1"/>
+    <w:lsdException w:name="List" w:semiHidden="1" w:unhideWhenUsed="1"/>
+    <w:lsdException w:name="List Bullet" w:semiHidden="1" w:unhideWhenUsed="1"/>
+    <w:lsdException w:name="List Number" w:semiHidden="1" w:unhideWhenUsed="1"/>
+    <w:lsdException w:name="List 2" w:semiHidden="1" w:unhideWhenUsed="1"/>
+    <w:lsdException w:name="List 3" w:semiHidden="1" w:unhideWhenUsed="1"/>
+    <w:lsdException w:name="List 4" w:semiHidden="1" w:unhideWhenUsed="1"/>
+    <w:lsdException w:name="List 5" w:semiHidden="1" w:unhideWhenUsed="1"/>
+    <w:lsdException w:name="List Bullet 2" w:semiHidden="1" w:unhideWhenUsed="1"/>
+    <w:lsdException w:name="List Bullet 3" w:semiHidden="1" w:unhideWhenUsed="1"/>
+    <w:lsdException w:name="List Bullet 4" w:semiHidden="1" w:unhideWhenUsed="1"/>
+    <w:lsdException w:name="List Bullet 5" w:semiHidden="1" w:unhideWhenUsed="1"/>
+    <w:lsdException w:name="List Number 2" w:semiHidden="1" w:unhideWhenUsed="1"/>
+    <w:lsdException w:name="List Number 3" w:semiHidden="1" w:unhideWhenUsed="1"/>
+    <w:lsdException w:name="List Number 4" w:semiHidden="1" w:unhideWhenUsed="1"/>
+    <w:lsdException w:name="List Number 5" w:semiHidden="1" w:unhideWhenUsed="1"/>
+    <w:lsdException w:name="Title" w:uiPriority="10" w:qFormat="1"/>
+    <w:lsdException w:name="Closing" w:semiHidden="1" w:unhideWhenUsed="1"/>
+    <w:lsdException w:name="Signature" w:semiHidden="1" w:unhideWhenUsed="1"/>
+    <w:lsdException w:name="Default Paragraph Font" w:semiHidden="1" w:uiPriority="1" w:unhideWhenUsed="1"/>
+    <w:lsdException w:name="Body Text" w:semiHidden="1" w:unhideWhenUsed="1"/>
+    <w:lsdException w:name="Body Text Indent" w:semiHidden="1" w:unhideWhenUsed="1"/>
+    <w:lsdException w:name="List Continue" w:semiHidden="1" w:unhideWhenUsed="1"/>
+    <w:lsdException w:name="List Continue 2" w:semiHidden="1" w:unhideWhenUsed="1"/>
+    <w:lsdException w:name="List Continue 3" w:semiHidden="1" w:unhideWhenUsed="1"/>
+    <w:lsdException w:name="List Continue 4" w:semiHidden="1" w:unhideWhenUsed="1"/>
+    <w:lsdException w:name="List Continue 5" w:semiHidden="1" w:unhideWhenUsed="1"/>
+    <w:lsdException w:name="Message Header" w:semiHidden="1" w:unhideWhenUsed="1"/>
+    <w:lsdException w:name="Subtitle" w:uiPriority="11" w:qFormat="1"/>
+    <w:lsdException w:name="Salutation" w:semiHidden="1" w:unhideWhenUsed="1"/>
+    <w:lsdException w:name="Date" w:semiHidden="1" w:unhideWhenUsed="1"/>
+    <w:lsdException w:name="Body Text First Indent" w:semiHidden="1" w:unhideWhenUsed="1"/>
+    <w:lsdException w:name="Body Text First Indent 2" w:semiHidden="1" w:unhideWhenUsed="1"/>
+    <w:lsdException w:name="Note Heading" w:semiHidden="1" w:unhideWhenUsed="1"/>
+    <w:lsdException w:name="Body Text 2" w:semiHidden="1" w:unhideWhenUsed="1"/>
+    <w:lsdException w:name="Body Text 3" w:semiHidden="1" w:unhideWhenUsed="1"/>
+    <w:lsdException w:name="Body Text Indent 2" w:semiHidden="1" w:unhideWhenUsed="1"/>
+    <w:lsdException w:name="Body Text Indent 3" w:semiHidden="1" w:unhideWhenUsed="1"/>
+    <w:lsdException w:name="Block Text" w:semiHidden="1" w:unhideWhenUsed="1"/>
+    <w:lsdException w:name="Hyperlink" w:semiHidden="1" w:unhideWhenUsed="1"/>
+    <w:lsdException w:name="FollowedHyperlink" w:semiHidden="1" w:unhideWhenUsed="1"/>
+    <w:lsdException w:name="Strong" w:uiPriority="22" w:qFormat="1"/>
+    <w:lsdException w:name="Emphasis" w:uiPriority="20" w:qFormat="1"/>
+    <w:lsdException w:name="Document Map" w:semiHidden="1" w:unhideWhenUsed="1"/>
+    <w:lsdException w:name="Plain Text" w:semiHidden="1" w:unhideWhenUsed="1"/>
+    <w:lsdException w:name="E-mail Signature" w:semiHidden="1" w:unhideWhenUsed="1"/>
+    <w:lsdException w:name="HTML Top of Form" w:semiHidden="1" w:unhideWhenUsed="1"/>
+    <w:lsdException w:name="HTML Bottom of Form" w:semiHidden="1" w:unhideWhenUsed="1"/>
+    <w:lsdException w:name="Normal (Web)" w:semiHidden="1" w:unhideWhenUsed="1"/>
+    <w:lsdException w:name="HTML Acronym" w:semiHidden="1" w:unhideWhenUsed="1"/>
+    <w:lsdException w:name="HTML Address" w:semiHidden="1" w:unhideWhenUsed="1"/>
+    <w:lsdException w:name="HTML Cite" w:semiHidden="1" w:unhideWhenUsed="1"/>
+    <w:lsdException w:name="HTML Code" w:semiHidden="1" w:unhideWhenUsed="1"/>
+    <w:lsdException w:name="HTML Definition" w:semiHidden="1" w:unhideWhenUsed="1"/>
+    <w:lsdException w:name="HTML Keyboard" w:semiHidden="1" w:unhideWhenUsed="1"/>
+    <w:lsdException w:name="HTML Preformatted" w:semiHidden="1" w:unhideWhenUsed="1"/>
+    <w:lsdException w:name="HTML Sample" w:semiHidden="1" w:unhideWhenUsed="1"/>
+    <w:lsdException w:name="HTML Typewriter" w:semiHidden="1" w:unhideWhenUsed="1"/>
+    <w:lsdException w:name="HTML Variable" w:semiHidden="1" w:unhideWhenUsed="1"/>
+    <w:lsdException w:name="Normal Table" w:semiHidden="1" w:unhideWhenUsed="1"/>
+    <w:lsdException w:name="annotation subject" w:semiHidden="1" w:unhideWhenUsed="1"/>
+    <w:lsdException w:name="No List" w:semiHidden="1" w:unhideWhenUsed="1"/>
+    <w:lsdException w:name="Outline List 1" w:semiHidden="1" w:unhideWhenUsed="1"/>
+    <w:lsdException w:name="Outline List 2" w:semiHidden="1" w:unhideWhenUsed="1"/>
+    <w:lsdException w:name="Outline List 3" w:semiHidden="1" w:unhideWhenUsed="1"/>
+    <w:lsdException w:name="Table Simple 1" w:semiHidden="1" w:unhideWhenUsed="1"/>
+    <w:lsdException w:name="Table Simple 2" w:semiHidden="1" w:unhideWhenUsed="1"/>
+    <w:lsdException w:name="Table Simple 3" w:semiHidden="1" w:unhideWhenUsed="1"/>
+    <w:lsdException w:name="Table Classic 1" w:semiHidden="1" w:unhideWhenUsed="1"/>
+    <w:lsdException w:name="Table Classic 2" w:semiHidden="1" w:unhideWhenUsed="1"/>
+    <w:lsdException w:name="Table Classic 3" w:semiHidden="1" w:unhideWhenUsed="1"/>
+    <w:lsdException w:name="Table Classic 4" w:semiHidden="1" w:unhideWhenUsed="1"/>
+    <w:lsdException w:name="Table Colorful 1" w:semiHidden="1" w:unhideWhenUsed="1"/>
+    <w:lsdException w:name="Table Colorful 2" w:semiHidden="1" w:unhideWhenUsed="1"/>
+    <w:lsdException w:name="Table Colorful 3" w:semiHidden="1" w:unhideWhenUsed="1"/>
+    <w:lsdException w:name="Table Columns 1" w:semiHidden="1" w:unhideWhenUsed="1"/>
+    <w:lsdException w:name="Table Columns 2" w:semiHidden="1" w:unhideWhenUsed="1"/>
+    <w:lsdException w:name="Table Columns 3" w:semiHidden="1" w:unhideWhenUsed="1"/>
+    <w:lsdException w:name="Table Columns 4" w:semiHidden="1" w:unhideWhenUsed="1"/>
+    <w:lsdException w:name="Table Columns 5" w:semiHidden="1" w:unhideWhenUsed="1"/>
+    <w:lsdException w:name="Table Grid 1" w:semiHidden="1" w:unhideWhenUsed="1"/>
+    <w:lsdException w:name="Table Grid 2" w:semiHidden="1" w:unhideWhenUsed="1"/>
+    <w:lsdException w:name="Table Grid 3" w:semiHidden="1" w:unhideWhenUsed="1"/>
+    <w:lsdException w:name="Table Grid 4" w:semiHidden="1" w:unhideWhenUsed="1"/>
+    <w:lsdException w:name="Table Grid 5" w:semiHidden="1" w:unhideWhenUsed="1"/>
+    <w:lsdException w:name="Table Grid 6" w:semiHidden="1" w:unhideWhenUsed="1"/>
+    <w:lsdException w:name="Table Grid 7" w:semiHidden="1" w:unhideWhenUsed="1"/>
+    <w:lsdException w:name="Table Grid 8" w:semiHidden="1" w:unhideWhenUsed="1"/>
+    <w:lsdException w:name="Table List 1" w:semiHidden="1" w:unhideWhenUsed="1"/>
+    <w:lsdException w:name="Table List 2" w:semiHidden="1" w:unhideWhenUsed="1"/>
+    <w:lsdException w:name="Table List 3" w:semiHidden="1" w:unhideWhenUsed="1"/>
+    <w:lsdException w:name="Table List 4" w:semiHidden="1" w:unhideWhenUsed="1"/>
+    <w:lsdException w:name="Table List 5" w:semiHidden="1" w:unhideWhenUsed="1"/>
+    <w:lsdException w:name="Table List 6" w:semiHidden="1" w:unhideWhenUsed="1"/>
+    <w:lsdException w:name="Table List 7" w:semiHidden="1" w:unhideWhenUsed="1"/>
+    <w:lsdException w:name="Table List 8" w:semiHidden="1" w:unhideWhenUsed="1"/>
+    <w:lsdException w:name="Table 3D effects 1" w:semiHidden="1" w:unhideWhenUsed="1"/>
+    <w:lsdException w:name="Table 3D effects 2" w:semiHidden="1" w:unhideWhenUsed="1"/>
+    <w:lsdException w:name="Table 3D effects 3" w:semiHidden="1" w:unhideWhenUsed="1"/>
+    <w:lsdException w:name="Table Contemporary" w:semiHidden="1" w:unhideWhenUsed="1"/>
+    <w:lsdException w:name="Table Elegant" w:semiHidden="1" w:unhideWhenUsed="1"/>
+    <w:lsdException w:name="Table Professional" w:semiHidden="1" w:unhideWhenUsed="1"/>
+    <w:lsdException w:name="Table Subtle 1" w:semiHidden="1" w:unhideWhenUsed="1"/>
+    <w:lsdException w:name="Table Subtle 2" w:semiHidden="1" w:unhideWhenUsed="1"/>
+    <w:lsdException w:name="Table Web 1" w:semiHidden="1" w:unhideWhenUsed="1"/>
+    <w:lsdException w:name="Table Web 2" w:semiHidden="1" w:unhideWhenUsed="1"/>
+    <w:lsdException w:name="Table Web 3" w:semiHidden="1" w:unhideWhenUsed="1"/>
+    <w:lsdException w:name="Balloon Text" w:semiHidden="1" w:unhideWhenUsed="1"/>
+    <w:lsdException w:name="Table Grid" w:uiPriority="39"/>
+    <w:lsdException w:name="Table Theme" w:semiHidden="1" w:unhideWhenUsed="1"/>
+    <w:lsdException w:name="Placeholder Text" w:semiHidden="1"/>
+    <w:lsdException w:name="No Spacing" w:uiPriority="1" w:qFormat="1"/>
+    <w:lsdException w:name="Light Shading" w:uiPriority="60"/>
+    <w:lsdException w:name="Light List" w:uiPriority="61"/>
+    <w:lsdException w:name="Light Grid" w:uiPriority="62"/>
+    <w:lsdException w:name="Medium Shading 1" w:uiPriority="63"/>
+    <w:lsdException w:name="Medium Shading 2" w:uiPriority="64"/>
+    <w:lsdException w:name="Medium List 1" w:uiPriority="65"/>
+    <w:lsdException w:name="Medium List 2" w:uiPriority="66"/>
+    <w:lsdException w:name="Medium Grid 1" w:uiPriority="67"/>
+    <w:lsdException w:name="Medium Grid 2" w:uiPriority="68"/>
+    <w:lsdException w:name="Medium Grid 3" w:uiPriority="69"/>
+    <w:lsdException w:name="Dark List" w:uiPriority="70"/>
+    <w:lsdException w:name="Colorful Shading" w:uiPriority="71"/>
+    <w:lsdException w:name="Colorful List" w:uiPriority="72"/>
+    <w:lsdException w:name="Colorful Grid" w:uiPriority="73"/>
+    <w:lsdException w:name="Light Shading Accent 1" w:uiPriority="60"/>
+    <w:lsdException w:name="Light List Accent 1" w:uiPriority="61"/>
+    <w:lsdException w:name="Light Grid Accent 1" w:uiPriority="62"/>
+    <w:lsdException w:name="Medium Shading 1 Accent 1" w:uiPriority="63"/>
+    <w:lsdException w:name="Medium Shading 2 Accent 1" w:uiPriority="64"/>
+    <w:lsdException w:name="Medium List 1 Accent 1" w:uiPriority="65"/>
+    <w:lsdException w:name="Revision" w:semiHidden="1"/>
+    <w:lsdException w:name="List Paragraph" w:uiPriority="34" w:qFormat="1"/>
+    <w:lsdException w:name="Quote" w:uiPriority="29" w:qFormat="1"/>
+    <w:lsdException w:name="Intense Quote" w:uiPriority="30" w:qFormat="1"/>
+    <w:lsdException w:name="Medium List 2 Accent 1" w:uiPriority="66"/>
+    <w:lsdException w:name="Medium Grid 1 Accent 1" w:uiPriority="67"/>
+    <w:lsdException w:name="Medium Grid 2 Accent 1" w:uiPriority="68"/>
+    <w:lsdException w:name="Medium Grid 3 Accent 1" w:uiPriority="69"/>
+    <w:lsdException w:name="Dark List Accent 1" w:uiPriority="70"/>
+    <w:lsdException w:name="Colorful Shading Accent 1" w:uiPriority="71"/>
+    <w:lsdException w:name="Colorful List Accent 1" w:uiPriority="72"/>
+    <w:lsdException w:name="Colorful Grid Accent 1" w:uiPriority="73"/>
+    <w:lsdException w:name="Light Shading Accent 2" w:uiPriority="60"/>
+    <w:lsdException w:name="Light List Accent 2" w:uiPriority="61"/>
+    <w:lsdException w:name="Light Grid Accent 2" w:uiPriority="62"/>
+    <w:lsdException w:name="Medium Shading 1 Accent 2" w:uiPriority="63"/>
+    <w:lsdException w:name="Medium Shading 2 Accent 2" w:uiPriority="64"/>
+    <w:lsdException w:name="Medium List 1 Accent 2" w:uiPriority="65"/>
+    <w:lsdException w:name="Medium List 2 Accent 2" w:uiPriority="66"/>
+    <w:lsdException w:name="Medium Grid 1 Accent 2" w:uiPriority="67"/>
+    <w:lsdException w:name="Medium Grid 2 Accent 2" w:uiPriority="68"/>
+    <w:lsdException w:name="Medium Grid 3 Accent 2" w:uiPriority="69"/>
+    <w:lsdException w:name="Dark List Accent 2" w:uiPriority="70"/>
+    <w:lsdException w:name="Colorful Shading Accent 2" w:uiPriority="71"/>
+    <w:lsdException w:name="Colorful List Accent 2" w:uiPriority="72"/>
+    <w:lsdException w:name="Colorful Grid Accent 2" w:uiPriority="73"/>
+    <w:lsdException w:name="Light Shading Accent 3" w:uiPriority="60"/>
+    <w:lsdException w:name="Light List Accent 3" w:uiPriority="61"/>
+    <w:lsdException w:name="Light Grid Accent 3" w:uiPriority="62"/>
+    <w:lsdException w:name="Medium Shading 1 Accent 3" w:uiPriority="63"/>
+    <w:lsdException w:name="Medium Shading 2 Accent 3" w:uiPriority="64"/>
+    <w:lsdException w:name="Medium List 1 Accent 3" w:uiPriority="65"/>
+    <w:lsdException w:name="Medium List 2 Accent 3" w:uiPriority="66"/>
+    <w:lsdException w:name="Medium Grid 1 Accent 3" w:uiPriority="67"/>
+    <w:lsdException w:name="Medium Grid 2 Accent 3" w:uiPriority="68"/>
+    <w:lsdException w:name="Medium Grid 3 Accent 3" w:uiPriority="69"/>
+    <w:lsdException w:name="Dark List Accent 3" w:uiPriority="70"/>
+    <w:lsdException w:name="Colorful Shading Accent 3" w:uiPriority="71"/>
+    <w:lsdException w:name="Colorful List Accent 3" w:uiPriority="72"/>
+    <w:lsdException w:name="Colorful Grid Accent 3" w:uiPriority="73"/>
+    <w:lsdException w:name="Light Shading Accent 4" w:uiPriority="60"/>
+    <w:lsdException w:name="Light List Accent 4" w:uiPriority="61"/>
+    <w:lsdException w:name="Light Grid Accent 4" w:uiPriority="62"/>
+    <w:lsdException w:name="Medium Shading 1 Accent 4" w:uiPriority="63"/>
+    <w:lsdException w:name="Medium Shading 2 Accent 4" w:uiPriority="64"/>
+    <w:lsdException w:name="Medium List 1 Accent 4" w:uiPriority="65"/>
+    <w:lsdException w:name="Medium List 2 Accent 4" w:uiPriority="66"/>
+    <w:lsdException w:name="Medium Grid 1 Accent 4" w:uiPriority="67"/>
+    <w:lsdException w:name="Medium Grid 2 Accent 4" w:uiPriority="68"/>
+    <w:lsdException w:name="Medium Grid 3 Accent 4" w:uiPriority="69"/>
+    <w:lsdException w:name="Dark List Accent 4" w:uiPriority="70"/>
+    <w:lsdException w:name="Colorful Shading Accent 4" w:uiPriority="71"/>
+    <w:lsdException w:name="Colorful List Accent 4" w:uiPriority="72"/>
+    <w:lsdException w:name="Colorful Grid Accent 4" w:uiPriority="73"/>
+    <w:lsdException w:name="Light Shading Accent 5" w:uiPriority="60"/>
+    <w:lsdException w:name="Light List Accent 5" w:uiPriority="61"/>
+    <w:lsdException w:name="Light Grid Accent 5" w:uiPriority="62"/>
+    <w:lsdException w:name="Medium Shading 1 Accent 5" w:uiPriority="63"/>
+    <w:lsdException w:name="Medium Shading 2 Accent 5" w:uiPriority="64"/>
+    <w:lsdException w:name="Medium List 1 Accent 5" w:uiPriority="65"/>
+    <w:lsdException w:name="Medium List 2 Accent 5" w:uiPriority="66"/>
+    <w:lsdException w:name="Medium Grid 1 Accent 5" w:uiPriority="67"/>
+    <w:lsdException w:name="Medium Grid 2 Accent 5" w:uiPriority="68"/>
+    <w:lsdException w:name="Medium Grid 3 Accent 5" w:uiPriority="69"/>
+    <w:lsdException w:name="Dark List Accent 5" w:uiPriority="70"/>
+    <w:lsdException w:name="Colorful Shading Accent 5" w:uiPriority="71"/>
+    <w:lsdException w:name="Colorful List Accent 5" w:uiPriority="72"/>
+    <w:lsdException w:name="Colorful Grid Accent 5" w:uiPriority="73"/>
+    <w:lsdException w:name="Light Shading Accent 6" w:uiPriority="60"/>
+    <w:lsdException w:name="Light List Accent 6" w:uiPriority="61"/>
+    <w:lsdException w:name="Light Grid Accent 6" w:uiPriority="62"/>
+    <w:lsdException w:name="Medium Shading 1 Accent 6" w:uiPriority="63"/>
+    <w:lsdException w:name="Medium Shading 2 Accent 6" w:uiPriority="64"/>
+    <w:lsdException w:name="Medium List 1 Accent 6" w:uiPriority="65"/>
+    <w:lsdException w:name="Medium List 2 Accent 6" w:uiPriority="66"/>
+    <w:lsdException w:name="Medium Grid 1 Accent 6" w:uiPriority="67"/>
+    <w:lsdException w:name="Medium Grid 2 Accent 6" w:uiPriority="68"/>
+    <w:lsdException w:name="Medium Grid 3 Accent 6" w:uiPriority="69"/>
+    <w:lsdException w:name="Dark List Accent 6" w:uiPriority="70"/>
+    <w:lsdException w:name="Colorful Shading Accent 6" w:uiPriority="71"/>
+    <w:lsdException w:name="Colorful List Accent 6" w:uiPriority="72"/>
+    <w:lsdException w:name="Colorful Grid Accent 6" w:uiPriority="73"/>
+    <w:lsdException w:name="Subtle Emphasis" w:uiPriority="19" w:qFormat="1"/>
+    <w:lsdException w:name="Intense Emphasis" w:uiPriority="21" w:qFormat="1"/>
+    <w:lsdException w:name="Subtle Reference" w:uiPriority="31" w:qFormat="1"/>
+    <w:lsdException w:name="Intense Reference" w:uiPriority="32" w:qFormat="1"/>
+    <w:lsdException w:name="Book Title" w:uiPriority="33" w:qFormat="1"/>
+    <w:lsdException w:name="Bibliography" w:semiHidden="1" w:uiPriority="37" w:unhideWhenUsed="1"/>
+    <w:lsdException w:name="TOC Heading" w:semiHidden="1" w:uiPriority="39" w:unhideWhenUsed="1" w:qFormat="1"/>
+    <w:lsdException w:name="Plain Table 1" w:uiPriority="41"/>
+    <w:lsdException w:name="Plain Table 2" w:uiPriority="42"/>
+    <w:lsdException w:name="Plain Table 3" w:uiPriority="43"/>
+    <w:lsdException w:name="Plain Table 4" w:uiPriority="44"/>
+    <w:lsdException w:name="Plain Table 5" w:uiPriority="45"/>
+    <w:lsdException w:name="Grid Table Light" w:uiPriority="40"/>
+    <w:lsdException w:name="Grid Table 1 Light" w:uiPriority="46"/>
+    <w:lsdException w:name="Grid Table 2" w:uiPriority="47"/>
+    <w:lsdException w:name="Grid Table 3" w:uiPriority="48"/>
+    <w:lsdException w:name="Grid Table 4" w:uiPriority="49"/>
+    <w:lsdException w:name="Grid Table 5 Dark" w:uiPriority="50"/>
+    <w:lsdException w:name="Grid Table 6 Colorful" w:uiPriority="51"/>
+    <w:lsdException w:name="Grid Table 7 Colorful" w:uiPriority="52"/>
+    <w:lsdException w:name="Grid Table 1 Light Accent 1" w:uiPriority="46"/>
+    <w:lsdException w:name="Grid Table 2 Accent 1" w:uiPriority="47"/>
+    <w:lsdException w:name="Grid Table 3 Accent 1" w:uiPriority="48"/>
+    <w:lsdException w:name="Grid Table 4 Accent 1" w:uiPriority="49"/>
+    <w:lsdException w:name="Grid Table 5 Dark Accent 1" w:uiPriority="50"/>
+    <w:lsdException w:name="Grid Table 6 Colorful Accent 1" w:uiPriority="51"/>
+    <w:lsdException w:name="Grid Table 7 Colorful Accent 1" w:uiPriority="52"/>
+    <w:lsdException w:name="Grid Table 1 Light Accent 2" w:uiPriority="46"/>
+    <w:lsdException w:name="Grid Table 2 Accent 2" w:uiPriority="47"/>
+    <w:lsdException w:name="Grid Table 3 Accent 2" w:uiPriority="48"/>
+    <w:lsdException w:name="Grid Table 4 Accent 2" w:uiPriority="49"/>
+    <w:lsdException w:name="Grid Table 5 Dark Accent 2" w:uiPriority="50"/>
+    <w:lsdException w:name="Grid Table 6 Colorful Accent 2" w:uiPriority="51"/>
+    <w:lsdException w:name="Grid Table 7 Colorful Accent 2" w:uiPriority="52"/>
+    <w:lsdException w:name="Grid Table 1 Light Accent 3" w:uiPriority="46"/>
+    <w:lsdException w:name="Grid Table 2 Accent 3" w:uiPriority="47"/>
+    <w:lsdException w:name="Grid Table 3 Accent 3" w:uiPriority="48"/>
+    <w:lsdException w:name="Grid Table 4 Accent 3" w:uiPriority="49"/>
+    <w:lsdException w:name="Grid Table 5 Dark Accent 3" w:uiPriority="50"/>
+    <w:lsdException w:name="Grid Table 6 Colorful Accent 3" w:uiPriority="51"/>
+    <w:lsdException w:name="Grid Table 7 Colorful Accent 3" w:uiPriority="52"/>
+    <w:lsdException w:name="Grid Table 1 Light Accent 4" w:uiPriority="46"/>
+    <w:lsdException w:name="Grid Table 2 Accent 4" w:uiPriority="47"/>
+    <w:lsdException w:name="Grid Table 3 Accent 4" w:uiPriority="48"/>
+    <w:lsdException w:name="Grid Table 4 Accent 4" w:uiPriority="49"/>
+    <w:lsdException w:name="Grid Table 5 Dark Accent 4" w:uiPriority="50"/>
+    <w:lsdException w:name="Grid Table 6 Colorful Accent 4" w:uiPriority="51"/>
+    <w:lsdException w:name="Grid Table 7 Colorful Accent 4" w:uiPriority="52"/>
+    <w:lsdException w:name="Grid Table 1 Light Accent 5" w:uiPriority="46"/>
+    <w:lsdException w:name="Grid Table 2 Accent 5" w:uiPriority="47"/>
+    <w:lsdException w:name="Grid Table 3 Accent 5" w:uiPriority="48"/>
+    <w:lsdException w:name="Grid Table 4 Accent 5" w:uiPriority="49"/>
+    <w:lsdException w:name="Grid Table 5 Dark Accent 5" w:uiPriority="50"/>
+    <w:lsdException w:name="Grid Table 6 Colorful Accent 5" w:uiPriority="51"/>
+    <w:lsdException w:name="Grid Table 7 Colorful Accent 5" w:uiPriority="52"/>
+    <w:lsdException w:name="Grid Table 1 Light Accent 6" w:uiPriority="46"/>
+    <w:lsdException w:name="Grid Table 2 Accent 6" w:uiPriority="47"/>
+    <w:lsdException w:name="Grid Table 3 Accent 6" w:uiPriority="48"/>
+    <w:lsdException w:name="Grid Table 4 Accent 6" w:uiPriority="49"/>
+    <w:lsdException w:name="Grid Table 5 Dark Accent 6" w:uiPriority="50"/>
+    <w:lsdException w:name="Grid Table 6 Colorful Accent 6" w:uiPriority="51"/>
+    <w:lsdException w:name="Grid Table 7 Colorful Accent 6" w:uiPriority="52"/>
+    <w:lsdException w:name="List Table 1 Light" w:uiPriority="46"/>
+    <w:lsdException w:name="List Table 2" w:uiPriority="47"/>
+    <w:lsdException w:name="List Table 3" w:uiPriority="48"/>
+    <w:lsdException w:name="List Table 4" w:uiPriority="49"/>
+    <w:lsdException w:name="List Table 5 Dark" w:uiPriority="50"/>
+    <w:lsdException w:name="List Table 6 Colorful" w:uiPriority="51"/>
+    <w:lsdException w:name="List Table 7 Colorful" w:uiPriority="52"/>
+    <w:lsdException w:name="List Table 1 Light Accent 1" w:uiPriority="46"/>
+    <w:lsdException w:name="List Table 2 Accent 1" w:uiPriority="47"/>
+    <w:lsdException w:name="List Table 3 Accent 1" w:uiPriority="48"/>
+    <w:lsdException w:name="List Table 4 Accent 1" w:uiPriority="49"/>
+    <w:lsdException w:name="List Table 5 Dark Accent 1" w:uiPriority="50"/>
+    <w:lsdException w:name="List Table 6 Colorful Accent 1" w:uiPriority="51"/>
+    <w:lsdException w:name="List Table 7 Colorful Accent 1" w:uiPriority="52"/>
+    <w:lsdException w:name="List Table 1 Light Accent 2" w:uiPriority="46"/>
+    <w:lsdException w:name="List Table 2 Accent 2" w:uiPriority="47"/>
+    <w:lsdException w:name="List Table 3 Accent 2" w:uiPriority="48"/>
+    <w:lsdException w:name="List Table 4 Accent 2" w:uiPriority="49"/>
+    <w:lsdException w:name="List Table 5 Dark Accent 2" w:uiPriority="50"/>
+    <w:lsdException w:name="List Table 6 Colorful Accent 2" w:uiPriority="51"/>
+    <w:lsdException w:name="List Table 7 Colorful Accent 2" w:uiPriority="52"/>
+    <w:lsdException w:name="List Table 1 Light Accent 3" w:uiPriority="46"/>
+    <w:lsdException w:name="List Table 2 Accent 3" w:uiPriority="47"/>
+    <w:lsdException w:name="List Table 3 Accent 3" w:uiPriority="48"/>
+    <w:lsdException w:name="List Table 4 Accent 3" w:uiPriority="49"/>
+    <w:lsdException w:name="List Table 5 Dark Accent 3" w:uiPriority="50"/>
+    <w:lsdException w:name="List Table 6 Colorful Accent 3" w:uiPriority="51"/>
+    <w:lsdException w:name="List Table 7 Colorful Accent 3" w:uiPriority="52"/>
+    <w:lsdException w:name="List Table 1 Light Accent 4" w:uiPriority="46"/>
+    <w:lsdException w:name="List Table 2 Accent 4" w:uiPriority="47"/>
+    <w:lsdException w:name="List Table 3 Accent 4" w:uiPriority="48"/>
+    <w:lsdException w:name="List Table 4 Accent 4" w:uiPriority="49"/>
+    <w:lsdException w:name="List Table 5 Dark Accent 4" w:uiPriority="50"/>
+    <w:lsdException w:name="List Table 6 Colorful Accent 4" w:uiPriority="51"/>
+    <w:lsdException w:name="List Table 7 Colorful Accent 4" w:uiPriority="52"/>
+    <w:lsdException w:name="List Table 1 Light Accent 5" w:uiPriority="46"/>
+    <w:lsdException w:name="List Table 2 Accent 5" w:uiPriority="47"/>
+    <w:lsdException w:name="List Table 3 Accent 5" w:uiPriority="48"/>
+    <w:lsdException w:name="List Table 4 Accent 5" w:uiPriority="49"/>
+    <w:lsdException w:name="List Table 5 Dark Accent 5" w:uiPriority="50"/>
+    <w:lsdException w:name="List Table 6 Colorful Accent 5" w:uiPriority="51"/>
+    <w:lsdException w:name="List Table 7 Colorful Accent 5" w:uiPriority="52"/>
+    <w:lsdException w:name="List Table 1 Light Accent 6" w:uiPriority="46"/>
+    <w:lsdException w:name="List Table 2 Accent 6" w:uiPriority="47"/>
+    <w:lsdException w:name="List Table 3 Accent 6" w:uiPriority="48"/>
+    <w:lsdException w:name="List Table 4 Accent 6" w:uiPriority="49"/>
+    <w:lsdException w:name="List Table 5 Dark Accent 6" w:uiPriority="50"/>
+    <w:lsdException w:name="List Table 6 Colorful Accent 6" w:uiPriority="51"/>
+    <w:lsdException w:name="List Table 7 Colorful Accent 6" w:uiPriority="52"/>
   </w:latentStyles>
   <w:style w:type="paragraph" w:default="1" w:styleId="Normal">
     <w:name w:val="Normal"/>
@@ -7987,7 +8179,6 @@
     <w:uiPriority w:val="39"/>
     <w:rsid w:val="00BE3CA1"/>
     <w:tblPr>
-      <w:tblInd w:w="0" w:type="dxa"/>
       <w:tblBorders>
         <w:top w:val="single" w:sz="4" w:space="0" w:color="auto"/>
         <w:left w:val="single" w:sz="4" w:space="0" w:color="auto"/>
@@ -7996,332 +8187,6 @@
         <w:insideH w:val="single" w:sz="4" w:space="0" w:color="auto"/>
         <w:insideV w:val="single" w:sz="4" w:space="0" w:color="auto"/>
       </w:tblBorders>
-      <w:tblCellMar>
-        <w:top w:w="0" w:type="dxa"/>
-        <w:left w:w="108" w:type="dxa"/>
-        <w:bottom w:w="0" w:type="dxa"/>
-        <w:right w:w="108" w:type="dxa"/>
-      </w:tblCellMar>
-    </w:tblPr>
-  </w:style>
-  <w:style w:type="paragraph" w:styleId="DocumentMap">
-    <w:name w:val="Document Map"/>
-    <w:basedOn w:val="Normal"/>
-    <w:link w:val="DocumentMapChar"/>
-    <w:uiPriority w:val="99"/>
-    <w:semiHidden/>
-    <w:unhideWhenUsed/>
-    <w:rsid w:val="0081088A"/>
-    <w:rPr>
-      <w:rFonts w:ascii="Times New Roman" w:hAnsi="Times New Roman" w:cs="Times New Roman"/>
-    </w:rPr>
-  </w:style>
-  <w:style w:type="character" w:customStyle="1" w:styleId="DocumentMapChar">
-    <w:name w:val="Document Map Char"/>
-    <w:basedOn w:val="DefaultParagraphFont"/>
-    <w:link w:val="DocumentMap"/>
-    <w:uiPriority w:val="99"/>
-    <w:semiHidden/>
-    <w:rsid w:val="0081088A"/>
-    <w:rPr>
-      <w:rFonts w:ascii="Times New Roman" w:hAnsi="Times New Roman" w:cs="Times New Roman"/>
-    </w:rPr>
-  </w:style>
-  <w:style w:type="paragraph" w:styleId="ListParagraph">
-    <w:name w:val="List Paragraph"/>
-    <w:basedOn w:val="Normal"/>
-    <w:uiPriority w:val="34"/>
-    <w:qFormat/>
-    <w:rsid w:val="00043A4C"/>
-    <w:pPr>
-      <w:ind w:left="720"/>
-      <w:contextualSpacing/>
-    </w:pPr>
-  </w:style>
-  <w:style w:type="paragraph" w:styleId="BalloonText">
-    <w:name w:val="Balloon Text"/>
-    <w:basedOn w:val="Normal"/>
-    <w:link w:val="BalloonTextChar"/>
-    <w:uiPriority w:val="99"/>
-    <w:semiHidden/>
-    <w:unhideWhenUsed/>
-    <w:rsid w:val="002233C4"/>
-    <w:rPr>
-      <w:rFonts w:ascii="Tahoma" w:hAnsi="Tahoma" w:cs="Tahoma"/>
-      <w:sz w:val="16"/>
-      <w:szCs w:val="16"/>
-    </w:rPr>
-  </w:style>
-  <w:style w:type="character" w:customStyle="1" w:styleId="BalloonTextChar">
-    <w:name w:val="Balloon Text Char"/>
-    <w:basedOn w:val="DefaultParagraphFont"/>
-    <w:link w:val="BalloonText"/>
-    <w:uiPriority w:val="99"/>
-    <w:semiHidden/>
-    <w:rsid w:val="002233C4"/>
-    <w:rPr>
-      <w:rFonts w:ascii="Tahoma" w:hAnsi="Tahoma" w:cs="Tahoma"/>
-      <w:sz w:val="16"/>
-      <w:szCs w:val="16"/>
-    </w:rPr>
-  </w:style>
-</w:styles>
-</file>
-
-<file path=word/stylesWithEffects.xml><?xml version="1.0" encoding="utf-8"?>
-<w:styles xmlns:wpc="http://schemas.microsoft.com/office/word/2010/wordprocessingCanvas" xmlns:mc="http://schemas.openxmlformats.org/markup-compatibility/2006" xmlns:o="urn:schemas-microsoft-com:office:office" xmlns:r="http://schemas.openxmlformats.org/officeDocument/2006/relationships" xmlns:m="http://schemas.openxmlformats.org/officeDocument/2006/math" xmlns:v="urn:schemas-microsoft-com:vml" xmlns:wp14="http://schemas.microsoft.com/office/word/2010/wordprocessingDrawing" xmlns:wp="http://schemas.openxmlformats.org/drawingml/2006/wordprocessingDrawing" xmlns:w10="urn:schemas-microsoft-com:office:word" xmlns:w="http://schemas.openxmlformats.org/wordprocessingml/2006/main" xmlns:w14="http://schemas.microsoft.com/office/word/2010/wordml" xmlns:wpg="http://schemas.microsoft.com/office/word/2010/wordprocessingGroup" xmlns:wpi="http://schemas.microsoft.com/office/word/2010/wordprocessingInk" xmlns:wne="http://schemas.microsoft.com/office/word/2006/wordml" xmlns:wps="http://schemas.microsoft.com/office/word/2010/wordprocessingShape" mc:Ignorable="w14 wp14">
-  <w:docDefaults>
-    <w:rPrDefault>
-      <w:rPr>
-        <w:rFonts w:asciiTheme="minorHAnsi" w:eastAsiaTheme="minorEastAsia" w:hAnsiTheme="minorHAnsi" w:cstheme="minorBidi"/>
-        <w:sz w:val="24"/>
-        <w:szCs w:val="24"/>
-        <w:lang w:val="en-US" w:eastAsia="zh-TW" w:bidi="ar-SA"/>
-      </w:rPr>
-    </w:rPrDefault>
-    <w:pPrDefault/>
-  </w:docDefaults>
-  <w:latentStyles w:defLockedState="0" w:defUIPriority="99" w:defSemiHidden="1" w:defUnhideWhenUsed="1" w:defQFormat="0" w:count="267">
-    <w:lsdException w:name="Normal" w:semiHidden="0" w:uiPriority="0" w:unhideWhenUsed="0" w:qFormat="1"/>
-    <w:lsdException w:name="heading 1" w:semiHidden="0" w:uiPriority="9" w:unhideWhenUsed="0" w:qFormat="1"/>
-    <w:lsdException w:name="heading 2" w:uiPriority="9" w:qFormat="1"/>
-    <w:lsdException w:name="heading 3" w:uiPriority="9" w:qFormat="1"/>
-    <w:lsdException w:name="heading 4" w:uiPriority="9" w:qFormat="1"/>
-    <w:lsdException w:name="heading 5" w:uiPriority="9" w:qFormat="1"/>
-    <w:lsdException w:name="heading 6" w:uiPriority="9" w:qFormat="1"/>
-    <w:lsdException w:name="heading 7" w:uiPriority="9" w:qFormat="1"/>
-    <w:lsdException w:name="heading 8" w:uiPriority="9" w:qFormat="1"/>
-    <w:lsdException w:name="heading 9" w:uiPriority="9" w:qFormat="1"/>
-    <w:lsdException w:name="toc 1" w:uiPriority="39"/>
-    <w:lsdException w:name="toc 2" w:uiPriority="39"/>
-    <w:lsdException w:name="toc 3" w:uiPriority="39"/>
-    <w:lsdException w:name="toc 4" w:uiPriority="39"/>
-    <w:lsdException w:name="toc 5" w:uiPriority="39"/>
-    <w:lsdException w:name="toc 6" w:uiPriority="39"/>
-    <w:lsdException w:name="toc 7" w:uiPriority="39"/>
-    <w:lsdException w:name="toc 8" w:uiPriority="39"/>
-    <w:lsdException w:name="toc 9" w:uiPriority="39"/>
-    <w:lsdException w:name="caption" w:uiPriority="35" w:qFormat="1"/>
-    <w:lsdException w:name="Title" w:semiHidden="0" w:uiPriority="10" w:unhideWhenUsed="0" w:qFormat="1"/>
-    <w:lsdException w:name="Default Paragraph Font" w:uiPriority="1"/>
-    <w:lsdException w:name="Subtitle" w:semiHidden="0" w:uiPriority="11" w:unhideWhenUsed="0" w:qFormat="1"/>
-    <w:lsdException w:name="Strong" w:semiHidden="0" w:uiPriority="22" w:unhideWhenUsed="0" w:qFormat="1"/>
-    <w:lsdException w:name="Emphasis" w:semiHidden="0" w:uiPriority="20" w:unhideWhenUsed="0" w:qFormat="1"/>
-    <w:lsdException w:name="Table Grid" w:semiHidden="0" w:uiPriority="39" w:unhideWhenUsed="0"/>
-    <w:lsdException w:name="Placeholder Text" w:unhideWhenUsed="0"/>
-    <w:lsdException w:name="No Spacing" w:semiHidden="0" w:uiPriority="1" w:unhideWhenUsed="0" w:qFormat="1"/>
-    <w:lsdException w:name="Light Shading" w:semiHidden="0" w:uiPriority="60" w:unhideWhenUsed="0"/>
-    <w:lsdException w:name="Light List" w:semiHidden="0" w:uiPriority="61" w:unhideWhenUsed="0"/>
-    <w:lsdException w:name="Light Grid" w:semiHidden="0" w:uiPriority="62" w:unhideWhenUsed="0"/>
-    <w:lsdException w:name="Medium Shading 1" w:semiHidden="0" w:uiPriority="63" w:unhideWhenUsed="0"/>
-    <w:lsdException w:name="Medium Shading 2" w:semiHidden="0" w:uiPriority="64" w:unhideWhenUsed="0"/>
-    <w:lsdException w:name="Medium List 1" w:semiHidden="0" w:uiPriority="65" w:unhideWhenUsed="0"/>
-    <w:lsdException w:name="Medium List 2" w:semiHidden="0" w:uiPriority="66" w:unhideWhenUsed="0"/>
-    <w:lsdException w:name="Medium Grid 1" w:semiHidden="0" w:uiPriority="67" w:unhideWhenUsed="0"/>
-    <w:lsdException w:name="Medium Grid 2" w:semiHidden="0" w:uiPriority="68" w:unhideWhenUsed="0"/>
-    <w:lsdException w:name="Medium Grid 3" w:semiHidden="0" w:uiPriority="69" w:unhideWhenUsed="0"/>
-    <w:lsdException w:name="Dark List" w:semiHidden="0" w:uiPriority="70" w:unhideWhenUsed="0"/>
-    <w:lsdException w:name="Colorful Shading" w:semiHidden="0" w:uiPriority="71" w:unhideWhenUsed="0"/>
-    <w:lsdException w:name="Colorful List" w:semiHidden="0" w:uiPriority="72" w:unhideWhenUsed="0"/>
-    <w:lsdException w:name="Colorful Grid" w:semiHidden="0" w:uiPriority="73" w:unhideWhenUsed="0"/>
-    <w:lsdException w:name="Light Shading Accent 1" w:semiHidden="0" w:uiPriority="60" w:unhideWhenUsed="0"/>
-    <w:lsdException w:name="Light List Accent 1" w:semiHidden="0" w:uiPriority="61" w:unhideWhenUsed="0"/>
-    <w:lsdException w:name="Light Grid Accent 1" w:semiHidden="0" w:uiPriority="62" w:unhideWhenUsed="0"/>
-    <w:lsdException w:name="Medium Shading 1 Accent 1" w:semiHidden="0" w:uiPriority="63" w:unhideWhenUsed="0"/>
-    <w:lsdException w:name="Medium Shading 2 Accent 1" w:semiHidden="0" w:uiPriority="64" w:unhideWhenUsed="0"/>
-    <w:lsdException w:name="Medium List 1 Accent 1" w:semiHidden="0" w:uiPriority="65" w:unhideWhenUsed="0"/>
-    <w:lsdException w:name="Revision" w:unhideWhenUsed="0"/>
-    <w:lsdException w:name="List Paragraph" w:semiHidden="0" w:uiPriority="34" w:unhideWhenUsed="0" w:qFormat="1"/>
-    <w:lsdException w:name="Quote" w:semiHidden="0" w:uiPriority="29" w:unhideWhenUsed="0" w:qFormat="1"/>
-    <w:lsdException w:name="Intense Quote" w:semiHidden="0" w:uiPriority="30" w:unhideWhenUsed="0" w:qFormat="1"/>
-    <w:lsdException w:name="Medium List 2 Accent 1" w:semiHidden="0" w:uiPriority="66" w:unhideWhenUsed="0"/>
-    <w:lsdException w:name="Medium Grid 1 Accent 1" w:semiHidden="0" w:uiPriority="67" w:unhideWhenUsed="0"/>
-    <w:lsdException w:name="Medium Grid 2 Accent 1" w:semiHidden="0" w:uiPriority="68" w:unhideWhenUsed="0"/>
-    <w:lsdException w:name="Medium Grid 3 Accent 1" w:semiHidden="0" w:uiPriority="69" w:unhideWhenUsed="0"/>
-    <w:lsdException w:name="Dark List Accent 1" w:semiHidden="0" w:uiPriority="70" w:unhideWhenUsed="0"/>
-    <w:lsdException w:name="Colorful Shading Accent 1" w:semiHidden="0" w:uiPriority="71" w:unhideWhenUsed="0"/>
-    <w:lsdException w:name="Colorful List Accent 1" w:semiHidden="0" w:uiPriority="72" w:unhideWhenUsed="0"/>
-    <w:lsdException w:name="Colorful Grid Accent 1" w:semiHidden="0" w:uiPriority="73" w:unhideWhenUsed="0"/>
-    <w:lsdException w:name="Light Shading Accent 2" w:semiHidden="0" w:uiPriority="60" w:unhideWhenUsed="0"/>
-    <w:lsdException w:name="Light List Accent 2" w:semiHidden="0" w:uiPriority="61" w:unhideWhenUsed="0"/>
-    <w:lsdException w:name="Light Grid Accent 2" w:semiHidden="0" w:uiPriority="62" w:unhideWhenUsed="0"/>
-    <w:lsdException w:name="Medium Shading 1 Accent 2" w:semiHidden="0" w:uiPriority="63" w:unhideWhenUsed="0"/>
-    <w:lsdException w:name="Medium Shading 2 Accent 2" w:semiHidden="0" w:uiPriority="64" w:unhideWhenUsed="0"/>
-    <w:lsdException w:name="Medium List 1 Accent 2" w:semiHidden="0" w:uiPriority="65" w:unhideWhenUsed="0"/>
-    <w:lsdException w:name="Medium List 2 Accent 2" w:semiHidden="0" w:uiPriority="66" w:unhideWhenUsed="0"/>
-    <w:lsdException w:name="Medium Grid 1 Accent 2" w:semiHidden="0" w:uiPriority="67" w:unhideWhenUsed="0"/>
-    <w:lsdException w:name="Medium Grid 2 Accent 2" w:semiHidden="0" w:uiPriority="68" w:unhideWhenUsed="0"/>
-    <w:lsdException w:name="Medium Grid 3 Accent 2" w:semiHidden="0" w:uiPriority="69" w:unhideWhenUsed="0"/>
-    <w:lsdException w:name="Dark List Accent 2" w:semiHidden="0" w:uiPriority="70" w:unhideWhenUsed="0"/>
-    <w:lsdException w:name="Colorful Shading Accent 2" w:semiHidden="0" w:uiPriority="71" w:unhideWhenUsed="0"/>
-    <w:lsdException w:name="Colorful List Accent 2" w:semiHidden="0" w:uiPriority="72" w:unhideWhenUsed="0"/>
-    <w:lsdException w:name="Colorful Grid Accent 2" w:semiHidden="0" w:uiPriority="73" w:unhideWhenUsed="0"/>
-    <w:lsdException w:name="Light Shading Accent 3" w:semiHidden="0" w:uiPriority="60" w:unhideWhenUsed="0"/>
-    <w:lsdException w:name="Light List Accent 3" w:semiHidden="0" w:uiPriority="61" w:unhideWhenUsed="0"/>
-    <w:lsdException w:name="Light Grid Accent 3" w:semiHidden="0" w:uiPriority="62" w:unhideWhenUsed="0"/>
-    <w:lsdException w:name="Medium Shading 1 Accent 3" w:semiHidden="0" w:uiPriority="63" w:unhideWhenUsed="0"/>
-    <w:lsdException w:name="Medium Shading 2 Accent 3" w:semiHidden="0" w:uiPriority="64" w:unhideWhenUsed="0"/>
-    <w:lsdException w:name="Medium List 1 Accent 3" w:semiHidden="0" w:uiPriority="65" w:unhideWhenUsed="0"/>
-    <w:lsdException w:name="Medium List 2 Accent 3" w:semiHidden="0" w:uiPriority="66" w:unhideWhenUsed="0"/>
-    <w:lsdException w:name="Medium Grid 1 Accent 3" w:semiHidden="0" w:uiPriority="67" w:unhideWhenUsed="0"/>
-    <w:lsdException w:name="Medium Grid 2 Accent 3" w:semiHidden="0" w:uiPriority="68" w:unhideWhenUsed="0"/>
-    <w:lsdException w:name="Medium Grid 3 Accent 3" w:semiHidden="0" w:uiPriority="69" w:unhideWhenUsed="0"/>
-    <w:lsdException w:name="Dark List Accent 3" w:semiHidden="0" w:uiPriority="70" w:unhideWhenUsed="0"/>
-    <w:lsdException w:name="Colorful Shading Accent 3" w:semiHidden="0" w:uiPriority="71" w:unhideWhenUsed="0"/>
-    <w:lsdException w:name="Colorful List Accent 3" w:semiHidden="0" w:uiPriority="72" w:unhideWhenUsed="0"/>
-    <w:lsdException w:name="Colorful Grid Accent 3" w:semiHidden="0" w:uiPriority="73" w:unhideWhenUsed="0"/>
-    <w:lsdException w:name="Light Shading Accent 4" w:semiHidden="0" w:uiPriority="60" w:unhideWhenUsed="0"/>
-    <w:lsdException w:name="Light List Accent 4" w:semiHidden="0" w:uiPriority="61" w:unhideWhenUsed="0"/>
-    <w:lsdException w:name="Light Grid Accent 4" w:semiHidden="0" w:uiPriority="62" w:unhideWhenUsed="0"/>
-    <w:lsdException w:name="Medium Shading 1 Accent 4" w:semiHidden="0" w:uiPriority="63" w:unhideWhenUsed="0"/>
-    <w:lsdException w:name="Medium Shading 2 Accent 4" w:semiHidden="0" w:uiPriority="64" w:unhideWhenUsed="0"/>
-    <w:lsdException w:name="Medium List 1 Accent 4" w:semiHidden="0" w:uiPriority="65" w:unhideWhenUsed="0"/>
-    <w:lsdException w:name="Medium List 2 Accent 4" w:semiHidden="0" w:uiPriority="66" w:unhideWhenUsed="0"/>
-    <w:lsdException w:name="Medium Grid 1 Accent 4" w:semiHidden="0" w:uiPriority="67" w:unhideWhenUsed="0"/>
-    <w:lsdException w:name="Medium Grid 2 Accent 4" w:semiHidden="0" w:uiPriority="68" w:unhideWhenUsed="0"/>
-    <w:lsdException w:name="Medium Grid 3 Accent 4" w:semiHidden="0" w:uiPriority="69" w:unhideWhenUsed="0"/>
-    <w:lsdException w:name="Dark List Accent 4" w:semiHidden="0" w:uiPriority="70" w:unhideWhenUsed="0"/>
-    <w:lsdException w:name="Colorful Shading Accent 4" w:semiHidden="0" w:uiPriority="71" w:unhideWhenUsed="0"/>
-    <w:lsdException w:name="Colorful List Accent 4" w:semiHidden="0" w:uiPriority="72" w:unhideWhenUsed="0"/>
-    <w:lsdException w:name="Colorful Grid Accent 4" w:semiHidden="0" w:uiPriority="73" w:unhideWhenUsed="0"/>
-    <w:lsdException w:name="Light Shading Accent 5" w:semiHidden="0" w:uiPriority="60" w:unhideWhenUsed="0"/>
-    <w:lsdException w:name="Light List Accent 5" w:semiHidden="0" w:uiPriority="61" w:unhideWhenUsed="0"/>
-    <w:lsdException w:name="Light Grid Accent 5" w:semiHidden="0" w:uiPriority="62" w:unhideWhenUsed="0"/>
-    <w:lsdException w:name="Medium Shading 1 Accent 5" w:semiHidden="0" w:uiPriority="63" w:unhideWhenUsed="0"/>
-    <w:lsdException w:name="Medium Shading 2 Accent 5" w:semiHidden="0" w:uiPriority="64" w:unhideWhenUsed="0"/>
-    <w:lsdException w:name="Medium List 1 Accent 5" w:semiHidden="0" w:uiPriority="65" w:unhideWhenUsed="0"/>
-    <w:lsdException w:name="Medium List 2 Accent 5" w:semiHidden="0" w:uiPriority="66" w:unhideWhenUsed="0"/>
-    <w:lsdException w:name="Medium Grid 1 Accent 5" w:semiHidden="0" w:uiPriority="67" w:unhideWhenUsed="0"/>
-    <w:lsdException w:name="Medium Grid 2 Accent 5" w:semiHidden="0" w:uiPriority="68" w:unhideWhenUsed="0"/>
-    <w:lsdException w:name="Medium Grid 3 Accent 5" w:semiHidden="0" w:uiPriority="69" w:unhideWhenUsed="0"/>
-    <w:lsdException w:name="Dark List Accent 5" w:semiHidden="0" w:uiPriority="70" w:unhideWhenUsed="0"/>
-    <w:lsdException w:name="Colorful Shading Accent 5" w:semiHidden="0" w:uiPriority="71" w:unhideWhenUsed="0"/>
-    <w:lsdException w:name="Colorful List Accent 5" w:semiHidden="0" w:uiPriority="72" w:unhideWhenUsed="0"/>
-    <w:lsdException w:name="Colorful Grid Accent 5" w:semiHidden="0" w:uiPriority="73" w:unhideWhenUsed="0"/>
-    <w:lsdException w:name="Light Shading Accent 6" w:semiHidden="0" w:uiPriority="60" w:unhideWhenUsed="0"/>
-    <w:lsdException w:name="Light List Accent 6" w:semiHidden="0" w:uiPriority="61" w:unhideWhenUsed="0"/>
-    <w:lsdException w:name="Light Grid Accent 6" w:semiHidden="0" w:uiPriority="62" w:unhideWhenUsed="0"/>
-    <w:lsdException w:name="Medium Shading 1 Accent 6" w:semiHidden="0" w:uiPriority="63" w:unhideWhenUsed="0"/>
-    <w:lsdException w:name="Medium Shading 2 Accent 6" w:semiHidden="0" w:uiPriority="64" w:unhideWhenUsed="0"/>
-    <w:lsdException w:name="Medium List 1 Accent 6" w:semiHidden="0" w:uiPriority="65" w:unhideWhenUsed="0"/>
-    <w:lsdException w:name="Medium List 2 Accent 6" w:semiHidden="0" w:uiPriority="66" w:unhideWhenUsed="0"/>
-    <w:lsdException w:name="Medium Grid 1 Accent 6" w:semiHidden="0" w:uiPriority="67" w:unhideWhenUsed="0"/>
-    <w:lsdException w:name="Medium Grid 2 Accent 6" w:semiHidden="0" w:uiPriority="68" w:unhideWhenUsed="0"/>
-    <w:lsdException w:name="Medium Grid 3 Accent 6" w:semiHidden="0" w:uiPriority="69" w:unhideWhenUsed="0"/>
-    <w:lsdException w:name="Dark List Accent 6" w:semiHidden="0" w:uiPriority="70" w:unhideWhenUsed="0"/>
-    <w:lsdException w:name="Colorful Shading Accent 6" w:semiHidden="0" w:uiPriority="71" w:unhideWhenUsed="0"/>
-    <w:lsdException w:name="Colorful List Accent 6" w:semiHidden="0" w:uiPriority="72" w:unhideWhenUsed="0"/>
-    <w:lsdException w:name="Colorful Grid Accent 6" w:semiHidden="0" w:uiPriority="73" w:unhideWhenUsed="0"/>
-    <w:lsdException w:name="Subtle Emphasis" w:semiHidden="0" w:uiPriority="19" w:unhideWhenUsed="0" w:qFormat="1"/>
-    <w:lsdException w:name="Intense Emphasis" w:semiHidden="0" w:uiPriority="21" w:unhideWhenUsed="0" w:qFormat="1"/>
-    <w:lsdException w:name="Subtle Reference" w:semiHidden="0" w:uiPriority="31" w:unhideWhenUsed="0" w:qFormat="1"/>
-    <w:lsdException w:name="Intense Reference" w:semiHidden="0" w:uiPriority="32" w:unhideWhenUsed="0" w:qFormat="1"/>
-    <w:lsdException w:name="Book Title" w:semiHidden="0" w:uiPriority="33" w:unhideWhenUsed="0" w:qFormat="1"/>
-    <w:lsdException w:name="Bibliography" w:uiPriority="37"/>
-    <w:lsdException w:name="TOC Heading" w:uiPriority="39" w:qFormat="1"/>
-  </w:latentStyles>
-  <w:style w:type="paragraph" w:default="1" w:styleId="Normal">
-    <w:name w:val="Normal"/>
-    <w:qFormat/>
-  </w:style>
-  <w:style w:type="character" w:default="1" w:styleId="DefaultParagraphFont">
-    <w:name w:val="Default Paragraph Font"/>
-    <w:uiPriority w:val="1"/>
-    <w:semiHidden/>
-    <w:unhideWhenUsed/>
-  </w:style>
-  <w:style w:type="table" w:default="1" w:styleId="TableNormal">
-    <w:name w:val="Normal Table"/>
-    <w:uiPriority w:val="99"/>
-    <w:semiHidden/>
-    <w:unhideWhenUsed/>
-    <w:tblPr>
-      <w:tblInd w:w="0" w:type="dxa"/>
-      <w:tblCellMar>
-        <w:top w:w="0" w:type="dxa"/>
-        <w:left w:w="108" w:type="dxa"/>
-        <w:bottom w:w="0" w:type="dxa"/>
-        <w:right w:w="108" w:type="dxa"/>
-      </w:tblCellMar>
-    </w:tblPr>
-  </w:style>
-  <w:style w:type="numbering" w:default="1" w:styleId="NoList">
-    <w:name w:val="No List"/>
-    <w:uiPriority w:val="99"/>
-    <w:semiHidden/>
-    <w:unhideWhenUsed/>
-  </w:style>
-  <w:style w:type="paragraph" w:styleId="Header">
-    <w:name w:val="header"/>
-    <w:basedOn w:val="Normal"/>
-    <w:link w:val="HeaderChar"/>
-    <w:uiPriority w:val="99"/>
-    <w:unhideWhenUsed/>
-    <w:rsid w:val="00581DDA"/>
-    <w:pPr>
-      <w:tabs>
-        <w:tab w:val="center" w:pos="4680"/>
-        <w:tab w:val="right" w:pos="9360"/>
-      </w:tabs>
-    </w:pPr>
-  </w:style>
-  <w:style w:type="character" w:customStyle="1" w:styleId="HeaderChar">
-    <w:name w:val="Header Char"/>
-    <w:basedOn w:val="DefaultParagraphFont"/>
-    <w:link w:val="Header"/>
-    <w:uiPriority w:val="99"/>
-    <w:rsid w:val="00581DDA"/>
-  </w:style>
-  <w:style w:type="paragraph" w:styleId="Footer">
-    <w:name w:val="footer"/>
-    <w:basedOn w:val="Normal"/>
-    <w:link w:val="FooterChar"/>
-    <w:uiPriority w:val="99"/>
-    <w:unhideWhenUsed/>
-    <w:rsid w:val="00581DDA"/>
-    <w:pPr>
-      <w:tabs>
-        <w:tab w:val="center" w:pos="4680"/>
-        <w:tab w:val="right" w:pos="9360"/>
-      </w:tabs>
-    </w:pPr>
-  </w:style>
-  <w:style w:type="character" w:customStyle="1" w:styleId="FooterChar">
-    <w:name w:val="Footer Char"/>
-    <w:basedOn w:val="DefaultParagraphFont"/>
-    <w:link w:val="Footer"/>
-    <w:uiPriority w:val="99"/>
-    <w:rsid w:val="00581DDA"/>
-  </w:style>
-  <w:style w:type="character" w:styleId="PageNumber">
-    <w:name w:val="page number"/>
-    <w:basedOn w:val="DefaultParagraphFont"/>
-    <w:uiPriority w:val="99"/>
-    <w:semiHidden/>
-    <w:unhideWhenUsed/>
-    <w:rsid w:val="00581DDA"/>
-  </w:style>
-  <w:style w:type="table" w:styleId="TableGrid">
-    <w:name w:val="Table Grid"/>
-    <w:basedOn w:val="TableNormal"/>
-    <w:uiPriority w:val="39"/>
-    <w:rsid w:val="00BE3CA1"/>
-    <w:tblPr>
-      <w:tblInd w:w="0" w:type="dxa"/>
-      <w:tblBorders>
-        <w:top w:val="single" w:sz="4" w:space="0" w:color="auto"/>
-        <w:left w:val="single" w:sz="4" w:space="0" w:color="auto"/>
-        <w:bottom w:val="single" w:sz="4" w:space="0" w:color="auto"/>
-        <w:right w:val="single" w:sz="4" w:space="0" w:color="auto"/>
-        <w:insideH w:val="single" w:sz="4" w:space="0" w:color="auto"/>
-        <w:insideV w:val="single" w:sz="4" w:space="0" w:color="auto"/>
-      </w:tblBorders>
-      <w:tblCellMar>
-        <w:top w:w="0" w:type="dxa"/>
-        <w:left w:w="108" w:type="dxa"/>
-        <w:bottom w:w="0" w:type="dxa"/>
-        <w:right w:w="108" w:type="dxa"/>
-      </w:tblCellMar>
     </w:tblPr>
   </w:style>
   <w:style w:type="paragraph" w:styleId="DocumentMap">
@@ -8643,7 +8508,7 @@
   <a:extraClrSchemeLst/>
   <a:extLst>
     <a:ext uri="{05A4C25C-085E-4340-85A3-A5531E510DB2}">
-      <thm15:themeFamily xmlns:thm15="http://schemas.microsoft.com/office/thememl/2012/main" xmlns="" name="Office Theme" id="{62F939B6-93AF-4DB8-9C6B-D6C7DFDC589F}" vid="{4A3C46E8-61CC-4603-A589-7422A47A8E4A}"/>
+      <thm15:themeFamily xmlns:thm15="http://schemas.microsoft.com/office/thememl/2012/main" name="Office Theme" id="{62F939B6-93AF-4DB8-9C6B-D6C7DFDC589F}" vid="{4A3C46E8-61CC-4603-A589-7422A47A8E4A}"/>
     </a:ext>
   </a:extLst>
 </a:theme>
@@ -8654,7 +8519,7 @@
 </file>
 
 <file path=customXml/itemProps1.xml><?xml version="1.0" encoding="utf-8"?>
-<ds:datastoreItem xmlns:ds="http://schemas.openxmlformats.org/officeDocument/2006/customXml" ds:itemID="{CAAB64C8-5E8A-48DA-8220-B732F731AFED}">
+<ds:datastoreItem xmlns:ds="http://schemas.openxmlformats.org/officeDocument/2006/customXml" ds:itemID="{6ED2B5EA-5118-487C-8D63-49904B3FF604}">
   <ds:schemaRefs>
     <ds:schemaRef ds:uri="http://schemas.openxmlformats.org/officeDocument/2006/bibliography"/>
   </ds:schemaRefs>

</xml_diff>